<commit_message>
updated w/ fig 2 writing and fig 3; todos
</commit_message>
<xml_diff>
--- a/Van der Waals packing facilitates membrane protein association.docx
+++ b/Van der Waals packing facilitates membrane protein association.docx
@@ -328,107 +328,29 @@
         <w:rPr>
           <w:rFonts w:cs="Arial" w:ascii="Arial" w:hAnsi="Arial"/>
         </w:rPr>
-        <w:t xml:space="preserve">Using large scale computational design on common dimeric backbone geometries found within the PDB </w:t>
+        <w:t xml:space="preserve">Using large scale computational design on common dimeric backbone geometries found within the PDB and a complementary high throughput assay, </w:t>
       </w:r>
       <w:r>
         <w:rPr>
           <w:rFonts w:cs="Arial" w:ascii="Arial" w:hAnsi="Arial"/>
         </w:rPr>
-        <w:t>and a complementary high throughput assay</w:t>
+      </w:r>
+      <w:commentRangeEnd w:id="2"/>
+      <w:r>
+        <w:commentReference w:id="2"/>
       </w:r>
       <w:r>
         <w:rPr>
           <w:rFonts w:cs="Arial" w:ascii="Arial" w:hAnsi="Arial"/>
         </w:rPr>
-        <w:t xml:space="preserve">, </w:t>
-      </w:r>
+        <w:t xml:space="preserve">we have demonstrated that sidechain packing can facilitate association for a variety of membrane protein structures. </w:t>
+      </w:r>
+      <w:commentRangeStart w:id="3"/>
       <w:r>
         <w:rPr>
           <w:rFonts w:cs="Arial" w:ascii="Arial" w:hAnsi="Arial"/>
         </w:rPr>
-      </w:r>
-      <w:commentRangeEnd w:id="2"/>
-      <w:r>
-        <w:commentReference w:id="2"/>
-      </w:r>
-      <w:r>
-        <w:rPr>
-          <w:rFonts w:cs="Arial" w:ascii="Arial" w:hAnsi="Arial"/>
-        </w:rPr>
-        <w:t xml:space="preserve">we </w:t>
-      </w:r>
-      <w:r>
-        <w:rPr>
-          <w:rFonts w:cs="Arial" w:ascii="Arial" w:hAnsi="Arial"/>
-        </w:rPr>
-        <w:t xml:space="preserve">have </w:t>
-      </w:r>
-      <w:r>
-        <w:rPr>
-          <w:rFonts w:cs="Arial" w:ascii="Arial" w:hAnsi="Arial"/>
-        </w:rPr>
-        <w:t xml:space="preserve">demonstrated that </w:t>
-      </w:r>
-      <w:r>
-        <w:rPr>
-          <w:rFonts w:cs="Arial" w:ascii="Arial" w:hAnsi="Arial"/>
-        </w:rPr>
-        <w:t xml:space="preserve">sidechain packing can </w:t>
-      </w:r>
-      <w:r>
-        <w:rPr>
-          <w:rFonts w:cs="Arial" w:ascii="Arial" w:hAnsi="Arial"/>
-        </w:rPr>
-        <w:t xml:space="preserve">facilitate association </w:t>
-      </w:r>
-      <w:r>
-        <w:rPr>
-          <w:rFonts w:cs="Arial" w:ascii="Arial" w:hAnsi="Arial"/>
-        </w:rPr>
-        <w:t xml:space="preserve">for </w:t>
-      </w:r>
-      <w:r>
-        <w:rPr>
-          <w:rFonts w:cs="Arial" w:ascii="Arial" w:hAnsi="Arial"/>
-        </w:rPr>
-        <w:t xml:space="preserve">a variety of </w:t>
-      </w:r>
-      <w:r>
-        <w:rPr>
-          <w:rFonts w:cs="Arial" w:ascii="Arial" w:hAnsi="Arial"/>
-        </w:rPr>
-        <w:t xml:space="preserve">membrane protein structures. </w:t>
-      </w:r>
-      <w:commentRangeStart w:id="3"/>
-      <w:r>
-        <w:rPr>
-          <w:rFonts w:cs="Arial" w:ascii="Arial" w:hAnsi="Arial"/>
-        </w:rPr>
-        <w:t>T</w:t>
-      </w:r>
-      <w:r>
-        <w:rPr>
-          <w:rFonts w:cs="Arial" w:ascii="Arial" w:hAnsi="Arial"/>
-        </w:rPr>
-        <w:t>his</w:t>
-      </w:r>
-      <w:r>
-        <w:rPr>
-          <w:rFonts w:cs="Arial" w:ascii="Arial" w:hAnsi="Arial"/>
-        </w:rPr>
-        <w:t xml:space="preserve"> research give</w:t>
-      </w:r>
-      <w:r>
-        <w:rPr>
-          <w:rFonts w:cs="Arial" w:ascii="Arial" w:hAnsi="Arial"/>
-        </w:rPr>
-        <w:t>s</w:t>
-      </w:r>
-      <w:r>
-        <w:rPr>
-          <w:rFonts w:cs="Arial" w:ascii="Arial" w:hAnsi="Arial"/>
-        </w:rPr>
-        <w:t xml:space="preserve"> insight into the extent at which fundamental sidechain packing impacts membrane protein association and folding, something that has not yet been done despite the importance of van der Waals packing to membrane protein folding.</w:t>
+        <w:t>This research gives insight into the extent at which fundamental sidechain packing impacts membrane protein association and folding, something that has not yet been done despite the importance of van der Waals packing to membrane protein folding.</w:t>
       </w:r>
       <w:commentRangeEnd w:id="3"/>
       <w:r>
@@ -451,7 +373,9 @@
         </w:rPr>
       </w:pPr>
       <w:r>
-        <w:rPr/>
+        <w:rPr>
+          <w:rFonts w:cs="Arial" w:ascii="Arial" w:hAnsi="Arial"/>
+        </w:rPr>
       </w:r>
     </w:p>
     <w:p>
@@ -750,123 +674,115 @@
       </w:pPr>
       <w:r>
         <w:rPr/>
-        <w:t xml:space="preserve">Figure 1. </w:t>
-      </w:r>
-      <w:r>
-        <w:rPr/>
-        <w:t>Membrane protein dimer design.</w:t>
+        <w:t xml:space="preserve">Figure 1. Membrane protein dimer design. (a) Helices within close contact (define how) were extracted from all membrane protein dimers submitted to the PDB in (date; 2019). Orientations of Proteins in membranes (OPM, cite) was used to only choose the proteins found in membranes. These geometric terms are plotted and overlaid over the density of these in space. (b) </w:t>
+      </w:r>
+      <w:commentRangeStart w:id="5"/>
+      <w:r>
+        <w:rPr/>
+        <w:t>Design algorithm…</w:t>
+      </w:r>
+      <w:r>
+        <w:rPr/>
+      </w:r>
+      <w:commentRangeEnd w:id="5"/>
+      <w:r>
+        <w:commentReference w:id="5"/>
       </w:r>
       <w:r>
         <w:rPr/>
         <w:t xml:space="preserve"> </w:t>
       </w:r>
-      <w:r>
-        <w:rPr/>
-        <w:t xml:space="preserve">(a) Helices within close contact (define how) were extracted from all membrane protein dimers submitted to the PDB in (date; 2019). Orientations of Proteins in membranes (OPM, cite) was used to only choose the proteins found in membranes. These geometric terms are plotted and overlaid over the density of these in space. (b) </w:t>
-      </w:r>
-      <w:commentRangeStart w:id="5"/>
-      <w:r>
-        <w:rPr/>
-        <w:t>Design algorithm…</w:t>
-      </w:r>
-      <w:r>
-        <w:rPr/>
-      </w:r>
-      <w:commentRangeEnd w:id="5"/>
-      <w:r>
-        <w:commentReference w:id="5"/>
+      <w:commentRangeStart w:id="6"/>
+      <w:r>
+        <w:rPr/>
+        <w:t>(c)</w:t>
+      </w:r>
+      <w:commentRangeEnd w:id="6"/>
+      <w:r>
+        <w:commentReference w:id="6"/>
+      </w:r>
+      <w:r>
+        <w:rPr/>
+      </w:r>
+    </w:p>
+    <w:p>
+      <w:pPr>
+        <w:pStyle w:val="Normal"/>
+        <w:rPr/>
+      </w:pPr>
+      <w:r>
+        <w:rPr/>
+        <w:t xml:space="preserve">[Insert design algorithm name here] designs homodimer membrane protein sequences by using an iteration of fixed backbone design and local backbone optimization. The sequence is initially optimized by </w:t>
+      </w:r>
+      <w:commentRangeStart w:id="7"/>
+      <w:r>
+        <w:rPr/>
+        <w:t xml:space="preserve">evaluating van der Waals, hydrogen bonding, and an implicit membrane solvation model </w:t>
+      </w:r>
+      <w:r>
+        <w:rPr/>
+      </w:r>
+      <w:commentRangeEnd w:id="7"/>
+      <w:r>
+        <w:commentReference w:id="7"/>
+      </w:r>
+      <w:r>
+        <w:rPr/>
+        <w:t xml:space="preserve">(cites). Simultaneously, we have developed a entropic term that determines the likelihood of a sequence to be found in membrane proteins by the comparison of amino acids found in membrane proteins (methods, cite). </w:t>
+      </w:r>
+      <w:commentRangeStart w:id="8"/>
+      <w:r>
+        <w:rPr/>
+        <w:t>[design name] allows for the efficient design of hundreds to thousands of membrane proteins from a large variety of membrane protein geometries.</w:t>
+      </w:r>
+      <w:commentRangeEnd w:id="8"/>
+      <w:r>
+        <w:commentReference w:id="8"/>
+      </w:r>
+      <w:r>
+        <w:rPr/>
+      </w:r>
+    </w:p>
+    <w:p>
+      <w:pPr>
+        <w:pStyle w:val="Normal"/>
+        <w:rPr/>
+      </w:pPr>
+      <w:r>
+        <w:rPr/>
+        <w:t>To design membrane protein dimers using [design name], we extracted the density of membrane protein helices within close contact found within the PDB (Figure 1A). This resulted in three distinct regions of high density: left handed, right handed, and GASright.</w:t>
+      </w:r>
+      <w:commentRangeStart w:id="9"/>
+      <w:r>
+        <w:rPr/>
+        <w:t xml:space="preserve"> ... </w:t>
+      </w:r>
+      <w:r>
+        <w:rPr/>
+      </w:r>
+      <w:commentRangeEnd w:id="9"/>
+      <w:r>
+        <w:commentReference w:id="9"/>
       </w:r>
       <w:r>
         <w:rPr/>
         <w:t xml:space="preserve"> </w:t>
       </w:r>
-      <w:commentRangeStart w:id="6"/>
-      <w:r>
-        <w:rPr/>
-        <w:t>(c)</w:t>
-      </w:r>
-      <w:commentRangeEnd w:id="6"/>
-      <w:r>
-        <w:commentReference w:id="6"/>
-      </w:r>
-      <w:r>
-        <w:rPr/>
-      </w:r>
-    </w:p>
-    <w:p>
-      <w:pPr>
-        <w:pStyle w:val="Normal"/>
-        <w:rPr/>
-      </w:pPr>
-      <w:r>
-        <w:rPr/>
-        <w:t xml:space="preserve">[Insert design algorithm name here] designs homodimer membrane protein sequences by using an iteration of fixed backbone design and local backbone optimization. The sequence is initially optimized by </w:t>
-      </w:r>
-      <w:commentRangeStart w:id="7"/>
-      <w:r>
-        <w:rPr/>
-        <w:t xml:space="preserve">evaluating van der Waals, hydrogen bonding, and an implicit membrane solvation model </w:t>
-      </w:r>
-      <w:r>
-        <w:rPr/>
-      </w:r>
-      <w:commentRangeEnd w:id="7"/>
-      <w:r>
-        <w:commentReference w:id="7"/>
-      </w:r>
-      <w:r>
-        <w:rPr/>
-        <w:t xml:space="preserve">(cites). Simultaneously, we have developed a entropic term that determines the likelihood of a sequence to be found in membrane proteins by the comparison of amino acids found in membrane proteins (methods, cite). </w:t>
-      </w:r>
-      <w:commentRangeStart w:id="8"/>
-      <w:r>
-        <w:rPr/>
-        <w:t>[design name] allows for the efficient design of hundreds to thousands of membrane proteins from a large variety of membrane protein geometries.</w:t>
-      </w:r>
-      <w:commentRangeEnd w:id="8"/>
-      <w:r>
-        <w:commentReference w:id="8"/>
-      </w:r>
-      <w:r>
-        <w:rPr/>
-      </w:r>
-    </w:p>
-    <w:p>
-      <w:pPr>
-        <w:pStyle w:val="Normal"/>
-        <w:rPr/>
-      </w:pPr>
-      <w:r>
-        <w:rPr/>
-        <w:t>To design membrane protein dimers using [design name], we ex</w:t>
-      </w:r>
-      <w:r>
-        <w:rPr/>
-        <w:t>tracted the density of membrane protein</w:t>
-      </w:r>
-      <w:r>
-        <w:rPr/>
-        <w:t xml:space="preserve"> helices within close contact found within the PDB (Figure 1A). </w:t>
-      </w:r>
-      <w:r>
-        <w:rPr/>
-        <w:t>This resulted in three distinct regions of high density: left handed, right handed, and GASright.</w:t>
-      </w:r>
-      <w:commentRangeStart w:id="9"/>
-      <w:r>
-        <w:rPr/>
-        <w:t xml:space="preserve"> ...</w:t>
-      </w:r>
-      <w:r>
-        <w:rPr/>
-        <w:t xml:space="preserve"> </w:t>
-      </w:r>
-      <w:commentRangeEnd w:id="9"/>
-      <w:r>
-        <w:commentReference w:id="9"/>
-      </w:r>
-      <w:r>
-        <w:rPr/>
+      <w:r>
+        <w:rPr/>
+        <w:t xml:space="preserve">More about the regions (maybe another figure to explain it, similar to SMA figure 3 to explain the controls) </w:t>
+      </w:r>
+      <w:r>
+        <w:rPr/>
+        <w:t xml:space="preserve">To reduce potential experimental heterogeneity of expression and insertion within the membrane, we chose 8 positions onto a standardized TM helix of 21 leucines, one of the most prevalent amino acids found in membrane proteins (cite). Additionally, poly-leucine has been used in previous studies and shown to have little self association, allowing us to posit that the association we see in our experiments is contributed primarily by our designed interface (cite </w:t>
+      </w:r>
+      <w:r>
+        <w:rPr/>
+        <w:t>37, 39, 46, 56 from SMA</w:t>
+      </w:r>
+      <w:r>
+        <w:rPr/>
+        <w:t>).</w:t>
       </w:r>
     </w:p>
     <w:p>
@@ -928,10 +844,17 @@
     <w:p>
       <w:pPr>
         <w:pStyle w:val="Normal"/>
-        <w:rPr/>
-      </w:pPr>
-      <w:r>
-        <w:rPr/>
+        <w:rPr>
+          <w:b/>
+          <w:b/>
+          <w:bCs/>
+        </w:rPr>
+      </w:pPr>
+      <w:r>
+        <w:rPr>
+          <w:b/>
+          <w:bCs/>
+        </w:rPr>
         <w:t>Fluorescence and association of designed structures and mutants</w:t>
       </w:r>
     </w:p>
@@ -942,79 +865,914 @@
       </w:pPr>
       <w:r>
         <w:rPr/>
-        <w:t xml:space="preserve">Figure 2A: Fluorescence Reconstruction general data (distribution of all proteins fluorescence, </w:t>
-      </w:r>
-      <w:r>
-        <w:rPr/>
-        <w:t>maybe as the pi charts or bar graphs; or both</w:t>
-      </w:r>
-      <w:r>
-        <w:rPr/>
-        <w:t>)</w:t>
-      </w:r>
-    </w:p>
-    <w:p>
-      <w:pPr>
-        <w:pStyle w:val="Normal"/>
-        <w:rPr/>
-      </w:pPr>
-      <w:r>
-        <w:rPr/>
-        <w:t>2B: more general data about fluorescence; maybe separate into different graphs (what other types of graphs can I use to represent fluorescence? Bar graphs with number of designs from each region that made it through; could also have bar graphs for their expected geometries here</w:t>
-      </w:r>
-    </w:p>
-    <w:p>
-      <w:pPr>
-        <w:pStyle w:val="Normal"/>
-        <w:rPr/>
-      </w:pPr>
-      <w:r>
-        <w:rPr/>
-        <w:t xml:space="preserve">2C: Another schematic about their geometries here? </w:t>
-      </w:r>
-      <w:r>
-        <w:rPr/>
-        <w:t>Maybe a quick graph to compare fluorescence between each region (with no expectation/expected result, just the data and explanation of it)</w:t>
-      </w:r>
-    </w:p>
-    <w:p>
-      <w:pPr>
-        <w:pStyle w:val="Normal"/>
-        <w:rPr/>
-      </w:pPr>
-      <w:r>
-        <w:rPr/>
-        <w:t>Figure 3A: Energy score vs fluorescence</w:t>
-      </w:r>
-    </w:p>
-    <w:p>
-      <w:pPr>
-        <w:pStyle w:val="Normal"/>
-        <w:rPr/>
-      </w:pPr>
-      <w:r>
-        <w:rPr/>
-        <w:t>3B: separate energy scores vs fluorescence here</w:t>
-      </w:r>
-    </w:p>
-    <w:p>
-      <w:pPr>
-        <w:pStyle w:val="Normal"/>
-        <w:rPr/>
-      </w:pPr>
-      <w:r>
-        <w:rPr/>
-        <w:t>3C: if we do regression analysis, could add that here</w:t>
-      </w:r>
-    </w:p>
-    <w:p>
-      <w:pPr>
-        <w:pStyle w:val="Normal"/>
-        <w:rPr/>
-      </w:pPr>
-      <w:r>
-        <w:rPr/>
-        <w:t>3D: also can add in geometry data for this set of structures; just the parsed data from clashing mutants</w:t>
+      </w:r>
+    </w:p>
+    <w:p>
+      <w:pPr>
+        <w:pStyle w:val="Normal"/>
+        <w:rPr/>
+      </w:pPr>
+      <w:r>
+        <w:rPr/>
+        <w:drawing>
+          <wp:anchor behindDoc="0" distT="0" distB="0" distL="0" distR="0" simplePos="0" locked="0" layoutInCell="0" allowOverlap="1" relativeHeight="5">
+            <wp:simplePos x="0" y="0"/>
+            <wp:positionH relativeFrom="column">
+              <wp:posOffset>555625</wp:posOffset>
+            </wp:positionH>
+            <wp:positionV relativeFrom="paragraph">
+              <wp:posOffset>38100</wp:posOffset>
+            </wp:positionV>
+            <wp:extent cx="2101850" cy="1576705"/>
+            <wp:effectExtent l="0" t="0" r="0" b="0"/>
+            <wp:wrapSquare wrapText="largest"/>
+            <wp:docPr id="3" name="Image3" descr=""/>
+            <wp:cNvGraphicFramePr>
+              <a:graphicFrameLocks xmlns:a="http://schemas.openxmlformats.org/drawingml/2006/main" noChangeAspect="1"/>
+            </wp:cNvGraphicFramePr>
+            <a:graphic xmlns:a="http://schemas.openxmlformats.org/drawingml/2006/main">
+              <a:graphicData uri="http://schemas.openxmlformats.org/drawingml/2006/picture">
+                <pic:pic xmlns:pic="http://schemas.openxmlformats.org/drawingml/2006/picture">
+                  <pic:nvPicPr>
+                    <pic:cNvPr id="3" name="Image3" descr=""/>
+                    <pic:cNvPicPr>
+                      <a:picLocks noChangeAspect="1" noChangeArrowheads="1"/>
+                    </pic:cNvPicPr>
+                  </pic:nvPicPr>
+                  <pic:blipFill>
+                    <a:blip r:embed="rId4"/>
+                    <a:stretch>
+                      <a:fillRect/>
+                    </a:stretch>
+                  </pic:blipFill>
+                  <pic:spPr bwMode="auto">
+                    <a:xfrm>
+                      <a:off x="0" y="0"/>
+                      <a:ext cx="2101850" cy="1576705"/>
+                    </a:xfrm>
+                    <a:prstGeom prst="rect">
+                      <a:avLst/>
+                    </a:prstGeom>
+                  </pic:spPr>
+                </pic:pic>
+              </a:graphicData>
+            </a:graphic>
+          </wp:anchor>
+        </w:drawing>
+      </w:r>
+    </w:p>
+    <w:p>
+      <w:pPr>
+        <w:pStyle w:val="Normal"/>
+        <w:rPr/>
+      </w:pPr>
+      <w:r>
+        <w:rPr/>
+        <w:drawing>
+          <wp:anchor behindDoc="0" distT="0" distB="0" distL="0" distR="0" simplePos="0" locked="0" layoutInCell="0" allowOverlap="1" relativeHeight="4">
+            <wp:simplePos x="0" y="0"/>
+            <wp:positionH relativeFrom="column">
+              <wp:posOffset>2980690</wp:posOffset>
+            </wp:positionH>
+            <wp:positionV relativeFrom="paragraph">
+              <wp:posOffset>-97155</wp:posOffset>
+            </wp:positionV>
+            <wp:extent cx="2847975" cy="2677160"/>
+            <wp:effectExtent l="0" t="0" r="0" b="0"/>
+            <wp:wrapSquare wrapText="largest"/>
+            <wp:docPr id="4" name="Image6" descr=""/>
+            <wp:cNvGraphicFramePr>
+              <a:graphicFrameLocks xmlns:a="http://schemas.openxmlformats.org/drawingml/2006/main" noChangeAspect="1"/>
+            </wp:cNvGraphicFramePr>
+            <a:graphic xmlns:a="http://schemas.openxmlformats.org/drawingml/2006/main">
+              <a:graphicData uri="http://schemas.openxmlformats.org/drawingml/2006/picture">
+                <pic:pic xmlns:pic="http://schemas.openxmlformats.org/drawingml/2006/picture">
+                  <pic:nvPicPr>
+                    <pic:cNvPr id="4" name="Image6" descr=""/>
+                    <pic:cNvPicPr>
+                      <a:picLocks noChangeAspect="1" noChangeArrowheads="1"/>
+                    </pic:cNvPicPr>
+                  </pic:nvPicPr>
+                  <pic:blipFill>
+                    <a:blip r:embed="rId5"/>
+                    <a:srcRect l="0" t="0" r="20214" b="0"/>
+                    <a:stretch>
+                      <a:fillRect/>
+                    </a:stretch>
+                  </pic:blipFill>
+                  <pic:spPr bwMode="auto">
+                    <a:xfrm>
+                      <a:off x="0" y="0"/>
+                      <a:ext cx="2847975" cy="2677160"/>
+                    </a:xfrm>
+                    <a:prstGeom prst="rect">
+                      <a:avLst/>
+                    </a:prstGeom>
+                  </pic:spPr>
+                </pic:pic>
+              </a:graphicData>
+            </a:graphic>
+          </wp:anchor>
+        </w:drawing>
+      </w:r>
+    </w:p>
+    <w:p>
+      <w:pPr>
+        <w:pStyle w:val="Normal"/>
+        <w:rPr/>
+      </w:pPr>
+      <w:r>
+        <w:rPr/>
+      </w:r>
+    </w:p>
+    <w:p>
+      <w:pPr>
+        <w:pStyle w:val="Normal"/>
+        <w:rPr/>
+      </w:pPr>
+      <w:r>
+        <w:rPr/>
+      </w:r>
+    </w:p>
+    <w:p>
+      <w:pPr>
+        <w:pStyle w:val="Normal"/>
+        <w:rPr/>
+      </w:pPr>
+      <w:r>
+        <w:rPr/>
+      </w:r>
+    </w:p>
+    <w:p>
+      <w:pPr>
+        <w:pStyle w:val="Normal"/>
+        <w:rPr/>
+      </w:pPr>
+      <w:r>
+        <w:rPr/>
+      </w:r>
+    </w:p>
+    <w:p>
+      <w:pPr>
+        <w:pStyle w:val="Normal"/>
+        <w:rPr/>
+      </w:pPr>
+      <w:r>
+        <w:rPr/>
+        <w:drawing>
+          <wp:anchor behindDoc="0" distT="0" distB="0" distL="0" distR="0" simplePos="0" locked="0" layoutInCell="0" allowOverlap="1" relativeHeight="6">
+            <wp:simplePos x="0" y="0"/>
+            <wp:positionH relativeFrom="column">
+              <wp:posOffset>-307975</wp:posOffset>
+            </wp:positionH>
+            <wp:positionV relativeFrom="paragraph">
+              <wp:posOffset>-98425</wp:posOffset>
+            </wp:positionV>
+            <wp:extent cx="2098675" cy="1574165"/>
+            <wp:effectExtent l="0" t="0" r="0" b="0"/>
+            <wp:wrapSquare wrapText="largest"/>
+            <wp:docPr id="5" name="Image4" descr=""/>
+            <wp:cNvGraphicFramePr>
+              <a:graphicFrameLocks xmlns:a="http://schemas.openxmlformats.org/drawingml/2006/main" noChangeAspect="1"/>
+            </wp:cNvGraphicFramePr>
+            <a:graphic xmlns:a="http://schemas.openxmlformats.org/drawingml/2006/main">
+              <a:graphicData uri="http://schemas.openxmlformats.org/drawingml/2006/picture">
+                <pic:pic xmlns:pic="http://schemas.openxmlformats.org/drawingml/2006/picture">
+                  <pic:nvPicPr>
+                    <pic:cNvPr id="5" name="Image4" descr=""/>
+                    <pic:cNvPicPr>
+                      <a:picLocks noChangeAspect="1" noChangeArrowheads="1"/>
+                    </pic:cNvPicPr>
+                  </pic:nvPicPr>
+                  <pic:blipFill>
+                    <a:blip r:embed="rId6"/>
+                    <a:stretch>
+                      <a:fillRect/>
+                    </a:stretch>
+                  </pic:blipFill>
+                  <pic:spPr bwMode="auto">
+                    <a:xfrm>
+                      <a:off x="0" y="0"/>
+                      <a:ext cx="2098675" cy="1574165"/>
+                    </a:xfrm>
+                    <a:prstGeom prst="rect">
+                      <a:avLst/>
+                    </a:prstGeom>
+                  </pic:spPr>
+                </pic:pic>
+              </a:graphicData>
+            </a:graphic>
+          </wp:anchor>
+        </w:drawing>
+        <w:drawing>
+          <wp:anchor behindDoc="0" distT="0" distB="0" distL="0" distR="0" simplePos="0" locked="0" layoutInCell="0" allowOverlap="1" relativeHeight="7">
+            <wp:simplePos x="0" y="0"/>
+            <wp:positionH relativeFrom="column">
+              <wp:posOffset>1348740</wp:posOffset>
+            </wp:positionH>
+            <wp:positionV relativeFrom="paragraph">
+              <wp:posOffset>-98425</wp:posOffset>
+            </wp:positionV>
+            <wp:extent cx="2136775" cy="1602740"/>
+            <wp:effectExtent l="0" t="0" r="0" b="0"/>
+            <wp:wrapSquare wrapText="largest"/>
+            <wp:docPr id="6" name="Image5" descr=""/>
+            <wp:cNvGraphicFramePr>
+              <a:graphicFrameLocks xmlns:a="http://schemas.openxmlformats.org/drawingml/2006/main" noChangeAspect="1"/>
+            </wp:cNvGraphicFramePr>
+            <a:graphic xmlns:a="http://schemas.openxmlformats.org/drawingml/2006/main">
+              <a:graphicData uri="http://schemas.openxmlformats.org/drawingml/2006/picture">
+                <pic:pic xmlns:pic="http://schemas.openxmlformats.org/drawingml/2006/picture">
+                  <pic:nvPicPr>
+                    <pic:cNvPr id="6" name="Image5" descr=""/>
+                    <pic:cNvPicPr>
+                      <a:picLocks noChangeAspect="1" noChangeArrowheads="1"/>
+                    </pic:cNvPicPr>
+                  </pic:nvPicPr>
+                  <pic:blipFill>
+                    <a:blip r:embed="rId7"/>
+                    <a:stretch>
+                      <a:fillRect/>
+                    </a:stretch>
+                  </pic:blipFill>
+                  <pic:spPr bwMode="auto">
+                    <a:xfrm>
+                      <a:off x="0" y="0"/>
+                      <a:ext cx="2136775" cy="1602740"/>
+                    </a:xfrm>
+                    <a:prstGeom prst="rect">
+                      <a:avLst/>
+                    </a:prstGeom>
+                  </pic:spPr>
+                </pic:pic>
+              </a:graphicData>
+            </a:graphic>
+          </wp:anchor>
+        </w:drawing>
+      </w:r>
+    </w:p>
+    <w:p>
+      <w:pPr>
+        <w:pStyle w:val="Normal"/>
+        <w:rPr/>
+      </w:pPr>
+      <w:r>
+        <w:rPr/>
+      </w:r>
+    </w:p>
+    <w:p>
+      <w:pPr>
+        <w:pStyle w:val="Normal"/>
+        <w:rPr/>
+      </w:pPr>
+      <w:r>
+        <w:rPr/>
+      </w:r>
+    </w:p>
+    <w:p>
+      <w:pPr>
+        <w:pStyle w:val="Normal"/>
+        <w:rPr/>
+      </w:pPr>
+      <w:r>
+        <w:rPr/>
+      </w:r>
+    </w:p>
+    <w:p>
+      <w:pPr>
+        <w:pStyle w:val="Normal"/>
+        <w:rPr/>
+      </w:pPr>
+      <w:r>
+        <w:rPr/>
+      </w:r>
+    </w:p>
+    <w:p>
+      <w:pPr>
+        <w:pStyle w:val="Normal"/>
+        <w:rPr/>
+      </w:pPr>
+      <w:r>
+        <w:rPr/>
+      </w:r>
+    </w:p>
+    <w:p>
+      <w:pPr>
+        <w:pStyle w:val="Normal"/>
+        <w:rPr/>
+      </w:pPr>
+      <w:commentRangeStart w:id="10"/>
+      <w:r>
+        <w:rPr/>
+        <w:t xml:space="preserve">Figure 2. </w:t>
+      </w:r>
+      <w:r>
+        <w:rPr/>
+      </w:r>
+      <w:commentRangeEnd w:id="10"/>
+      <w:r>
+        <w:commentReference w:id="10"/>
+      </w:r>
+      <w:r>
+        <w:rPr/>
+        <w:t xml:space="preserve">Association of designs and mutants. Utilizing high-throughput assay sort-seq, the fluorescence corresponding to the association of 3026 sequences was reconstructed. (a) Designed sequences are compared to a monomeric control and split into the below monomer (red) and above monomer (green). (b) Designs (white) are compared to their corresponding mutants (green) in a boxplot. </w:t>
+      </w:r>
+    </w:p>
+    <w:p>
+      <w:pPr>
+        <w:pStyle w:val="Normal"/>
+        <w:rPr>
+          <w:b/>
+          <w:b/>
+          <w:bCs/>
+        </w:rPr>
+      </w:pPr>
+      <w:r>
+        <w:rPr>
+          <w:b/>
+          <w:bCs/>
+        </w:rPr>
+        <w:t>Table Totals</w:t>
+      </w:r>
+    </w:p>
+    <w:tbl>
+      <w:tblPr>
+        <w:tblW w:w="4680" w:type="dxa"/>
+        <w:jc w:val="left"/>
+        <w:tblInd w:w="0" w:type="dxa"/>
+        <w:tblLayout w:type="fixed"/>
+        <w:tblCellMar>
+          <w:top w:w="0" w:type="dxa"/>
+          <w:left w:w="0" w:type="dxa"/>
+          <w:bottom w:w="0" w:type="dxa"/>
+          <w:right w:w="0" w:type="dxa"/>
+        </w:tblCellMar>
+      </w:tblPr>
+      <w:tblGrid>
+        <w:gridCol w:w="315"/>
+        <w:gridCol w:w="765"/>
+        <w:gridCol w:w="1651"/>
+        <w:gridCol w:w="1949"/>
+      </w:tblGrid>
+      <w:tr>
+        <w:trPr/>
+        <w:tc>
+          <w:tcPr>
+            <w:tcW w:w="315" w:type="dxa"/>
+            <w:tcBorders/>
+          </w:tcPr>
+          <w:p>
+            <w:pPr>
+              <w:pStyle w:val="TableContents"/>
+              <w:spacing w:before="0" w:after="160"/>
+              <w:rPr/>
+            </w:pPr>
+            <w:r>
+              <w:rPr/>
+            </w:r>
+          </w:p>
+        </w:tc>
+        <w:tc>
+          <w:tcPr>
+            <w:tcW w:w="765" w:type="dxa"/>
+            <w:tcBorders/>
+          </w:tcPr>
+          <w:p>
+            <w:pPr>
+              <w:pStyle w:val="TableContents"/>
+              <w:spacing w:before="0" w:after="160"/>
+              <w:rPr/>
+            </w:pPr>
+            <w:r>
+              <w:rPr/>
+              <w:t>Total</w:t>
+            </w:r>
+          </w:p>
+        </w:tc>
+        <w:tc>
+          <w:tcPr>
+            <w:tcW w:w="1651" w:type="dxa"/>
+            <w:tcBorders/>
+          </w:tcPr>
+          <w:p>
+            <w:pPr>
+              <w:pStyle w:val="TableContents"/>
+              <w:spacing w:before="0" w:after="160"/>
+              <w:rPr/>
+            </w:pPr>
+            <w:r>
+              <w:rPr/>
+              <w:t>WT</w:t>
+            </w:r>
+          </w:p>
+        </w:tc>
+        <w:tc>
+          <w:tcPr>
+            <w:tcW w:w="1949" w:type="dxa"/>
+            <w:tcBorders/>
+          </w:tcPr>
+          <w:p>
+            <w:pPr>
+              <w:pStyle w:val="TableContents"/>
+              <w:spacing w:before="0" w:after="160"/>
+              <w:rPr/>
+            </w:pPr>
+            <w:r>
+              <w:rPr/>
+              <w:t>Mutant</w:t>
+            </w:r>
+          </w:p>
+        </w:tc>
+      </w:tr>
+      <w:tr>
+        <w:trPr/>
+        <w:tc>
+          <w:tcPr>
+            <w:tcW w:w="315" w:type="dxa"/>
+            <w:tcBorders/>
+          </w:tcPr>
+          <w:p>
+            <w:pPr>
+              <w:pStyle w:val="TableContents"/>
+              <w:spacing w:before="0" w:after="160"/>
+              <w:rPr/>
+            </w:pPr>
+            <w:r>
+              <w:rPr/>
+              <w:t>G</w:t>
+            </w:r>
+          </w:p>
+        </w:tc>
+        <w:tc>
+          <w:tcPr>
+            <w:tcW w:w="765" w:type="dxa"/>
+            <w:tcBorders/>
+          </w:tcPr>
+          <w:p>
+            <w:pPr>
+              <w:pStyle w:val="TableContents"/>
+              <w:spacing w:before="0" w:after="160"/>
+              <w:rPr/>
+            </w:pPr>
+            <w:r>
+              <w:rPr/>
+              <w:t>944</w:t>
+            </w:r>
+          </w:p>
+        </w:tc>
+        <w:tc>
+          <w:tcPr>
+            <w:tcW w:w="1651" w:type="dxa"/>
+            <w:tcBorders/>
+          </w:tcPr>
+          <w:p>
+            <w:pPr>
+              <w:pStyle w:val="TableContents"/>
+              <w:spacing w:before="0" w:after="160"/>
+              <w:rPr/>
+            </w:pPr>
+            <w:r>
+              <w:rPr/>
+              <w:t>247</w:t>
+            </w:r>
+          </w:p>
+        </w:tc>
+        <w:tc>
+          <w:tcPr>
+            <w:tcW w:w="1949" w:type="dxa"/>
+            <w:tcBorders/>
+          </w:tcPr>
+          <w:p>
+            <w:pPr>
+              <w:pStyle w:val="TableContents"/>
+              <w:spacing w:before="0" w:after="160"/>
+              <w:rPr/>
+            </w:pPr>
+            <w:r>
+              <w:rPr/>
+              <w:t>697</w:t>
+            </w:r>
+          </w:p>
+        </w:tc>
+      </w:tr>
+      <w:tr>
+        <w:trPr/>
+        <w:tc>
+          <w:tcPr>
+            <w:tcW w:w="315" w:type="dxa"/>
+            <w:tcBorders/>
+          </w:tcPr>
+          <w:p>
+            <w:pPr>
+              <w:pStyle w:val="TableContents"/>
+              <w:spacing w:before="0" w:after="160"/>
+              <w:rPr/>
+            </w:pPr>
+            <w:r>
+              <w:rPr/>
+              <w:t>L</w:t>
+            </w:r>
+          </w:p>
+        </w:tc>
+        <w:tc>
+          <w:tcPr>
+            <w:tcW w:w="765" w:type="dxa"/>
+            <w:tcBorders/>
+          </w:tcPr>
+          <w:p>
+            <w:pPr>
+              <w:pStyle w:val="TableContents"/>
+              <w:spacing w:before="0" w:after="160"/>
+              <w:rPr/>
+            </w:pPr>
+            <w:r>
+              <w:rPr/>
+              <w:t>1024</w:t>
+            </w:r>
+          </w:p>
+        </w:tc>
+        <w:tc>
+          <w:tcPr>
+            <w:tcW w:w="1651" w:type="dxa"/>
+            <w:tcBorders/>
+          </w:tcPr>
+          <w:p>
+            <w:pPr>
+              <w:pStyle w:val="TableContents"/>
+              <w:spacing w:before="0" w:after="160"/>
+              <w:rPr/>
+            </w:pPr>
+            <w:r>
+              <w:rPr/>
+              <w:t>149</w:t>
+            </w:r>
+          </w:p>
+        </w:tc>
+        <w:tc>
+          <w:tcPr>
+            <w:tcW w:w="1949" w:type="dxa"/>
+            <w:tcBorders/>
+          </w:tcPr>
+          <w:p>
+            <w:pPr>
+              <w:pStyle w:val="TableContents"/>
+              <w:spacing w:before="0" w:after="160"/>
+              <w:rPr/>
+            </w:pPr>
+            <w:r>
+              <w:rPr/>
+              <w:t>875</w:t>
+            </w:r>
+          </w:p>
+        </w:tc>
+      </w:tr>
+      <w:tr>
+        <w:trPr/>
+        <w:tc>
+          <w:tcPr>
+            <w:tcW w:w="315" w:type="dxa"/>
+            <w:tcBorders/>
+          </w:tcPr>
+          <w:p>
+            <w:pPr>
+              <w:pStyle w:val="TableContents"/>
+              <w:spacing w:before="0" w:after="160"/>
+              <w:rPr/>
+            </w:pPr>
+            <w:r>
+              <w:rPr/>
+              <w:t>R</w:t>
+            </w:r>
+          </w:p>
+        </w:tc>
+        <w:tc>
+          <w:tcPr>
+            <w:tcW w:w="765" w:type="dxa"/>
+            <w:tcBorders/>
+          </w:tcPr>
+          <w:p>
+            <w:pPr>
+              <w:pStyle w:val="TableContents"/>
+              <w:spacing w:before="0" w:after="160"/>
+              <w:rPr/>
+            </w:pPr>
+            <w:r>
+              <w:rPr/>
+              <w:t>1058</w:t>
+            </w:r>
+          </w:p>
+        </w:tc>
+        <w:tc>
+          <w:tcPr>
+            <w:tcW w:w="1651" w:type="dxa"/>
+            <w:tcBorders/>
+          </w:tcPr>
+          <w:p>
+            <w:pPr>
+              <w:pStyle w:val="TableContents"/>
+              <w:spacing w:before="0" w:after="160"/>
+              <w:rPr/>
+            </w:pPr>
+            <w:r>
+              <w:rPr/>
+              <w:t>200</w:t>
+            </w:r>
+          </w:p>
+        </w:tc>
+        <w:tc>
+          <w:tcPr>
+            <w:tcW w:w="1949" w:type="dxa"/>
+            <w:tcBorders/>
+          </w:tcPr>
+          <w:p>
+            <w:pPr>
+              <w:pStyle w:val="TableContents"/>
+              <w:spacing w:before="0" w:after="160"/>
+              <w:rPr/>
+            </w:pPr>
+            <w:r>
+              <w:rPr/>
+              <w:t>858</w:t>
+            </w:r>
+          </w:p>
+        </w:tc>
+      </w:tr>
+    </w:tbl>
+    <w:p>
+      <w:pPr>
+        <w:pStyle w:val="Normal"/>
+        <w:rPr/>
+      </w:pPr>
+      <w:r>
+        <w:rPr/>
+      </w:r>
+    </w:p>
+    <w:p>
+      <w:pPr>
+        <w:pStyle w:val="Normal"/>
+        <w:rPr/>
+      </w:pPr>
+      <w:r>
+        <w:rPr/>
+        <w:t xml:space="preserve">The fluorescence of designed sequences and mutants corresponds to the association strength as determined by high-throughput sort-seq. </w:t>
+      </w:r>
+      <w:commentRangeStart w:id="11"/>
+      <w:r>
+        <w:rPr/>
+        <w:t xml:space="preserve">Sequences designed with a negative crossing angle (right handed) resulted in a higher percentage of structures that can be considered dimers than those with a positive crossing angle (left handed) (Figure 2A). </w:t>
+      </w:r>
+      <w:r>
+        <w:rPr/>
+      </w:r>
+      <w:commentRangeEnd w:id="11"/>
+      <w:r>
+        <w:commentReference w:id="11"/>
+      </w:r>
+      <w:r>
+        <w:rPr/>
+        <w:t xml:space="preserve">When compared to all of their respective mutants, designed sequences generally fluoresce more than mutants (check the p-values to see if significant). In particular, GASright designs, which were designed with hydrogen bonding, have significantly higher fluorescence than it’s mutants. Both left handed and right handed designs are shown to have a higher mean fluorescence than their mutants (Figure 2B). </w:t>
+      </w:r>
+    </w:p>
+    <w:p>
+      <w:pPr>
+        <w:pStyle w:val="Normal"/>
+        <w:rPr>
+          <w:b/>
+          <w:b/>
+          <w:bCs/>
+        </w:rPr>
+      </w:pPr>
+      <w:r>
+        <w:rPr>
+          <w:b/>
+          <w:bCs/>
+        </w:rPr>
+        <w:t>Trimming our design space using mutational data</w:t>
+      </w:r>
+    </w:p>
+    <w:p>
+      <w:pPr>
+        <w:pStyle w:val="Normal"/>
+        <w:rPr/>
+      </w:pPr>
+      <w:r>
+        <w:rPr/>
+        <w:t xml:space="preserve">To partially validate the designed structures, </w:t>
+      </w:r>
+      <w:r>
+        <w:rPr/>
+        <w:t>we</w:t>
+      </w:r>
+      <w:r>
+        <w:rPr/>
+        <w:t xml:space="preserve"> opted to design mutations at </w:t>
+      </w:r>
+      <w:r>
+        <w:rPr/>
+        <w:t>interfacial</w:t>
+      </w:r>
+      <w:r>
+        <w:rPr/>
+        <w:t xml:space="preserve"> positions </w:t>
+      </w:r>
+      <w:r>
+        <w:rPr/>
+        <w:t xml:space="preserve">with the expectation of decreased association (cite mutagenesis papers, </w:t>
+      </w:r>
+      <w:r>
+        <w:rPr/>
+        <w:t>SMA 15, 17, 57-59</w:t>
+      </w:r>
+      <w:r>
+        <w:rPr/>
+        <w:t xml:space="preserve">). </w:t>
+      </w:r>
+      <w:r>
+        <w:rPr/>
+        <w:t>Substitution of a small amino acid such as alanine or glycine with a large hydrophobic amino acid, such as isoleucine or phenylalanine, would prevent the helices from coming into as close contact. This should result in a significant decrease in van der Waals packing, supporting our designed structures and giving further insight into the contribution of packing on membrane protein association.</w:t>
+      </w:r>
+    </w:p>
+    <w:p>
+      <w:pPr>
+        <w:pStyle w:val="Normal"/>
+        <w:rPr/>
+      </w:pPr>
+      <w:r>
+        <w:rPr/>
+        <w:drawing>
+          <wp:anchor behindDoc="0" distT="0" distB="0" distL="0" distR="0" simplePos="0" locked="0" layoutInCell="0" allowOverlap="1" relativeHeight="8">
+            <wp:simplePos x="0" y="0"/>
+            <wp:positionH relativeFrom="column">
+              <wp:posOffset>-53340</wp:posOffset>
+            </wp:positionH>
+            <wp:positionV relativeFrom="paragraph">
+              <wp:posOffset>57150</wp:posOffset>
+            </wp:positionV>
+            <wp:extent cx="3601720" cy="2701290"/>
+            <wp:effectExtent l="0" t="0" r="0" b="0"/>
+            <wp:wrapSquare wrapText="largest"/>
+            <wp:docPr id="7" name="Image7" descr=""/>
+            <wp:cNvGraphicFramePr>
+              <a:graphicFrameLocks xmlns:a="http://schemas.openxmlformats.org/drawingml/2006/main" noChangeAspect="1"/>
+            </wp:cNvGraphicFramePr>
+            <a:graphic xmlns:a="http://schemas.openxmlformats.org/drawingml/2006/main">
+              <a:graphicData uri="http://schemas.openxmlformats.org/drawingml/2006/picture">
+                <pic:pic xmlns:pic="http://schemas.openxmlformats.org/drawingml/2006/picture">
+                  <pic:nvPicPr>
+                    <pic:cNvPr id="7" name="Image7" descr=""/>
+                    <pic:cNvPicPr>
+                      <a:picLocks noChangeAspect="1" noChangeArrowheads="1"/>
+                    </pic:cNvPicPr>
+                  </pic:nvPicPr>
+                  <pic:blipFill>
+                    <a:blip r:embed="rId8"/>
+                    <a:stretch>
+                      <a:fillRect/>
+                    </a:stretch>
+                  </pic:blipFill>
+                  <pic:spPr bwMode="auto">
+                    <a:xfrm>
+                      <a:off x="0" y="0"/>
+                      <a:ext cx="3601720" cy="2701290"/>
+                    </a:xfrm>
+                    <a:prstGeom prst="rect">
+                      <a:avLst/>
+                    </a:prstGeom>
+                  </pic:spPr>
+                </pic:pic>
+              </a:graphicData>
+            </a:graphic>
+          </wp:anchor>
+        </w:drawing>
+      </w:r>
+    </w:p>
+    <w:p>
+      <w:pPr>
+        <w:pStyle w:val="Normal"/>
+        <w:rPr/>
+      </w:pPr>
+      <w:r>
+        <w:rPr/>
+      </w:r>
+    </w:p>
+    <w:p>
+      <w:pPr>
+        <w:pStyle w:val="Normal"/>
+        <w:rPr/>
+      </w:pPr>
+      <w:r>
+        <w:rPr/>
+      </w:r>
+    </w:p>
+    <w:p>
+      <w:pPr>
+        <w:pStyle w:val="Normal"/>
+        <w:rPr/>
+      </w:pPr>
+      <w:r>
+        <w:rPr/>
+      </w:r>
+    </w:p>
+    <w:p>
+      <w:pPr>
+        <w:pStyle w:val="Normal"/>
+        <w:rPr/>
+      </w:pPr>
+      <w:r>
+        <w:rPr/>
+      </w:r>
+    </w:p>
+    <w:p>
+      <w:pPr>
+        <w:pStyle w:val="Normal"/>
+        <w:rPr/>
+      </w:pPr>
+      <w:r>
+        <w:rPr/>
+      </w:r>
+    </w:p>
+    <w:p>
+      <w:pPr>
+        <w:pStyle w:val="Normal"/>
+        <w:rPr/>
+      </w:pPr>
+      <w:r>
+        <w:rPr/>
+      </w:r>
+    </w:p>
+    <w:p>
+      <w:pPr>
+        <w:pStyle w:val="Normal"/>
+        <w:rPr/>
+      </w:pPr>
+      <w:r>
+        <w:rPr/>
+      </w:r>
+    </w:p>
+    <w:p>
+      <w:pPr>
+        <w:pStyle w:val="Normal"/>
+        <w:rPr/>
+      </w:pPr>
+      <w:r>
+        <w:rPr/>
+      </w:r>
+    </w:p>
+    <w:p>
+      <w:pPr>
+        <w:pStyle w:val="Normal"/>
+        <w:rPr/>
+      </w:pPr>
+      <w:r>
+        <w:rPr/>
+      </w:r>
+    </w:p>
+    <w:p>
+      <w:pPr>
+        <w:pStyle w:val="Normal"/>
+        <w:rPr/>
+      </w:pPr>
+      <w:r>
+        <w:rPr/>
+        <w:t xml:space="preserve">Figure 3. </w:t>
+      </w:r>
+      <w:commentRangeStart w:id="12"/>
+      <w:r>
+        <w:rPr/>
+        <w:t>Fluorescence vs Total Energy</w:t>
+      </w:r>
+      <w:commentRangeEnd w:id="12"/>
+      <w:r>
+        <w:commentReference w:id="12"/>
+      </w:r>
+      <w:r>
+        <w:rPr/>
+      </w:r>
+    </w:p>
+    <w:p>
+      <w:pPr>
+        <w:pStyle w:val="Normal"/>
+        <w:rPr/>
+      </w:pPr>
+      <w:r>
+        <w:rPr/>
+        <w:t xml:space="preserve">3D: </w:t>
+      </w:r>
+      <w:commentRangeStart w:id="13"/>
+      <w:r>
+        <w:rPr/>
+        <w:t>also can add in geometry data for this set of structures</w:t>
+      </w:r>
+      <w:r>
+        <w:rPr/>
+      </w:r>
+      <w:commentRangeEnd w:id="13"/>
+      <w:r>
+        <w:commentReference w:id="13"/>
+      </w:r>
+      <w:r>
+        <w:rPr/>
+        <w:t>; just the parsed data from clashing mutants</w:t>
       </w:r>
     </w:p>
     <w:p>
@@ -1035,6 +1793,15 @@
       <w:r>
         <w:rPr/>
         <w:t>Figure 4A: Conversion to deltaG</w:t>
+      </w:r>
+    </w:p>
+    <w:p>
+      <w:pPr>
+        <w:pStyle w:val="Normal"/>
+        <w:rPr/>
+      </w:pPr>
+      <w:r>
+        <w:rPr/>
       </w:r>
     </w:p>
     <w:p>
@@ -1786,6 +2553,312 @@
     </w:p>
   </w:comment>
   <w:comment w:id="1" w:author="Unknown Author" w:date="2023-09-19T13:58:00Z" w:initials="">
+    <w:p>
+      <w:r>
+        <w:rPr>
+          <w:rFonts w:ascii="Calibri" w:hAnsi="Calibri" w:eastAsia="Calibri" w:cs=""/>
+          <w:b w:val="false"/>
+          <w:bCs w:val="false"/>
+          <w:i w:val="false"/>
+          <w:iCs w:val="false"/>
+          <w:caps w:val="false"/>
+          <w:smallCaps w:val="false"/>
+          <w:strike w:val="false"/>
+          <w:dstrike w:val="false"/>
+          <w:outline w:val="false"/>
+          <w:shadow w:val="false"/>
+          <w:emboss w:val="false"/>
+          <w:imprint w:val="false"/>
+          <w:color w:val="auto"/>
+          <w:spacing w:val="0"/>
+          <w:w w:val="100"/>
+          <w:kern w:val="2"/>
+          <w:position w:val="0"/>
+          <w:sz w:val="20"/>
+          <w:sz w:val="20"/>
+          <w:szCs w:val="22"/>
+          <w:u w:val="none"/>
+          <w:vertAlign w:val="baseline"/>
+          <w:em w:val="none"/>
+          <w:lang w:val="en-US" w:eastAsia="en-US" w:bidi="ar-SA"/>
+        </w:rPr>
+        <w:t>Should this be expanded on?</w:t>
+      </w:r>
+    </w:p>
+  </w:comment>
+  <w:comment w:id="2" w:author="Unknown Author" w:date="2023-09-19T14:22:08Z" w:initials="">
+    <w:p>
+      <w:r>
+        <w:rPr>
+          <w:rFonts w:ascii="Calibri" w:hAnsi="Calibri" w:eastAsia="Calibri" w:cs=""/>
+          <w:b w:val="false"/>
+          <w:bCs w:val="false"/>
+          <w:i w:val="false"/>
+          <w:iCs w:val="false"/>
+          <w:caps w:val="false"/>
+          <w:smallCaps w:val="false"/>
+          <w:strike w:val="false"/>
+          <w:dstrike w:val="false"/>
+          <w:outline w:val="false"/>
+          <w:shadow w:val="false"/>
+          <w:emboss w:val="false"/>
+          <w:imprint w:val="false"/>
+          <w:color w:val="auto"/>
+          <w:spacing w:val="0"/>
+          <w:w w:val="100"/>
+          <w:kern w:val="2"/>
+          <w:position w:val="0"/>
+          <w:sz w:val="20"/>
+          <w:sz w:val="20"/>
+          <w:szCs w:val="22"/>
+          <w:u w:val="none"/>
+          <w:vertAlign w:val="baseline"/>
+          <w:em w:val="none"/>
+          <w:lang w:val="en-US" w:eastAsia="en-US" w:bidi="ar-SA"/>
+        </w:rPr>
+        <w:t>Expand on this: Why combine computational design to probe this: high-throughput, can’t solve structures of that many but reference papers and information of structures</w:t>
+      </w:r>
+    </w:p>
+  </w:comment>
+  <w:comment w:id="3" w:author="Unknown Author" w:date="2023-09-19T14:18:49Z" w:initials="">
+    <w:p>
+      <w:r>
+        <w:rPr>
+          <w:rFonts w:ascii="Calibri" w:hAnsi="Calibri" w:eastAsia="Calibri" w:cs=""/>
+          <w:b w:val="false"/>
+          <w:bCs w:val="false"/>
+          <w:i w:val="false"/>
+          <w:iCs w:val="false"/>
+          <w:caps w:val="false"/>
+          <w:smallCaps w:val="false"/>
+          <w:strike w:val="false"/>
+          <w:dstrike w:val="false"/>
+          <w:outline w:val="false"/>
+          <w:shadow w:val="false"/>
+          <w:emboss w:val="false"/>
+          <w:imprint w:val="false"/>
+          <w:color w:val="auto"/>
+          <w:spacing w:val="0"/>
+          <w:w w:val="100"/>
+          <w:kern w:val="2"/>
+          <w:position w:val="0"/>
+          <w:sz w:val="20"/>
+          <w:sz w:val="20"/>
+          <w:szCs w:val="22"/>
+          <w:u w:val="none"/>
+          <w:vertAlign w:val="baseline"/>
+          <w:em w:val="none"/>
+          <w:lang w:val="en-US" w:eastAsia="en-US" w:bidi="ar-SA"/>
+        </w:rPr>
+        <w:t>Could be worth saying the main conclusion here: van der Waals facilitates similar to hydrogen bonding?</w:t>
+      </w:r>
+    </w:p>
+  </w:comment>
+  <w:comment w:id="4" w:author="Unknown Author" w:date="2023-09-19T14:21:24Z" w:initials="">
+    <w:p>
+      <w:r>
+        <w:rPr>
+          <w:rFonts w:ascii="Calibri" w:hAnsi="Calibri" w:eastAsia="Calibri" w:cs=""/>
+          <w:b w:val="false"/>
+          <w:bCs w:val="false"/>
+          <w:i w:val="false"/>
+          <w:iCs w:val="false"/>
+          <w:caps w:val="false"/>
+          <w:smallCaps w:val="false"/>
+          <w:strike w:val="false"/>
+          <w:dstrike w:val="false"/>
+          <w:outline w:val="false"/>
+          <w:shadow w:val="false"/>
+          <w:emboss w:val="false"/>
+          <w:imprint w:val="false"/>
+          <w:color w:val="auto"/>
+          <w:spacing w:val="0"/>
+          <w:w w:val="100"/>
+          <w:kern w:val="2"/>
+          <w:position w:val="0"/>
+          <w:sz w:val="20"/>
+          <w:sz w:val="20"/>
+          <w:szCs w:val="22"/>
+          <w:u w:val="none"/>
+          <w:vertAlign w:val="baseline"/>
+          <w:em w:val="none"/>
+          <w:lang w:val="en-US" w:eastAsia="en-US" w:bidi="ar-SA"/>
+        </w:rPr>
+        <w:t>need a stronger conclusion, but this paragraph is okay for now</w:t>
+      </w:r>
+    </w:p>
+  </w:comment>
+  <w:comment w:id="5" w:author="Unknown Author" w:date="2023-09-19T15:41:38Z" w:initials="">
+    <w:p>
+      <w:r>
+        <w:rPr>
+          <w:rFonts w:ascii="Calibri" w:hAnsi="Calibri" w:eastAsia="Calibri" w:cs=""/>
+          <w:b w:val="false"/>
+          <w:bCs w:val="false"/>
+          <w:i w:val="false"/>
+          <w:iCs w:val="false"/>
+          <w:caps w:val="false"/>
+          <w:smallCaps w:val="false"/>
+          <w:strike w:val="false"/>
+          <w:dstrike w:val="false"/>
+          <w:outline w:val="false"/>
+          <w:shadow w:val="false"/>
+          <w:emboss w:val="false"/>
+          <w:imprint w:val="false"/>
+          <w:color w:val="auto"/>
+          <w:spacing w:val="0"/>
+          <w:w w:val="100"/>
+          <w:kern w:val="2"/>
+          <w:position w:val="0"/>
+          <w:sz w:val="20"/>
+          <w:sz w:val="20"/>
+          <w:szCs w:val="22"/>
+          <w:u w:val="none"/>
+          <w:vertAlign w:val="baseline"/>
+          <w:em w:val="none"/>
+          <w:lang w:val="en-US" w:eastAsia="en-US" w:bidi="ar-SA"/>
+        </w:rPr>
+        <w:t>I think coming up with a figure similar to Figure 3 in Samantha’s paper would help explain the designability of regions</w:t>
+      </w:r>
+    </w:p>
+  </w:comment>
+  <w:comment w:id="6" w:author="Unknown Author" w:date="2023-09-19T15:44:03Z" w:initials="">
+    <w:p>
+      <w:r>
+        <w:rPr>
+          <w:rFonts w:ascii="Calibri" w:hAnsi="Calibri" w:eastAsia="Calibri" w:cs=""/>
+          <w:b w:val="false"/>
+          <w:bCs w:val="false"/>
+          <w:i w:val="false"/>
+          <w:iCs w:val="false"/>
+          <w:caps w:val="false"/>
+          <w:smallCaps w:val="false"/>
+          <w:strike w:val="false"/>
+          <w:dstrike w:val="false"/>
+          <w:outline w:val="false"/>
+          <w:shadow w:val="false"/>
+          <w:emboss w:val="false"/>
+          <w:imprint w:val="false"/>
+          <w:color w:val="auto"/>
+          <w:spacing w:val="0"/>
+          <w:w w:val="100"/>
+          <w:kern w:val="2"/>
+          <w:position w:val="0"/>
+          <w:sz w:val="20"/>
+          <w:sz w:val="20"/>
+          <w:szCs w:val="22"/>
+          <w:u w:val="none"/>
+          <w:vertAlign w:val="baseline"/>
+          <w:em w:val="none"/>
+          <w:lang w:val="en-US" w:eastAsia="en-US" w:bidi="ar-SA"/>
+        </w:rPr>
+        <w:t>could also be good to have distributions in bar graph format for each of my regions here</w:t>
+      </w:r>
+    </w:p>
+  </w:comment>
+  <w:comment w:id="7" w:author="Unknown Author" w:date="2023-09-19T16:03:44Z" w:initials="">
+    <w:p>
+      <w:r>
+        <w:rPr>
+          <w:rFonts w:ascii="Calibri" w:hAnsi="Calibri" w:eastAsia="Calibri" w:cs=""/>
+          <w:b w:val="false"/>
+          <w:bCs w:val="false"/>
+          <w:i w:val="false"/>
+          <w:iCs w:val="false"/>
+          <w:caps w:val="false"/>
+          <w:smallCaps w:val="false"/>
+          <w:strike w:val="false"/>
+          <w:dstrike w:val="false"/>
+          <w:outline w:val="false"/>
+          <w:shadow w:val="false"/>
+          <w:emboss w:val="false"/>
+          <w:imprint w:val="false"/>
+          <w:color w:val="auto"/>
+          <w:spacing w:val="0"/>
+          <w:w w:val="100"/>
+          <w:kern w:val="2"/>
+          <w:position w:val="0"/>
+          <w:sz w:val="20"/>
+          <w:sz w:val="20"/>
+          <w:szCs w:val="22"/>
+          <w:u w:val="none"/>
+          <w:vertAlign w:val="baseline"/>
+          <w:em w:val="none"/>
+          <w:lang w:val="en-US" w:eastAsia="en-US" w:bidi="ar-SA"/>
+        </w:rPr>
+        <w:t>add detail here (DEE, IMM1, SCWRL4, MSL, etc.)?</w:t>
+      </w:r>
+    </w:p>
+  </w:comment>
+  <w:comment w:id="8" w:author="Unknown Author" w:date="2023-09-19T15:40:39Z" w:initials="">
+    <w:p>
+      <w:r>
+        <w:rPr>
+          <w:rFonts w:ascii="Calibri" w:hAnsi="Calibri" w:eastAsia="Calibri" w:cs=""/>
+          <w:b w:val="false"/>
+          <w:bCs w:val="false"/>
+          <w:i w:val="false"/>
+          <w:iCs w:val="false"/>
+          <w:caps w:val="false"/>
+          <w:smallCaps w:val="false"/>
+          <w:strike w:val="false"/>
+          <w:dstrike w:val="false"/>
+          <w:outline w:val="false"/>
+          <w:shadow w:val="false"/>
+          <w:emboss w:val="false"/>
+          <w:imprint w:val="false"/>
+          <w:color w:val="auto"/>
+          <w:spacing w:val="0"/>
+          <w:w w:val="100"/>
+          <w:kern w:val="2"/>
+          <w:position w:val="0"/>
+          <w:sz w:val="20"/>
+          <w:sz w:val="20"/>
+          <w:szCs w:val="22"/>
+          <w:u w:val="none"/>
+          <w:vertAlign w:val="baseline"/>
+          <w:em w:val="none"/>
+          <w:lang w:val="en-US" w:eastAsia="en-US" w:bidi="ar-SA"/>
+        </w:rPr>
+        <w:t>Can you explain more about why this is important? Emphasize the difficultty of design?</w:t>
+      </w:r>
+    </w:p>
+  </w:comment>
+  <w:comment w:id="9" w:author="Unknown Author" w:date="2023-09-19T15:58:28Z" w:initials="">
+    <w:p>
+      <w:r>
+        <w:rPr>
+          <w:rFonts w:ascii="Calibri" w:hAnsi="Calibri" w:eastAsia="Calibri" w:cs=""/>
+          <w:b w:val="false"/>
+          <w:bCs w:val="false"/>
+          <w:i w:val="false"/>
+          <w:iCs w:val="false"/>
+          <w:caps w:val="false"/>
+          <w:smallCaps w:val="false"/>
+          <w:strike w:val="false"/>
+          <w:dstrike w:val="false"/>
+          <w:outline w:val="false"/>
+          <w:shadow w:val="false"/>
+          <w:emboss w:val="false"/>
+          <w:imprint w:val="false"/>
+          <w:color w:val="auto"/>
+          <w:spacing w:val="0"/>
+          <w:w w:val="100"/>
+          <w:kern w:val="2"/>
+          <w:position w:val="0"/>
+          <w:sz w:val="20"/>
+          <w:sz w:val="20"/>
+          <w:szCs w:val="22"/>
+          <w:u w:val="none"/>
+          <w:vertAlign w:val="baseline"/>
+          <w:em w:val="none"/>
+          <w:lang w:val="en-US" w:eastAsia="en-US" w:bidi="ar-SA"/>
+        </w:rPr>
+        <w:t>How to go from talking about these regions to deciding to design in these?</w:t>
+      </w:r>
+    </w:p>
+  </w:comment>
+  <w:comment w:id="10" w:author="Unknown Author" w:date="2023-09-22T13:12:23Z" w:initials="">
     <w:p>
       <w:r>
         <w:rPr>
@@ -1815,11 +2888,11 @@
           <w:lang w:bidi="ar-SA" w:eastAsia="en-US" w:val="en-US"/>
           <w14:ligatures w14:val="standardContextual"/>
         </w:rPr>
-        <w:t>Should this be expanded on?</w:t>
+        <w:t>according to Samantha’s paper, 30% GpA is the cutoff for polyleu; maybe try this value as our monomer?</w:t>
       </w:r>
     </w:p>
   </w:comment>
-  <w:comment w:id="2" w:author="Unknown Author" w:date="2023-09-19T14:22:08Z" w:initials="">
+  <w:comment w:id="11" w:author="Unknown Author" w:date="2023-09-22T14:41:34Z" w:initials="">
     <w:p>
       <w:r>
         <w:rPr>
@@ -1849,11 +2922,11 @@
           <w:lang w:bidi="ar-SA" w:eastAsia="en-US" w:val="en-US"/>
           <w14:ligatures w14:val="standardContextual"/>
         </w:rPr>
-        <w:t>Expand on this: Why combine computational design to probe this: high-throughput, can’t solve structures of that many but reference papers and information of structures</w:t>
+        <w:t>need to find a good spot to talk about PercentGpA here and the other controls in here? After chatting with Alessandro can decide if we need to talk about the conversion</w:t>
       </w:r>
     </w:p>
   </w:comment>
-  <w:comment w:id="3" w:author="Unknown Author" w:date="2023-09-19T14:18:49Z" w:initials="">
+  <w:comment w:id="12" w:author="Unknown Author" w:date="2023-09-22T14:43:04Z" w:initials="">
     <w:p>
       <w:r>
         <w:rPr>
@@ -1883,11 +2956,11 @@
           <w:lang w:bidi="ar-SA" w:eastAsia="en-US" w:val="en-US"/>
           <w14:ligatures w14:val="standardContextual"/>
         </w:rPr>
-        <w:t>Could be worth saying the main conclusion here: van der Waals facilitates similar to hydrogen bonding?</w:t>
+        <w:t>add in separation of energy terms here; specifically vdw if it looks good, otherwise, need to work a bit more on the regression</w:t>
       </w:r>
     </w:p>
   </w:comment>
-  <w:comment w:id="4" w:author="Unknown Author" w:date="2023-09-19T14:21:24Z" w:initials="">
+  <w:comment w:id="13" w:author="Unknown Author" w:date="2023-09-22T14:44:20Z" w:initials="">
     <w:p>
       <w:r>
         <w:rPr>
@@ -1917,177 +2990,7 @@
           <w:lang w:bidi="ar-SA" w:eastAsia="en-US" w:val="en-US"/>
           <w14:ligatures w14:val="standardContextual"/>
         </w:rPr>
-        <w:t>need a stronger conclusion, but this paragraph is okay for now</w:t>
-      </w:r>
-    </w:p>
-  </w:comment>
-  <w:comment w:id="5" w:author="Unknown Author" w:date="2023-09-19T15:41:38Z" w:initials="">
-    <w:p>
-      <w:r>
-        <w:rPr>
-          <w:rFonts w:eastAsia="Calibri" w:cstheme="minorBidi" w:eastAsiaTheme="minorHAnsi" w:cs="" w:ascii="Calibri" w:hAnsi="Calibri"/>
-          <w:b w:val="false"/>
-          <w:bCs w:val="false"/>
-          <w:i w:val="false"/>
-          <w:iCs w:val="false"/>
-          <w:caps w:val="false"/>
-          <w:smallCaps w:val="false"/>
-          <w:strike w:val="false"/>
-          <w:dstrike w:val="false"/>
-          <w:outline w:val="false"/>
-          <w:shadow w:val="false"/>
-          <w:emboss w:val="false"/>
-          <w:imprint w:val="false"/>
-          <w:color w:val="auto"/>
-          <w:spacing w:val="0"/>
-          <w:w w:val="100"/>
-          <w:kern w:val="2"/>
-          <w:position w:val="0"/>
-          <w:sz w:val="20"/>
-          <w:szCs w:val="22"/>
-          <w:u w:val="none"/>
-          <w:vertAlign w:val="baseline"/>
-          <w:em w:val="none"/>
-          <w:lang w:bidi="ar-SA" w:eastAsia="en-US" w:val="en-US"/>
-          <w14:ligatures w14:val="standardContextual"/>
-        </w:rPr>
-        <w:t>I think coming up with a figure similar to Figure 3 in Samantha’s paper would help explain the designability of regions</w:t>
-      </w:r>
-    </w:p>
-  </w:comment>
-  <w:comment w:id="6" w:author="Unknown Author" w:date="2023-09-19T15:44:03Z" w:initials="">
-    <w:p>
-      <w:r>
-        <w:rPr>
-          <w:rFonts w:eastAsia="Calibri" w:cstheme="minorBidi" w:eastAsiaTheme="minorHAnsi" w:cs="" w:ascii="Calibri" w:hAnsi="Calibri"/>
-          <w:b w:val="false"/>
-          <w:bCs w:val="false"/>
-          <w:i w:val="false"/>
-          <w:iCs w:val="false"/>
-          <w:caps w:val="false"/>
-          <w:smallCaps w:val="false"/>
-          <w:strike w:val="false"/>
-          <w:dstrike w:val="false"/>
-          <w:outline w:val="false"/>
-          <w:shadow w:val="false"/>
-          <w:emboss w:val="false"/>
-          <w:imprint w:val="false"/>
-          <w:color w:val="auto"/>
-          <w:spacing w:val="0"/>
-          <w:w w:val="100"/>
-          <w:kern w:val="2"/>
-          <w:position w:val="0"/>
-          <w:sz w:val="20"/>
-          <w:szCs w:val="22"/>
-          <w:u w:val="none"/>
-          <w:vertAlign w:val="baseline"/>
-          <w:em w:val="none"/>
-          <w:lang w:eastAsia="en-US" w:val="en-US" w:bidi="ar-SA"/>
-          <w14:ligatures w14:val="standardContextual"/>
-        </w:rPr>
-        <w:t>could also be good to have distributions in bar graph format for each of my regions here</w:t>
-      </w:r>
-    </w:p>
-  </w:comment>
-  <w:comment w:id="7" w:author="Unknown Author" w:date="2023-09-19T16:03:44Z" w:initials="">
-    <w:p>
-      <w:r>
-        <w:rPr>
-          <w:rFonts w:eastAsia="Calibri" w:cstheme="minorBidi" w:eastAsiaTheme="minorHAnsi" w:cs="" w:ascii="Calibri" w:hAnsi="Calibri"/>
-          <w:b w:val="false"/>
-          <w:bCs w:val="false"/>
-          <w:i w:val="false"/>
-          <w:iCs w:val="false"/>
-          <w:caps w:val="false"/>
-          <w:smallCaps w:val="false"/>
-          <w:strike w:val="false"/>
-          <w:dstrike w:val="false"/>
-          <w:outline w:val="false"/>
-          <w:shadow w:val="false"/>
-          <w:emboss w:val="false"/>
-          <w:imprint w:val="false"/>
-          <w:color w:val="auto"/>
-          <w:spacing w:val="0"/>
-          <w:w w:val="100"/>
-          <w:kern w:val="2"/>
-          <w:position w:val="0"/>
-          <w:sz w:val="20"/>
-          <w:szCs w:val="22"/>
-          <w:u w:val="none"/>
-          <w:vertAlign w:val="baseline"/>
-          <w:em w:val="none"/>
-          <w:lang w:bidi="ar-SA" w:eastAsia="en-US" w:val="en-US"/>
-          <w14:ligatures w14:val="standardContextual"/>
-        </w:rPr>
-        <w:t>add detail here (DEE, IMM1, SCWRL4, MSL, etc.)?</w:t>
-      </w:r>
-    </w:p>
-  </w:comment>
-  <w:comment w:id="8" w:author="Unknown Author" w:date="2023-09-19T15:40:39Z" w:initials="">
-    <w:p>
-      <w:r>
-        <w:rPr>
-          <w:rFonts w:eastAsia="Calibri" w:cstheme="minorBidi" w:eastAsiaTheme="minorHAnsi" w:cs="" w:ascii="Calibri" w:hAnsi="Calibri"/>
-          <w:b w:val="false"/>
-          <w:bCs w:val="false"/>
-          <w:i w:val="false"/>
-          <w:iCs w:val="false"/>
-          <w:caps w:val="false"/>
-          <w:smallCaps w:val="false"/>
-          <w:strike w:val="false"/>
-          <w:dstrike w:val="false"/>
-          <w:outline w:val="false"/>
-          <w:shadow w:val="false"/>
-          <w:emboss w:val="false"/>
-          <w:imprint w:val="false"/>
-          <w:color w:val="auto"/>
-          <w:spacing w:val="0"/>
-          <w:w w:val="100"/>
-          <w:kern w:val="2"/>
-          <w:position w:val="0"/>
-          <w:sz w:val="20"/>
-          <w:szCs w:val="22"/>
-          <w:u w:val="none"/>
-          <w:vertAlign w:val="baseline"/>
-          <w:em w:val="none"/>
-          <w:lang w:bidi="ar-SA" w:eastAsia="en-US" w:val="en-US"/>
-          <w14:ligatures w14:val="standardContextual"/>
-        </w:rPr>
-        <w:t>Can you explain more about why this is important? Emphasize the difficultty of design?</w:t>
-      </w:r>
-    </w:p>
-  </w:comment>
-  <w:comment w:id="9" w:author="Unknown Author" w:date="2023-09-19T15:58:28Z" w:initials="">
-    <w:p>
-      <w:r>
-        <w:rPr>
-          <w:rFonts w:eastAsia="Calibri" w:cstheme="minorBidi" w:eastAsiaTheme="minorHAnsi" w:cs="" w:ascii="Calibri" w:hAnsi="Calibri"/>
-          <w:b w:val="false"/>
-          <w:bCs w:val="false"/>
-          <w:i w:val="false"/>
-          <w:iCs w:val="false"/>
-          <w:caps w:val="false"/>
-          <w:smallCaps w:val="false"/>
-          <w:strike w:val="false"/>
-          <w:dstrike w:val="false"/>
-          <w:outline w:val="false"/>
-          <w:shadow w:val="false"/>
-          <w:emboss w:val="false"/>
-          <w:imprint w:val="false"/>
-          <w:color w:val="auto"/>
-          <w:spacing w:val="0"/>
-          <w:w w:val="100"/>
-          <w:kern w:val="2"/>
-          <w:position w:val="0"/>
-          <w:sz w:val="20"/>
-          <w:szCs w:val="22"/>
-          <w:u w:val="none"/>
-          <w:vertAlign w:val="baseline"/>
-          <w:em w:val="none"/>
-          <w:lang w:bidi="ar-SA" w:eastAsia="en-US" w:val="en-US"/>
-          <w14:ligatures w14:val="standardContextual"/>
-        </w:rPr>
-        <w:t>How to go from talking about these regions to deciding to design in these?</w:t>
+        <w:t>add in the geometric overlay with fluorescence</w:t>
       </w:r>
     </w:p>
   </w:comment>
@@ -2885,6 +3788,7 @@
     <w:qFormat/>
     <w:pPr>
       <w:widowControl/>
+      <w:suppressAutoHyphens w:val="true"/>
       <w:bidi w:val="0"/>
       <w:spacing w:lineRule="auto" w:line="259" w:before="0" w:after="160"/>
       <w:jc w:val="left"/>
@@ -3056,6 +3960,7 @@
     <w:rsid w:val="00d66a17"/>
     <w:pPr>
       <w:widowControl/>
+      <w:suppressAutoHyphens w:val="true"/>
       <w:bidi w:val="0"/>
       <w:spacing w:lineRule="auto" w:line="240" w:before="0" w:after="0"/>
       <w:jc w:val="left"/>
@@ -3068,6 +3973,29 @@
       <w:szCs w:val="24"/>
       <w:lang w:val="en-US" w:eastAsia="en-US" w:bidi="ar-SA"/>
       <w14:ligatures w14:val="none"/>
+    </w:rPr>
+  </w:style>
+  <w:style w:type="paragraph" w:styleId="TableContents">
+    <w:name w:val="Table Contents"/>
+    <w:basedOn w:val="Normal"/>
+    <w:qFormat/>
+    <w:pPr>
+      <w:widowControl w:val="false"/>
+      <w:suppressLineNumbers/>
+    </w:pPr>
+    <w:rPr/>
+  </w:style>
+  <w:style w:type="paragraph" w:styleId="TableHeading">
+    <w:name w:val="Table Heading"/>
+    <w:basedOn w:val="TableContents"/>
+    <w:qFormat/>
+    <w:pPr>
+      <w:suppressLineNumbers/>
+      <w:jc w:val="center"/>
+    </w:pPr>
+    <w:rPr>
+      <w:b/>
+      <w:bCs/>
     </w:rPr>
   </w:style>
   <w:style w:type="numbering" w:styleId="NoList" w:default="1">

</xml_diff>

<commit_message>
figure 4 edits & writing
</commit_message>
<xml_diff>
--- a/Van der Waals packing facilitates membrane protein association.docx
+++ b/Van der Waals packing facilitates membrane protein association.docx
@@ -390,7 +390,7 @@
           <w:noProof/>
         </w:rPr>
         <w:drawing>
-          <wp:anchor distT="0" distB="0" distL="0" distR="0" simplePos="0" relativeHeight="2" behindDoc="0" locked="0" layoutInCell="0" allowOverlap="1" wp14:anchorId="05FED021" wp14:editId="1B83370A">
+          <wp:anchor distT="0" distB="0" distL="0" distR="0" simplePos="0" relativeHeight="251653632" behindDoc="0" locked="0" layoutInCell="0" allowOverlap="1" wp14:anchorId="05FED021" wp14:editId="1B83370A">
             <wp:simplePos x="0" y="0"/>
             <wp:positionH relativeFrom="column">
               <wp:posOffset>-630555</wp:posOffset>
@@ -442,7 +442,7 @@
           <w:noProof/>
         </w:rPr>
         <w:drawing>
-          <wp:anchor distT="0" distB="0" distL="0" distR="0" simplePos="0" relativeHeight="3" behindDoc="0" locked="0" layoutInCell="0" allowOverlap="1" wp14:anchorId="13E34531" wp14:editId="10E21204">
+          <wp:anchor distT="0" distB="0" distL="0" distR="0" simplePos="0" relativeHeight="251654656" behindDoc="0" locked="0" layoutInCell="0" allowOverlap="1" wp14:anchorId="13E34531" wp14:editId="10E21204">
             <wp:simplePos x="0" y="0"/>
             <wp:positionH relativeFrom="column">
               <wp:posOffset>2808605</wp:posOffset>
@@ -616,7 +616,7 @@
           <w:noProof/>
         </w:rPr>
         <w:drawing>
-          <wp:anchor distT="0" distB="0" distL="114300" distR="114300" simplePos="0" relativeHeight="251658240" behindDoc="1" locked="0" layoutInCell="1" allowOverlap="1" wp14:anchorId="171AFED3" wp14:editId="3F924849">
+          <wp:anchor distT="0" distB="0" distL="114300" distR="114300" simplePos="0" relativeHeight="251658752" behindDoc="1" locked="0" layoutInCell="1" allowOverlap="1" wp14:anchorId="171AFED3" wp14:editId="3F924849">
             <wp:simplePos x="0" y="0"/>
             <wp:positionH relativeFrom="column">
               <wp:posOffset>3337560</wp:posOffset>
@@ -703,7 +703,7 @@
           <w:noProof/>
         </w:rPr>
         <w:drawing>
-          <wp:anchor distT="0" distB="0" distL="114300" distR="114300" simplePos="0" relativeHeight="251660288" behindDoc="1" locked="0" layoutInCell="1" allowOverlap="1" wp14:anchorId="40FE3A86" wp14:editId="64A596AD">
+          <wp:anchor distT="0" distB="0" distL="114300" distR="114300" simplePos="0" relativeHeight="251661824" behindDoc="1" locked="0" layoutInCell="1" allowOverlap="1" wp14:anchorId="40FE3A86" wp14:editId="64A596AD">
             <wp:simplePos x="0" y="0"/>
             <wp:positionH relativeFrom="column">
               <wp:posOffset>3375025</wp:posOffset>
@@ -781,7 +781,7 @@
           <w:noProof/>
         </w:rPr>
         <w:drawing>
-          <wp:anchor distT="0" distB="0" distL="114300" distR="114300" simplePos="0" relativeHeight="251659264" behindDoc="1" locked="0" layoutInCell="1" allowOverlap="1" wp14:anchorId="07A5F1B9" wp14:editId="6EAC577F">
+          <wp:anchor distT="0" distB="0" distL="114300" distR="114300" simplePos="0" relativeHeight="251660800" behindDoc="1" locked="0" layoutInCell="1" allowOverlap="1" wp14:anchorId="07A5F1B9" wp14:editId="6EAC577F">
             <wp:simplePos x="0" y="0"/>
             <wp:positionH relativeFrom="column">
               <wp:posOffset>-297180</wp:posOffset>
@@ -870,6 +870,66 @@
       <w:pPr>
         <w:jc w:val="both"/>
       </w:pPr>
+    </w:p>
+    <w:p>
+      <w:pPr>
+        <w:jc w:val="both"/>
+      </w:pPr>
+    </w:p>
+    <w:p>
+      <w:pPr>
+        <w:jc w:val="both"/>
+      </w:pPr>
+    </w:p>
+    <w:p>
+      <w:pPr>
+        <w:jc w:val="both"/>
+      </w:pPr>
+    </w:p>
+    <w:p>
+      <w:pPr>
+        <w:jc w:val="both"/>
+      </w:pPr>
+    </w:p>
+    <w:p>
+      <w:pPr>
+        <w:jc w:val="both"/>
+      </w:pPr>
+    </w:p>
+    <w:p>
+      <w:pPr>
+        <w:jc w:val="both"/>
+      </w:pPr>
+    </w:p>
+    <w:p>
+      <w:pPr>
+        <w:jc w:val="both"/>
+      </w:pPr>
+    </w:p>
+    <w:p>
+      <w:pPr>
+        <w:jc w:val="both"/>
+      </w:pPr>
+    </w:p>
+    <w:p>
+      <w:pPr>
+        <w:jc w:val="both"/>
+      </w:pPr>
+    </w:p>
+    <w:p>
+      <w:pPr>
+        <w:jc w:val="both"/>
+      </w:pPr>
+    </w:p>
+    <w:p>
+      <w:pPr>
+        <w:jc w:val="both"/>
+      </w:pPr>
+    </w:p>
+    <w:p>
+      <w:pPr>
+        <w:jc w:val="both"/>
+      </w:pPr>
       <w:r>
         <w:t xml:space="preserve">Figure 2. </w:t>
       </w:r>
@@ -930,6 +990,7 @@
         <w:jc w:val="both"/>
       </w:pPr>
       <w:r>
+        <w:lastRenderedPageBreak/>
         <w:t xml:space="preserve">To reduce potential experimental heterogeneity of expression and insertion within the membrane, we chose 8 positions onto a standardized TM helix of 21 </w:t>
       </w:r>
       <w:proofErr w:type="spellStart"/>
@@ -938,11 +999,7 @@
       </w:r>
       <w:proofErr w:type="spellEnd"/>
       <w:r>
-        <w:t xml:space="preserve">, one of the most prevalent amino acids found in membrane proteins (cite). </w:t>
-      </w:r>
-      <w:r>
-        <w:lastRenderedPageBreak/>
-        <w:t xml:space="preserve">Poly-leucine has been used in previous studies and shown to have little </w:t>
+        <w:t xml:space="preserve">, one of the most prevalent amino acids found in membrane proteins (cite). Poly-leucine has been used in previous studies and shown to have little </w:t>
       </w:r>
       <w:proofErr w:type="spellStart"/>
       <w:r>
@@ -1148,7 +1205,7 @@
           <w:noProof/>
         </w:rPr>
         <w:drawing>
-          <wp:anchor distT="0" distB="0" distL="0" distR="0" simplePos="0" relativeHeight="251658240" behindDoc="0" locked="0" layoutInCell="0" allowOverlap="1" wp14:anchorId="2F5D5536" wp14:editId="7B49789C">
+          <wp:anchor distT="0" distB="0" distL="0" distR="0" simplePos="0" relativeHeight="251659776" behindDoc="0" locked="0" layoutInCell="0" allowOverlap="1" wp14:anchorId="2F5D5536" wp14:editId="7B49789C">
             <wp:simplePos x="0" y="0"/>
             <wp:positionH relativeFrom="column">
               <wp:posOffset>3753485</wp:posOffset>
@@ -1201,7 +1258,7 @@
           <w:noProof/>
         </w:rPr>
         <w:drawing>
-          <wp:anchor distT="0" distB="0" distL="0" distR="0" simplePos="0" relativeHeight="5" behindDoc="0" locked="0" layoutInCell="0" allowOverlap="1" wp14:anchorId="4BD9D32F" wp14:editId="25A4B910">
+          <wp:anchor distT="0" distB="0" distL="0" distR="0" simplePos="0" relativeHeight="251655680" behindDoc="0" locked="0" layoutInCell="0" allowOverlap="1" wp14:anchorId="4BD9D32F" wp14:editId="25A4B910">
             <wp:simplePos x="0" y="0"/>
             <wp:positionH relativeFrom="column">
               <wp:posOffset>586105</wp:posOffset>
@@ -1257,7 +1314,7 @@
           <w:noProof/>
         </w:rPr>
         <w:drawing>
-          <wp:anchor distT="0" distB="0" distL="0" distR="0" simplePos="0" relativeHeight="6" behindDoc="0" locked="0" layoutInCell="0" allowOverlap="1" wp14:anchorId="0BFF586D" wp14:editId="5DF00FE8">
+          <wp:anchor distT="0" distB="0" distL="0" distR="0" simplePos="0" relativeHeight="251656704" behindDoc="0" locked="0" layoutInCell="0" allowOverlap="1" wp14:anchorId="0BFF586D" wp14:editId="5DF00FE8">
             <wp:simplePos x="0" y="0"/>
             <wp:positionH relativeFrom="column">
               <wp:posOffset>-307975</wp:posOffset>
@@ -1307,7 +1364,7 @@
           <w:noProof/>
         </w:rPr>
         <w:drawing>
-          <wp:anchor distT="0" distB="0" distL="0" distR="0" simplePos="0" relativeHeight="7" behindDoc="0" locked="0" layoutInCell="0" allowOverlap="1" wp14:anchorId="5D9F2DF7" wp14:editId="3EB35225">
+          <wp:anchor distT="0" distB="0" distL="0" distR="0" simplePos="0" relativeHeight="251657728" behindDoc="0" locked="0" layoutInCell="0" allowOverlap="1" wp14:anchorId="5D9F2DF7" wp14:editId="3EB35225">
             <wp:simplePos x="0" y="0"/>
             <wp:positionH relativeFrom="column">
               <wp:posOffset>1348740</wp:posOffset>
@@ -1533,143 +1590,35 @@
       </w:r>
     </w:p>
     <w:p>
-      <w:pPr>
-        <w:jc w:val="both"/>
-      </w:pPr>
-      <w:r>
-        <w:t>T</w:t>
-      </w:r>
-      <w:r>
-        <w:t xml:space="preserve">o define our subset of structures, we filtered for only sequences where the mutant was monomeric. This resulted in 184 design sequences, where </w:t>
-      </w:r>
-      <w:proofErr w:type="spellStart"/>
-      <w:r>
-        <w:t>GASrights</w:t>
-      </w:r>
-      <w:proofErr w:type="spellEnd"/>
-      <w:r>
-        <w:t xml:space="preserve"> were </w:t>
-      </w:r>
-      <w:r>
-        <w:t xml:space="preserve">increasingly stable following the expectation that we had from our energy score. </w:t>
-      </w:r>
-      <w:r>
-        <w:t xml:space="preserve">Although the </w:t>
-      </w:r>
-      <w:proofErr w:type="gramStart"/>
-      <w:r>
-        <w:t>right and left handed</w:t>
-      </w:r>
-      <w:proofErr w:type="gramEnd"/>
-      <w:r>
-        <w:t xml:space="preserve"> designs do not match our design energy score as well as the </w:t>
-      </w:r>
-      <w:proofErr w:type="spellStart"/>
-      <w:r>
-        <w:t>GASrights</w:t>
-      </w:r>
-      <w:proofErr w:type="spellEnd"/>
-      <w:r>
-        <w:t xml:space="preserve">, the overall distribution of our energy scores matches the resulting association: </w:t>
+      <w:r>
+        <w:t xml:space="preserve">Figure </w:t>
+      </w:r>
+      <w:r>
+        <w:t>4</w:t>
+      </w:r>
+      <w:r>
+        <w:t xml:space="preserve">. </w:t>
       </w:r>
       <w:commentRangeStart w:id="12"/>
       <w:r>
-        <w:t xml:space="preserve">In terms of both energy score and association, </w:t>
-      </w:r>
-      <w:proofErr w:type="spellStart"/>
-      <w:r>
-        <w:t>GASrights</w:t>
-      </w:r>
-      <w:proofErr w:type="spellEnd"/>
-      <w:r>
-        <w:t xml:space="preserve"> are the strongest, right handed are the weakest, and left handed are in between (Figure 4). </w:t>
+        <w:t>Fluorescence vs Total Energy</w:t>
       </w:r>
       <w:commentRangeEnd w:id="12"/>
       <w:r>
-        <w:rPr>
-          <w:rStyle w:val="CommentReference"/>
-        </w:rPr>
         <w:commentReference w:id="12"/>
       </w:r>
+    </w:p>
+    <w:p>
       <w:r>
         <w:t xml:space="preserve"> </w:t>
       </w:r>
       <w:r>
-        <w:t xml:space="preserve">This data suggests that van der Waals packing can facilitate membrane protein association in the absence of hydrogen bonding. </w:t>
-      </w:r>
-    </w:p>
-    <w:p>
-      <w:pPr>
-        <w:jc w:val="both"/>
-      </w:pPr>
-      <w:r>
-        <w:t xml:space="preserve">Although our design energy scores suggest that van der Waals packing is driving membrane protein association, </w:t>
-      </w:r>
-      <w:proofErr w:type="gramStart"/>
-      <w:r>
-        <w:t>all of</w:t>
-      </w:r>
-      <w:proofErr w:type="gramEnd"/>
-      <w:r>
-        <w:t xml:space="preserve"> the sequences found in this final dataset </w:t>
-      </w:r>
-      <w:commentRangeStart w:id="13"/>
-      <w:r>
-        <w:t xml:space="preserve">contain at least 1 amino acid that can result in hydrogen bonding. </w:t>
-      </w:r>
-      <w:commentRangeEnd w:id="13"/>
-      <w:r>
-        <w:rPr>
-          <w:rStyle w:val="CommentReference"/>
-        </w:rPr>
-        <w:commentReference w:id="13"/>
-      </w:r>
-    </w:p>
-    <w:p>
-      <w:pPr>
-        <w:jc w:val="both"/>
-      </w:pPr>
-    </w:p>
-    <w:p/>
-    <w:p/>
-    <w:p/>
-    <w:p/>
-    <w:p/>
-    <w:p/>
-    <w:p/>
-    <w:p/>
-    <w:p/>
-    <w:p/>
-    <w:p>
-      <w:r>
-        <w:t xml:space="preserve">Figure </w:t>
-      </w:r>
-      <w:r>
-        <w:t>4</w:t>
-      </w:r>
-      <w:r>
-        <w:t xml:space="preserve">. </w:t>
-      </w:r>
-      <w:commentRangeStart w:id="14"/>
-      <w:r>
-        <w:t>Fluorescence vs Total Energy</w:t>
-      </w:r>
-      <w:commentRangeEnd w:id="14"/>
-      <w:r>
-        <w:commentReference w:id="14"/>
-      </w:r>
-    </w:p>
-    <w:p>
-      <w:r>
-        <w:t xml:space="preserve"> </w:t>
-      </w:r>
-      <w:r>
         <w:rPr>
           <w:noProof/>
         </w:rPr>
         <w:drawing>
-          <wp:inline distT="0" distB="0" distL="0" distR="0" wp14:anchorId="21324748" wp14:editId="08CDACE4">
-            <wp:extent cx="2357120" cy="1767840"/>
+          <wp:inline distT="0" distB="0" distL="0" distR="0" wp14:anchorId="21324748" wp14:editId="580CB243">
+            <wp:extent cx="2198914" cy="1649186"/>
             <wp:effectExtent l="0" t="0" r="0" b="0"/>
             <wp:docPr id="735646095" name="Picture 5" descr="A graph of a number of dots and numbers&#10;&#10;Description automatically generated with medium confidence"/>
             <wp:cNvGraphicFramePr>
@@ -1680,6 +1629,59 @@
                 <pic:pic xmlns:pic="http://schemas.openxmlformats.org/drawingml/2006/picture">
                   <pic:nvPicPr>
                     <pic:cNvPr id="735646095" name="Picture 5" descr="A graph of a number of dots and numbers&#10;&#10;Description automatically generated with medium confidence"/>
+                    <pic:cNvPicPr>
+                      <a:picLocks noChangeAspect="1" noChangeArrowheads="1"/>
+                    </pic:cNvPicPr>
+                  </pic:nvPicPr>
+                  <pic:blipFill>
+                    <a:blip r:embed="rId17" cstate="print">
+                      <a:extLst>
+                        <a:ext uri="{28A0092B-C50C-407E-A947-70E740481C1C}">
+                          <a14:useLocalDpi xmlns:a14="http://schemas.microsoft.com/office/drawing/2010/main" val="0"/>
+                        </a:ext>
+                      </a:extLst>
+                    </a:blip>
+                    <a:srcRect/>
+                    <a:stretch>
+                      <a:fillRect/>
+                    </a:stretch>
+                  </pic:blipFill>
+                  <pic:spPr bwMode="auto">
+                    <a:xfrm>
+                      <a:off x="0" y="0"/>
+                      <a:ext cx="2203360" cy="1652521"/>
+                    </a:xfrm>
+                    <a:prstGeom prst="rect">
+                      <a:avLst/>
+                    </a:prstGeom>
+                    <a:noFill/>
+                    <a:ln>
+                      <a:noFill/>
+                    </a:ln>
+                  </pic:spPr>
+                </pic:pic>
+              </a:graphicData>
+            </a:graphic>
+          </wp:inline>
+        </w:drawing>
+      </w:r>
+      <w:r>
+        <w:rPr>
+          <w:noProof/>
+        </w:rPr>
+        <w:drawing>
+          <wp:inline distT="0" distB="0" distL="0" distR="0" wp14:anchorId="15CDCDAA" wp14:editId="2EAA585D">
+            <wp:extent cx="2188029" cy="1640665"/>
+            <wp:effectExtent l="0" t="0" r="0" b="0"/>
+            <wp:docPr id="907582895" name="Picture 1" descr="A graph of different types of amino acids&#10;&#10;Description automatically generated"/>
+            <wp:cNvGraphicFramePr>
+              <a:graphicFrameLocks xmlns:a="http://schemas.openxmlformats.org/drawingml/2006/main" noChangeAspect="1"/>
+            </wp:cNvGraphicFramePr>
+            <a:graphic xmlns:a="http://schemas.openxmlformats.org/drawingml/2006/main">
+              <a:graphicData uri="http://schemas.openxmlformats.org/drawingml/2006/picture">
+                <pic:pic xmlns:pic="http://schemas.openxmlformats.org/drawingml/2006/picture">
+                  <pic:nvPicPr>
+                    <pic:cNvPr id="907582895" name="Picture 1" descr="A graph of different types of amino acids&#10;&#10;Description automatically generated"/>
                     <pic:cNvPicPr>
                       <a:picLocks noChangeAspect="1" noChangeArrowheads="1"/>
                     </pic:cNvPicPr>
@@ -1700,7 +1702,7 @@
                   <pic:spPr bwMode="auto">
                     <a:xfrm>
                       <a:off x="0" y="0"/>
-                      <a:ext cx="2357120" cy="1767840"/>
+                      <a:ext cx="2207685" cy="1655404"/>
                     </a:xfrm>
                     <a:prstGeom prst="rect">
                       <a:avLst/>
@@ -1716,11 +1718,236 @@
           </wp:inline>
         </w:drawing>
       </w:r>
-    </w:p>
-    <w:p>
-      <w:pPr>
-        <w:jc w:val="both"/>
-      </w:pPr>
+      <w:r>
+        <w:rPr>
+          <w:noProof/>
+        </w:rPr>
+        <w:drawing>
+          <wp:inline distT="0" distB="0" distL="0" distR="0" wp14:anchorId="29A4033E" wp14:editId="31FF6AA0">
+            <wp:extent cx="2171700" cy="1628422"/>
+            <wp:effectExtent l="0" t="0" r="0" b="0"/>
+            <wp:docPr id="1305003147" name="Picture 2" descr="A graph of different colored squares&#10;&#10;Description automatically generated"/>
+            <wp:cNvGraphicFramePr>
+              <a:graphicFrameLocks xmlns:a="http://schemas.openxmlformats.org/drawingml/2006/main" noChangeAspect="1"/>
+            </wp:cNvGraphicFramePr>
+            <a:graphic xmlns:a="http://schemas.openxmlformats.org/drawingml/2006/main">
+              <a:graphicData uri="http://schemas.openxmlformats.org/drawingml/2006/picture">
+                <pic:pic xmlns:pic="http://schemas.openxmlformats.org/drawingml/2006/picture">
+                  <pic:nvPicPr>
+                    <pic:cNvPr id="1305003147" name="Picture 2" descr="A graph of different colored squares&#10;&#10;Description automatically generated"/>
+                    <pic:cNvPicPr>
+                      <a:picLocks noChangeAspect="1" noChangeArrowheads="1"/>
+                    </pic:cNvPicPr>
+                  </pic:nvPicPr>
+                  <pic:blipFill>
+                    <a:blip r:embed="rId19" cstate="print">
+                      <a:extLst>
+                        <a:ext uri="{28A0092B-C50C-407E-A947-70E740481C1C}">
+                          <a14:useLocalDpi xmlns:a14="http://schemas.microsoft.com/office/drawing/2010/main" val="0"/>
+                        </a:ext>
+                      </a:extLst>
+                    </a:blip>
+                    <a:srcRect/>
+                    <a:stretch>
+                      <a:fillRect/>
+                    </a:stretch>
+                  </pic:blipFill>
+                  <pic:spPr bwMode="auto">
+                    <a:xfrm>
+                      <a:off x="0" y="0"/>
+                      <a:ext cx="2192864" cy="1644292"/>
+                    </a:xfrm>
+                    <a:prstGeom prst="rect">
+                      <a:avLst/>
+                    </a:prstGeom>
+                    <a:noFill/>
+                    <a:ln>
+                      <a:noFill/>
+                    </a:ln>
+                  </pic:spPr>
+                </pic:pic>
+              </a:graphicData>
+            </a:graphic>
+          </wp:inline>
+        </w:drawing>
+      </w:r>
+    </w:p>
+    <w:p>
+      <w:pPr>
+        <w:jc w:val="both"/>
+      </w:pPr>
+      <w:r>
+        <w:t xml:space="preserve">Figure 4. </w:t>
+      </w:r>
+      <w:r>
+        <w:t>Evaluation of dimerization propensity as a function of van der Waals packing. (a) Graph of energy score vs the dimerization of designed sequences. (b) Boxplots comparing the</w:t>
+      </w:r>
+      <w:r>
+        <w:t xml:space="preserve"> dimerization propensity based on the</w:t>
+      </w:r>
+      <w:r>
+        <w:t xml:space="preserve"> number of potential </w:t>
+      </w:r>
+      <w:proofErr w:type="gramStart"/>
+      <w:r>
+        <w:t>hydrogen</w:t>
+      </w:r>
+      <w:proofErr w:type="gramEnd"/>
+      <w:r>
+        <w:t xml:space="preserve"> bonding amino acids</w:t>
+      </w:r>
+      <w:r>
+        <w:t>. This data s</w:t>
+      </w:r>
+      <w:r>
+        <w:t>uggests that association is not impacted by increasing numbers of</w:t>
+      </w:r>
+      <w:r>
+        <w:t xml:space="preserve"> hydrogen bonding amino acids. (c) Boxplots comparing the dimerization propensity based on the number of ring amino acids. This data shows that sequences with three ring amino acids may have increased association, which could be due to an increase in stability by electrostatics and/or steric bulk.</w:t>
+      </w:r>
+    </w:p>
+    <w:p>
+      <w:pPr>
+        <w:jc w:val="both"/>
+      </w:pPr>
+      <w:r>
+        <w:t xml:space="preserve">To define our subset of structures, we filtered for only sequences where the mutant was monomeric. This resulted in </w:t>
+      </w:r>
+      <w:commentRangeStart w:id="13"/>
+      <w:r>
+        <w:t>1</w:t>
+      </w:r>
+      <w:r>
+        <w:t xml:space="preserve">75 </w:t>
+      </w:r>
+      <w:commentRangeEnd w:id="13"/>
+      <w:r>
+        <w:rPr>
+          <w:rStyle w:val="CommentReference"/>
+        </w:rPr>
+        <w:commentReference w:id="13"/>
+      </w:r>
+      <w:r>
+        <w:t xml:space="preserve"> design sequences, where </w:t>
+      </w:r>
+      <w:proofErr w:type="spellStart"/>
+      <w:r>
+        <w:t>GASrights</w:t>
+      </w:r>
+      <w:proofErr w:type="spellEnd"/>
+      <w:r>
+        <w:t xml:space="preserve"> were increasingly stable following the expectation that we had from our energy score. Although the </w:t>
+      </w:r>
+      <w:proofErr w:type="gramStart"/>
+      <w:r>
+        <w:t>right and left handed</w:t>
+      </w:r>
+      <w:proofErr w:type="gramEnd"/>
+      <w:r>
+        <w:t xml:space="preserve"> designs do not match our design energy score as well as the </w:t>
+      </w:r>
+      <w:proofErr w:type="spellStart"/>
+      <w:r>
+        <w:t>GASrights</w:t>
+      </w:r>
+      <w:proofErr w:type="spellEnd"/>
+      <w:r>
+        <w:t xml:space="preserve">, the overall distribution of our energy scores matches the resulting association: </w:t>
+      </w:r>
+      <w:commentRangeStart w:id="14"/>
+      <w:r>
+        <w:t xml:space="preserve">In terms of both energy score and </w:t>
+      </w:r>
+      <w:r>
+        <w:lastRenderedPageBreak/>
+        <w:t xml:space="preserve">association, </w:t>
+      </w:r>
+      <w:proofErr w:type="spellStart"/>
+      <w:r>
+        <w:t>GASrights</w:t>
+      </w:r>
+      <w:proofErr w:type="spellEnd"/>
+      <w:r>
+        <w:t xml:space="preserve"> are the strongest, right handed are the weakest, and left handed are in between (Figure 4). </w:t>
+      </w:r>
+      <w:commentRangeEnd w:id="14"/>
+      <w:r>
+        <w:rPr>
+          <w:rStyle w:val="CommentReference"/>
+        </w:rPr>
+        <w:commentReference w:id="14"/>
+      </w:r>
+      <w:r>
+        <w:t xml:space="preserve"> This data suggests that van der Waals packing can facilitate membrane protein association in the absence of hydrogen bonding. </w:t>
+      </w:r>
+    </w:p>
+    <w:p>
+      <w:pPr>
+        <w:jc w:val="both"/>
+      </w:pPr>
+      <w:r>
+        <w:t xml:space="preserve">Although our design energy scores suggest that van der Waals packing is driving membrane protein association, </w:t>
+      </w:r>
+      <w:proofErr w:type="gramStart"/>
+      <w:r>
+        <w:t>all of</w:t>
+      </w:r>
+      <w:proofErr w:type="gramEnd"/>
+      <w:r>
+        <w:t xml:space="preserve"> the sequences found in this final dataset </w:t>
+      </w:r>
+      <w:commentRangeStart w:id="15"/>
+      <w:r>
+        <w:t xml:space="preserve">contain at least 1 amino acid that can result in hydrogen bonding (serine or threonine). </w:t>
+      </w:r>
+      <w:commentRangeEnd w:id="15"/>
+      <w:r>
+        <w:rPr>
+          <w:rStyle w:val="CommentReference"/>
+        </w:rPr>
+        <w:commentReference w:id="15"/>
+      </w:r>
+      <w:r>
+        <w:t>To determine the possibility of hydrogen bonding influencing the overall association strength of these designs, we compared the dimerization propensity between sequences with differing numbers of hydrogen bonding amino acids. Overall, the fluorescence expressed by both mutants and wild type sequences with varying numbers of hydrogen bonds are similar</w:t>
+      </w:r>
+      <w:r>
+        <w:t xml:space="preserve"> (Fig. 4b)</w:t>
+      </w:r>
+      <w:r>
+        <w:t xml:space="preserve">. Additionally, when looking at sequences with differing numbers of ring amino acids that could result in stability through electrostatics (cite), the fluorescence is similar between each group except for when </w:t>
+      </w:r>
+      <w:proofErr w:type="gramStart"/>
+      <w:r>
+        <w:t>there</w:t>
+      </w:r>
+      <w:proofErr w:type="gramEnd"/>
+      <w:r>
+        <w:t xml:space="preserve"> are 3 ring amino acids in a sequence (tryptophan, phenylalanine, or tyrosine)</w:t>
+      </w:r>
+      <w:r>
+        <w:t xml:space="preserve"> (Fig. 4c)</w:t>
+      </w:r>
+      <w:r>
+        <w:t>. However, there are a low number of sequences in this pool (x) compared to the others (</w:t>
+      </w:r>
+      <w:proofErr w:type="spellStart"/>
+      <w:proofErr w:type="gramStart"/>
+      <w:r>
+        <w:t>y,z</w:t>
+      </w:r>
+      <w:proofErr w:type="spellEnd"/>
+      <w:proofErr w:type="gramEnd"/>
+      <w:r>
+        <w:t xml:space="preserve">), and the median is similar between all three groups. It is possible that some of these structures are undergoing an increase in electrostatic stability, which is not a metric that we used for our design algorithm. However, the increase in number of atoms and steric bulk from these ring amino acids could also be playing a role in stabilizing through increased van der Waals interactions (cite). </w:t>
+      </w:r>
+    </w:p>
+    <w:p>
+      <w:pPr>
+        <w:jc w:val="both"/>
+      </w:pPr>
+      <w:r>
+        <w:t>Discussion</w:t>
+      </w:r>
     </w:p>
     <w:p>
       <w:pPr>
@@ -1771,7 +1998,7 @@
           <w:noProof/>
         </w:rPr>
         <w:drawing>
-          <wp:inline distT="0" distB="0" distL="0" distR="0" wp14:anchorId="4C26AC7F" wp14:editId="02B45CB5">
+          <wp:inline distT="0" distB="0" distL="0" distR="0" wp14:anchorId="4C26AC7F" wp14:editId="26E4C8FD">
             <wp:extent cx="2621280" cy="1965960"/>
             <wp:effectExtent l="0" t="0" r="0" b="0"/>
             <wp:docPr id="529409072" name="Picture 7" descr="A graph with colored dots&#10;&#10;Description automatically generated with medium confidence"/>
@@ -1788,7 +2015,7 @@
                     </pic:cNvPicPr>
                   </pic:nvPicPr>
                   <pic:blipFill>
-                    <a:blip r:embed="rId19" cstate="print">
+                    <a:blip r:embed="rId21" cstate="print">
                       <a:extLst>
                         <a:ext uri="{28A0092B-C50C-407E-A947-70E740481C1C}">
                           <a14:useLocalDpi xmlns:a14="http://schemas.microsoft.com/office/drawing/2010/main" val="0"/>
@@ -1824,7 +2051,7 @@
           <w:noProof/>
         </w:rPr>
         <w:drawing>
-          <wp:inline distT="0" distB="0" distL="0" distR="0" wp14:anchorId="04A9082B" wp14:editId="63AB1D21">
+          <wp:inline distT="0" distB="0" distL="0" distR="0" wp14:anchorId="04A9082B" wp14:editId="2AE8251E">
             <wp:extent cx="2621280" cy="1965960"/>
             <wp:effectExtent l="0" t="0" r="0" b="0"/>
             <wp:docPr id="884985755" name="Picture 6" descr="A graph of different colored dots&#10;&#10;Description automatically generated"/>
@@ -1841,7 +2068,7 @@
                     </pic:cNvPicPr>
                   </pic:nvPicPr>
                   <pic:blipFill>
-                    <a:blip r:embed="rId20" cstate="print">
+                    <a:blip r:embed="rId22" cstate="print">
                       <a:extLst>
                         <a:ext uri="{28A0092B-C50C-407E-A947-70E740481C1C}">
                           <a14:useLocalDpi xmlns:a14="http://schemas.microsoft.com/office/drawing/2010/main" val="0"/>
@@ -1873,152 +2100,142 @@
         </w:drawing>
       </w:r>
     </w:p>
-    <w:p/>
-    <w:p/>
-    <w:p/>
-    <w:p/>
-    <w:p/>
-    <w:p/>
-    <w:p/>
-    <w:p/>
-    <w:p/>
-    <w:p/>
-    <w:p>
+    <w:p>
+      <w:r>
+        <w:t>Figure 5. Contribution of van der Waals packing …</w:t>
+      </w:r>
+    </w:p>
+    <w:p>
+      <w:pPr>
+        <w:jc w:val="both"/>
+      </w:pPr>
+      <w:r>
+        <w:t xml:space="preserve">Van der </w:t>
+      </w:r>
+      <w:proofErr w:type="spellStart"/>
+      <w:r>
+        <w:t>waals</w:t>
+      </w:r>
+      <w:proofErr w:type="spellEnd"/>
+      <w:r>
+        <w:t xml:space="preserve"> facilitates…x amount…approximately x% of </w:t>
+      </w:r>
+      <w:proofErr w:type="spellStart"/>
+      <w:r>
+        <w:t>GASright</w:t>
+      </w:r>
+      <w:proofErr w:type="spellEnd"/>
+      <w:r>
+        <w:t xml:space="preserve">, known for </w:t>
+      </w:r>
+      <w:proofErr w:type="spellStart"/>
+      <w:r>
+        <w:t>Hbonding</w:t>
+      </w:r>
+      <w:proofErr w:type="spellEnd"/>
+      <w:r>
+        <w:t xml:space="preserve">. Can we conclude anything about the contribution of van der Waals in </w:t>
+      </w:r>
+      <w:proofErr w:type="spellStart"/>
+      <w:r>
+        <w:t>GASrights</w:t>
+      </w:r>
+      <w:proofErr w:type="spellEnd"/>
+      <w:r>
+        <w:t xml:space="preserve"> and other regions of proteins? Are there any other studies that have left/</w:t>
+      </w:r>
+      <w:proofErr w:type="gramStart"/>
+      <w:r>
+        <w:t>right handed</w:t>
+      </w:r>
+      <w:proofErr w:type="gramEnd"/>
+      <w:r>
+        <w:t xml:space="preserve"> structures that do experiments that demonstrate packing/dimerization ability? Or portions of proteins found in some of these structures (maybe </w:t>
+      </w:r>
+      <w:proofErr w:type="gramStart"/>
+      <w:r>
+        <w:t>coiled-coil</w:t>
+      </w:r>
+      <w:proofErr w:type="gramEnd"/>
+      <w:r>
+        <w:t xml:space="preserve"> </w:t>
+      </w:r>
+      <w:proofErr w:type="spellStart"/>
+      <w:r>
+        <w:t>FtsLB</w:t>
+      </w:r>
+      <w:proofErr w:type="spellEnd"/>
+      <w:r>
+        <w:t xml:space="preserve"> data? What </w:t>
+      </w:r>
+      <w:proofErr w:type="gramStart"/>
+      <w:r>
+        <w:t>conclusions</w:t>
+      </w:r>
+      <w:proofErr w:type="gramEnd"/>
+      <w:r>
+        <w:t xml:space="preserve"> if any can be drawn from these? If they exist, could I </w:t>
+      </w:r>
+      <w:proofErr w:type="gramStart"/>
+      <w:r>
+        <w:t>take a look</w:t>
+      </w:r>
+      <w:proofErr w:type="gramEnd"/>
+      <w:r>
+        <w:t xml:space="preserve"> at the distribution of known proteins and their sequences/interfacial residues (any way to do this computationally?) and compare to them? I could at the very least </w:t>
+      </w:r>
+      <w:proofErr w:type="gramStart"/>
+      <w:r>
+        <w:t>compare</w:t>
+      </w:r>
+      <w:proofErr w:type="gramEnd"/>
+      <w:r>
+        <w:t xml:space="preserve"> to the residues found in the structures that I extracted from and see if this gives me any insight? Would it be possible to look at them positionally? Or at least look at the most similar structures by RMSD or something?</w:t>
+      </w:r>
+    </w:p>
+    <w:p>
+      <w:pPr>
+        <w:jc w:val="both"/>
+      </w:pPr>
+      <w:r>
+        <w:t xml:space="preserve">Could have a figure here for the confirmation of designed structures using a different method? TMDOCK could really be useful here because of the compared </w:t>
+      </w:r>
+      <w:proofErr w:type="spellStart"/>
+      <w:r>
+        <w:t>deltaG</w:t>
+      </w:r>
+      <w:proofErr w:type="spellEnd"/>
+      <w:r>
+        <w:t xml:space="preserve">. Honestly, I likely could run TMDOCK in low throughput on just the proteins that match up with our clashing data, and maybe compare the </w:t>
+      </w:r>
+      <w:proofErr w:type="spellStart"/>
+      <w:r>
+        <w:t>deltaG</w:t>
+      </w:r>
+      <w:proofErr w:type="spellEnd"/>
+      <w:r>
+        <w:t xml:space="preserve"> values just to see how an experimental </w:t>
+      </w:r>
+      <w:proofErr w:type="spellStart"/>
+      <w:r>
+        <w:t>deltaG</w:t>
+      </w:r>
+      <w:proofErr w:type="spellEnd"/>
+      <w:r>
+        <w:t xml:space="preserve"> compares to an alternate energetic prediction than mine? Assuming all of the proteins work, I think it could be worth </w:t>
+      </w:r>
+      <w:proofErr w:type="gramStart"/>
+      <w:r>
+        <w:t>it</w:t>
+      </w:r>
+      <w:proofErr w:type="gramEnd"/>
+    </w:p>
+    <w:p>
+      <w:pPr>
+        <w:jc w:val="both"/>
+      </w:pPr>
       <w:r>
         <w:lastRenderedPageBreak/>
-        <w:t>Discussion</w:t>
-      </w:r>
-    </w:p>
-    <w:p>
-      <w:pPr>
-        <w:jc w:val="both"/>
-      </w:pPr>
-      <w:r>
-        <w:t xml:space="preserve">Van der </w:t>
-      </w:r>
-      <w:proofErr w:type="spellStart"/>
-      <w:r>
-        <w:t>waals</w:t>
-      </w:r>
-      <w:proofErr w:type="spellEnd"/>
-      <w:r>
-        <w:t xml:space="preserve"> facilitates…x amount…approximately x% of </w:t>
-      </w:r>
-      <w:proofErr w:type="spellStart"/>
-      <w:r>
-        <w:t>GASright</w:t>
-      </w:r>
-      <w:proofErr w:type="spellEnd"/>
-      <w:r>
-        <w:t xml:space="preserve">, known for </w:t>
-      </w:r>
-      <w:proofErr w:type="spellStart"/>
-      <w:r>
-        <w:t>Hbonding</w:t>
-      </w:r>
-      <w:proofErr w:type="spellEnd"/>
-      <w:r>
-        <w:t xml:space="preserve">. Can we conclude anything about the contribution of van der Waals in </w:t>
-      </w:r>
-      <w:proofErr w:type="spellStart"/>
-      <w:r>
-        <w:t>GASrights</w:t>
-      </w:r>
-      <w:proofErr w:type="spellEnd"/>
-      <w:r>
-        <w:t xml:space="preserve"> and other regions of proteins? Are there any other studies that have left/</w:t>
-      </w:r>
-      <w:proofErr w:type="gramStart"/>
-      <w:r>
-        <w:t>right handed</w:t>
-      </w:r>
-      <w:proofErr w:type="gramEnd"/>
-      <w:r>
-        <w:t xml:space="preserve"> structures that do experiments that demonstrate packing/dimerization ability? Or portions of proteins found in some of these structures (maybe </w:t>
-      </w:r>
-      <w:proofErr w:type="gramStart"/>
-      <w:r>
-        <w:t>coiled-coil</w:t>
-      </w:r>
-      <w:proofErr w:type="gramEnd"/>
-      <w:r>
-        <w:t xml:space="preserve"> </w:t>
-      </w:r>
-      <w:proofErr w:type="spellStart"/>
-      <w:r>
-        <w:t>FtsLB</w:t>
-      </w:r>
-      <w:proofErr w:type="spellEnd"/>
-      <w:r>
-        <w:t xml:space="preserve"> data? What </w:t>
-      </w:r>
-      <w:proofErr w:type="gramStart"/>
-      <w:r>
-        <w:t>conclusions</w:t>
-      </w:r>
-      <w:proofErr w:type="gramEnd"/>
-      <w:r>
-        <w:t xml:space="preserve"> if any can be drawn from these? If they exist, could I </w:t>
-      </w:r>
-      <w:proofErr w:type="gramStart"/>
-      <w:r>
-        <w:t>take a look</w:t>
-      </w:r>
-      <w:proofErr w:type="gramEnd"/>
-      <w:r>
-        <w:t xml:space="preserve"> at the distribution of known proteins and their sequences/interfacial residues (any way to do this computationally?) and compare to them? I could at the very least </w:t>
-      </w:r>
-      <w:proofErr w:type="gramStart"/>
-      <w:r>
-        <w:t>compare</w:t>
-      </w:r>
-      <w:proofErr w:type="gramEnd"/>
-      <w:r>
-        <w:t xml:space="preserve"> to the residues found in the structures that I extracted from and see if this gives me any insight? Would it be possible to look at them positionally? Or at least look at the most similar structures by RMSD or something?</w:t>
-      </w:r>
-    </w:p>
-    <w:p>
-      <w:pPr>
-        <w:jc w:val="both"/>
-      </w:pPr>
-      <w:r>
-        <w:t xml:space="preserve">Could have a figure here for the confirmation of designed structures using a different method? TMDOCK could really be useful here because of the compared </w:t>
-      </w:r>
-      <w:proofErr w:type="spellStart"/>
-      <w:r>
-        <w:t>deltaG</w:t>
-      </w:r>
-      <w:proofErr w:type="spellEnd"/>
-      <w:r>
-        <w:t xml:space="preserve">. Honestly, I likely could run TMDOCK in low throughput on just the proteins that match up with our clashing data, and maybe compare the </w:t>
-      </w:r>
-      <w:proofErr w:type="spellStart"/>
-      <w:r>
-        <w:t>deltaG</w:t>
-      </w:r>
-      <w:proofErr w:type="spellEnd"/>
-      <w:r>
-        <w:t xml:space="preserve"> values just to see how an experimental </w:t>
-      </w:r>
-      <w:proofErr w:type="spellStart"/>
-      <w:r>
-        <w:t>deltaG</w:t>
-      </w:r>
-      <w:proofErr w:type="spellEnd"/>
-      <w:r>
-        <w:t xml:space="preserve"> compares to an alternate energetic prediction than mine? Assuming all of the proteins work, I think it could be worth </w:t>
-      </w:r>
-      <w:proofErr w:type="gramStart"/>
-      <w:r>
-        <w:t>it</w:t>
-      </w:r>
-      <w:proofErr w:type="gramEnd"/>
-    </w:p>
-    <w:p>
-      <w:pPr>
-        <w:jc w:val="both"/>
-      </w:pPr>
-      <w:r>
         <w:t xml:space="preserve">I think I’m going to likely say something about ring stacking and maybe cite some papers on it; unfortunately, I don’t think I have a single sequence with </w:t>
       </w:r>
       <w:proofErr w:type="gramStart"/>
@@ -2227,6 +2444,7 @@
           <w:sz w:val="22"/>
           <w:szCs w:val="22"/>
         </w:rPr>
+        <w:lastRenderedPageBreak/>
         <w:t xml:space="preserve">Sanders, C.R., and Myers, J.K. (2004). Disease-Related </w:t>
       </w:r>
       <w:proofErr w:type="spellStart"/>
@@ -2889,7 +3107,7 @@
 
 <file path=word/comments.xml><?xml version="1.0" encoding="utf-8"?>
 <w:comments xmlns:wpc="http://schemas.microsoft.com/office/word/2010/wordprocessingCanvas" xmlns:cx="http://schemas.microsoft.com/office/drawing/2014/chartex" xmlns:cx1="http://schemas.microsoft.com/office/drawing/2015/9/8/chartex" xmlns:cx2="http://schemas.microsoft.com/office/drawing/2015/10/21/chartex" xmlns:cx3="http://schemas.microsoft.com/office/drawing/2016/5/9/chartex" xmlns:cx4="http://schemas.microsoft.com/office/drawing/2016/5/10/chartex" xmlns:cx5="http://schemas.microsoft.com/office/drawing/2016/5/11/chartex" xmlns:cx6="http://schemas.microsoft.com/office/drawing/2016/5/12/chartex" xmlns:cx7="http://schemas.microsoft.com/office/drawing/2016/5/13/chartex" xmlns:cx8="http://schemas.microsoft.com/office/drawing/2016/5/14/chartex" xmlns:mc="http://schemas.openxmlformats.org/markup-compatibility/2006" xmlns:aink="http://schemas.microsoft.com/office/drawing/2016/ink" xmlns:am3d="http://schemas.microsoft.com/office/drawing/2017/model3d" xmlns:o="urn:schemas-microsoft-com:office:office" xmlns:oel="http://schemas.microsoft.com/office/2019/extlst" xmlns:r="http://schemas.openxmlformats.org/officeDocument/2006/relationships" xmlns:m="http://schemas.openxmlformats.org/officeDocument/2006/math" xmlns:v="urn:schemas-microsoft-com:vml" xmlns:wp14="http://schemas.microsoft.com/office/word/2010/wordprocessingDrawing" xmlns:wp="http://schemas.openxmlformats.org/drawingml/2006/wordprocessingDrawing" xmlns:w10="urn:schemas-microsoft-com:office:word" xmlns:w="http://schemas.openxmlformats.org/wordprocessingml/2006/main" xmlns:w14="http://schemas.microsoft.com/office/word/2010/wordml" xmlns:w15="http://schemas.microsoft.com/office/word/2012/wordml" xmlns:w16cex="http://schemas.microsoft.com/office/word/2018/wordml/cex" xmlns:w16cid="http://schemas.microsoft.com/office/word/2016/wordml/cid" xmlns:w16="http://schemas.microsoft.com/office/word/2018/wordml" xmlns:w16sdtdh="http://schemas.microsoft.com/office/word/2020/wordml/sdtdatahash" xmlns:w16se="http://schemas.microsoft.com/office/word/2015/wordml/symex" xmlns:wpg="http://schemas.microsoft.com/office/word/2010/wordprocessingGroup" xmlns:wpi="http://schemas.microsoft.com/office/word/2010/wordprocessingInk" xmlns:wne="http://schemas.microsoft.com/office/word/2006/wordml" xmlns:wps="http://schemas.microsoft.com/office/word/2010/wordprocessingShape" mc:Ignorable="w14 w15 w16se w16cid w16 w16cex w16sdtdh wp14">
-  <w:comment w:id="0" w:author="Gilbert Loiseau" w:date="2023-09-18T22:16:00Z" w:initials="GL">
+  <w:comment w:id="0" w:author="GILBERT LOISEAU" w:date="2023-09-18T22:16:00Z" w:initials="GL">
     <w:p>
       <w:r>
         <w:rPr>
@@ -3024,39 +3242,7 @@
       </w:r>
     </w:p>
   </w:comment>
-  <w:comment w:id="12" w:author="GILBERT LOISEAU" w:date="2023-09-24T14:46:00Z" w:initials="GL">
-    <w:p>
-      <w:pPr>
-        <w:pStyle w:val="CommentText"/>
-      </w:pPr>
-      <w:r>
-        <w:rPr>
-          <w:rStyle w:val="CommentReference"/>
-        </w:rPr>
-        <w:annotationRef/>
-      </w:r>
-      <w:r>
-        <w:t>This point could be said better. Can you expand upon this at all?</w:t>
-      </w:r>
-    </w:p>
-  </w:comment>
-  <w:comment w:id="13" w:author="GILBERT LOISEAU" w:date="2023-09-24T14:46:00Z" w:initials="GL">
-    <w:p>
-      <w:pPr>
-        <w:pStyle w:val="CommentText"/>
-      </w:pPr>
-      <w:r>
-        <w:rPr>
-          <w:rStyle w:val="CommentReference"/>
-        </w:rPr>
-        <w:annotationRef/>
-      </w:r>
-      <w:r>
-        <w:t>are the mutations at these positions as well? If so…even harder to make this argument for van der Waals without alternate structure prediction</w:t>
-      </w:r>
-    </w:p>
-  </w:comment>
-  <w:comment w:id="14" w:author="Unknown Author" w:date="2023-09-22T14:43:00Z" w:initials="">
+  <w:comment w:id="12" w:author="Unknown Author" w:date="2023-09-22T14:43:00Z" w:initials="">
     <w:p>
       <w:r>
         <w:rPr>
@@ -3064,6 +3250,54 @@
           <w:sz w:val="20"/>
         </w:rPr>
         <w:t>add in separation of energy terms here; specifically vdw if it looks good, otherwise, need to work a bit more on the regression</w:t>
+      </w:r>
+    </w:p>
+  </w:comment>
+  <w:comment w:id="13" w:author="GILBERT LOISEAU" w:date="2023-09-25T20:33:00Z" w:initials="GL">
+    <w:p>
+      <w:pPr>
+        <w:pStyle w:val="CommentText"/>
+      </w:pPr>
+      <w:r>
+        <w:rPr>
+          <w:rStyle w:val="CommentReference"/>
+        </w:rPr>
+        <w:annotationRef/>
+      </w:r>
+      <w:r>
+        <w:t>I think the number is actually 184 in the csv; figure out why there are only 175 (are some sequence duplicates?)</w:t>
+      </w:r>
+    </w:p>
+  </w:comment>
+  <w:comment w:id="14" w:author="GILBERT LOISEAU" w:date="2023-09-24T14:46:00Z" w:initials="GL">
+    <w:p>
+      <w:pPr>
+        <w:pStyle w:val="CommentText"/>
+      </w:pPr>
+      <w:r>
+        <w:rPr>
+          <w:rStyle w:val="CommentReference"/>
+        </w:rPr>
+        <w:annotationRef/>
+      </w:r>
+      <w:r>
+        <w:t>This point could be said better. Can you expand upon this at all?</w:t>
+      </w:r>
+    </w:p>
+  </w:comment>
+  <w:comment w:id="15" w:author="GILBERT LOISEAU" w:date="2023-09-24T14:46:00Z" w:initials="GL">
+    <w:p>
+      <w:pPr>
+        <w:pStyle w:val="CommentText"/>
+      </w:pPr>
+      <w:r>
+        <w:rPr>
+          <w:rStyle w:val="CommentReference"/>
+        </w:rPr>
+        <w:annotationRef/>
+      </w:r>
+      <w:r>
+        <w:t>are the mutations at these positions as well? If so…even harder to make this argument for van der Waals without alternate structure prediction</w:t>
       </w:r>
     </w:p>
   </w:comment>
@@ -3084,14 +3318,16 @@
   <w15:commentEx w15:paraId="7D8690F9" w15:done="0"/>
   <w15:commentEx w15:paraId="2E749E30" w15:done="0"/>
   <w15:commentEx w15:paraId="4AE5697C" w15:done="0"/>
-  <w15:commentEx w15:paraId="7C390953" w15:done="0"/>
-  <w15:commentEx w15:paraId="3D71C3A4" w15:done="0"/>
   <w15:commentEx w15:paraId="5E0C8FEA" w15:done="0"/>
+  <w15:commentEx w15:paraId="4BE1A9CA" w15:done="0"/>
+  <w15:commentEx w15:paraId="6EE3C008" w15:done="0"/>
+  <w15:commentEx w15:paraId="324AE10D" w15:done="0"/>
 </w15:commentsEx>
 </file>
 
 <file path=word/commentsExtensible.xml><?xml version="1.0" encoding="utf-8"?>
 <w16cex:commentsExtensible xmlns:wpc="http://schemas.microsoft.com/office/word/2010/wordprocessingCanvas" xmlns:cx="http://schemas.microsoft.com/office/drawing/2014/chartex" xmlns:cx1="http://schemas.microsoft.com/office/drawing/2015/9/8/chartex" xmlns:cx2="http://schemas.microsoft.com/office/drawing/2015/10/21/chartex" xmlns:cx3="http://schemas.microsoft.com/office/drawing/2016/5/9/chartex" xmlns:cx4="http://schemas.microsoft.com/office/drawing/2016/5/10/chartex" xmlns:cx5="http://schemas.microsoft.com/office/drawing/2016/5/11/chartex" xmlns:cx6="http://schemas.microsoft.com/office/drawing/2016/5/12/chartex" xmlns:cx7="http://schemas.microsoft.com/office/drawing/2016/5/13/chartex" xmlns:cx8="http://schemas.microsoft.com/office/drawing/2016/5/14/chartex" xmlns:cr="http://schemas.microsoft.com/office/comments/2020/reactions" xmlns:mc="http://schemas.openxmlformats.org/markup-compatibility/2006" xmlns:aink="http://schemas.microsoft.com/office/drawing/2016/ink" xmlns:am3d="http://schemas.microsoft.com/office/drawing/2017/model3d" xmlns:o="urn:schemas-microsoft-com:office:office" xmlns:oel="http://schemas.microsoft.com/office/2019/extlst" xmlns:r="http://schemas.openxmlformats.org/officeDocument/2006/relationships" xmlns:m="http://schemas.openxmlformats.org/officeDocument/2006/math" xmlns:v="urn:schemas-microsoft-com:vml" xmlns:wp14="http://schemas.microsoft.com/office/word/2010/wordprocessingDrawing" xmlns:wp="http://schemas.openxmlformats.org/drawingml/2006/wordprocessingDrawing" xmlns:w10="urn:schemas-microsoft-com:office:word" xmlns:w="http://schemas.openxmlformats.org/wordprocessingml/2006/main" xmlns:w14="http://schemas.microsoft.com/office/word/2010/wordml" xmlns:w15="http://schemas.microsoft.com/office/word/2012/wordml" xmlns:w16cex="http://schemas.microsoft.com/office/word/2018/wordml/cex" xmlns:w16cid="http://schemas.microsoft.com/office/word/2016/wordml/cid" xmlns:w16="http://schemas.microsoft.com/office/word/2018/wordml" xmlns:w16sdtdh="http://schemas.microsoft.com/office/word/2020/wordml/sdtdatahash" xmlns:w16se="http://schemas.microsoft.com/office/word/2015/wordml/symex" xmlns:wpg="http://schemas.microsoft.com/office/word/2010/wordprocessingGroup" xmlns:wpi="http://schemas.microsoft.com/office/word/2010/wordprocessingInk" xmlns:wne="http://schemas.microsoft.com/office/word/2006/wordml" xmlns:wps="http://schemas.microsoft.com/office/word/2010/wordprocessingShape" mc:Ignorable="w14 w15 w16se w16cid w16 w16cex w16sdtdh cr wp14">
+  <w16cex:commentExtensible w16cex:durableId="157B035D" w16cex:dateUtc="2023-09-26T01:33:00Z"/>
   <w16cex:commentExtensible w16cex:durableId="65515932" w16cex:dateUtc="2023-09-24T19:46:00Z"/>
   <w16cex:commentExtensible w16cex:durableId="416A3351" w16cex:dateUtc="2023-09-24T19:46:00Z"/>
 </w16cex:commentsExtensible>
@@ -3111,9 +3347,10 @@
   <w16cid:commentId w16cid:paraId="7D8690F9" w16cid:durableId="762F5566"/>
   <w16cid:commentId w16cid:paraId="2E749E30" w16cid:durableId="7DDF8953"/>
   <w16cid:commentId w16cid:paraId="4AE5697C" w16cid:durableId="315DA859"/>
-  <w16cid:commentId w16cid:paraId="7C390953" w16cid:durableId="65515932"/>
-  <w16cid:commentId w16cid:paraId="3D71C3A4" w16cid:durableId="416A3351"/>
   <w16cid:commentId w16cid:paraId="5E0C8FEA" w16cid:durableId="6A3E758F"/>
+  <w16cid:commentId w16cid:paraId="4BE1A9CA" w16cid:durableId="157B035D"/>
+  <w16cid:commentId w16cid:paraId="6EE3C008" w16cid:durableId="65515932"/>
+  <w16cid:commentId w16cid:paraId="324AE10D" w16cid:durableId="416A3351"/>
 </w16cid:commentsIds>
 </file>
 

</xml_diff>

<commit_message>
update w/ newer figures
</commit_message>
<xml_diff>
--- a/Van der Waals packing facilitates membrane protein association.docx
+++ b/Van der Waals packing facilitates membrane protein association.docx
@@ -390,293 +390,29 @@
           <w:noProof/>
         </w:rPr>
         <w:drawing>
-          <wp:anchor distT="0" distB="0" distL="0" distR="0" simplePos="0" relativeHeight="251653632" behindDoc="0" locked="0" layoutInCell="0" allowOverlap="1" wp14:anchorId="05FED021" wp14:editId="1B83370A">
-            <wp:simplePos x="0" y="0"/>
-            <wp:positionH relativeFrom="column">
-              <wp:posOffset>-630555</wp:posOffset>
-            </wp:positionH>
-            <wp:positionV relativeFrom="paragraph">
-              <wp:posOffset>76200</wp:posOffset>
-            </wp:positionV>
-            <wp:extent cx="3277870" cy="2258060"/>
+          <wp:inline distT="0" distB="0" distL="0" distR="0" wp14:anchorId="24FA1725" wp14:editId="2956A229">
+            <wp:extent cx="6332220" cy="2069460"/>
             <wp:effectExtent l="0" t="0" r="0" b="0"/>
-            <wp:wrapSquare wrapText="largest"/>
-            <wp:docPr id="1" name="Image1"/>
-            <wp:cNvGraphicFramePr>
-              <a:graphicFrameLocks xmlns:a="http://schemas.openxmlformats.org/drawingml/2006/main" noChangeAspect="1"/>
-            </wp:cNvGraphicFramePr>
+            <wp:docPr id="1672929185" name="Picture 1" descr="A diagram of a dna molecule&#10;&#10;Description automatically generated with medium confidence"/>
+            <wp:cNvGraphicFramePr/>
             <a:graphic xmlns:a="http://schemas.openxmlformats.org/drawingml/2006/main">
               <a:graphicData uri="http://schemas.openxmlformats.org/drawingml/2006/picture">
                 <pic:pic xmlns:pic="http://schemas.openxmlformats.org/drawingml/2006/picture">
                   <pic:nvPicPr>
-                    <pic:cNvPr id="1" name="Image1"/>
-                    <pic:cNvPicPr>
-                      <a:picLocks noChangeAspect="1" noChangeArrowheads="1"/>
-                    </pic:cNvPicPr>
+                    <pic:cNvPr id="0" name=""/>
+                    <pic:cNvPicPr/>
                   </pic:nvPicPr>
                   <pic:blipFill>
                     <a:blip r:embed="rId8"/>
-                    <a:stretch>
-                      <a:fillRect/>
-                    </a:stretch>
-                  </pic:blipFill>
-                  <pic:spPr bwMode="auto">
-                    <a:xfrm>
-                      <a:off x="0" y="0"/>
-                      <a:ext cx="3277870" cy="2258060"/>
-                    </a:xfrm>
-                    <a:prstGeom prst="rect">
-                      <a:avLst/>
-                    </a:prstGeom>
-                  </pic:spPr>
-                </pic:pic>
-              </a:graphicData>
-            </a:graphic>
-          </wp:anchor>
-        </w:drawing>
-      </w:r>
-    </w:p>
-    <w:p>
-      <w:r>
-        <w:rPr>
-          <w:noProof/>
-        </w:rPr>
-        <w:drawing>
-          <wp:anchor distT="0" distB="0" distL="0" distR="0" simplePos="0" relativeHeight="251654656" behindDoc="0" locked="0" layoutInCell="0" allowOverlap="1" wp14:anchorId="13E34531" wp14:editId="10E21204">
-            <wp:simplePos x="0" y="0"/>
-            <wp:positionH relativeFrom="column">
-              <wp:posOffset>2808605</wp:posOffset>
-            </wp:positionH>
-            <wp:positionV relativeFrom="paragraph">
-              <wp:posOffset>-71755</wp:posOffset>
-            </wp:positionV>
-            <wp:extent cx="3658235" cy="1739900"/>
-            <wp:effectExtent l="0" t="0" r="0" b="0"/>
-            <wp:wrapSquare wrapText="largest"/>
-            <wp:docPr id="2" name="Image2"/>
-            <wp:cNvGraphicFramePr>
-              <a:graphicFrameLocks xmlns:a="http://schemas.openxmlformats.org/drawingml/2006/main" noChangeAspect="1"/>
-            </wp:cNvGraphicFramePr>
-            <a:graphic xmlns:a="http://schemas.openxmlformats.org/drawingml/2006/main">
-              <a:graphicData uri="http://schemas.openxmlformats.org/drawingml/2006/picture">
-                <pic:pic xmlns:pic="http://schemas.openxmlformats.org/drawingml/2006/picture">
-                  <pic:nvPicPr>
-                    <pic:cNvPr id="2" name="Image2"/>
-                    <pic:cNvPicPr>
-                      <a:picLocks noChangeAspect="1" noChangeArrowheads="1"/>
-                    </pic:cNvPicPr>
-                  </pic:nvPicPr>
-                  <pic:blipFill>
-                    <a:blip r:embed="rId9"/>
-                    <a:stretch>
-                      <a:fillRect/>
-                    </a:stretch>
-                  </pic:blipFill>
-                  <pic:spPr bwMode="auto">
-                    <a:xfrm>
-                      <a:off x="0" y="0"/>
-                      <a:ext cx="3658235" cy="1739900"/>
-                    </a:xfrm>
-                    <a:prstGeom prst="rect">
-                      <a:avLst/>
-                    </a:prstGeom>
-                  </pic:spPr>
-                </pic:pic>
-              </a:graphicData>
-            </a:graphic>
-          </wp:anchor>
-        </w:drawing>
-      </w:r>
-    </w:p>
-    <w:p/>
-    <w:p/>
-    <w:p/>
-    <w:p/>
-    <w:p/>
-    <w:p/>
-    <w:p/>
-    <w:p>
-      <w:pPr>
-        <w:jc w:val="both"/>
-      </w:pPr>
-      <w:r>
-        <w:t xml:space="preserve">Figure 1. Membrane protein dimer design. (a) Helices within close contact (define how) were extracted from all membrane protein dimers submitted to the PDB in (date; 2019). Orientations of Proteins in membranes (OPM, cite) was used to only choose the proteins found in membranes. These geometric terms are plotted and overlaid over the density of these in space. (b) </w:t>
-      </w:r>
-      <w:commentRangeStart w:id="5"/>
-      <w:r>
-        <w:t>Design algorithm…</w:t>
-      </w:r>
-      <w:commentRangeEnd w:id="5"/>
-      <w:r>
-        <w:commentReference w:id="5"/>
-      </w:r>
-      <w:r>
-        <w:t xml:space="preserve"> </w:t>
-      </w:r>
-      <w:commentRangeStart w:id="6"/>
-      <w:r>
-        <w:t>(c)</w:t>
-      </w:r>
-      <w:commentRangeEnd w:id="6"/>
-      <w:r>
-        <w:commentReference w:id="6"/>
-      </w:r>
-    </w:p>
-    <w:p>
-      <w:pPr>
-        <w:jc w:val="both"/>
-      </w:pPr>
-      <w:r>
-        <w:t xml:space="preserve">[Insert design algorithm name here] designs homodimer membrane protein sequences by using an iteration of fixed backbone design and local backbone optimization. The sequence is initially optimized by </w:t>
-      </w:r>
-      <w:commentRangeStart w:id="7"/>
-      <w:r>
-        <w:t xml:space="preserve">evaluating van der Waals, hydrogen bonding, and an implicit membrane solvation model </w:t>
-      </w:r>
-      <w:commentRangeEnd w:id="7"/>
-      <w:r>
-        <w:commentReference w:id="7"/>
-      </w:r>
-      <w:r>
-        <w:t xml:space="preserve">(cites). Simultaneously, we have developed </w:t>
-      </w:r>
-      <w:proofErr w:type="gramStart"/>
-      <w:r>
-        <w:t>a</w:t>
-      </w:r>
-      <w:proofErr w:type="gramEnd"/>
-      <w:r>
-        <w:t xml:space="preserve"> entropic term that determines the likelihood of a sequence to be found in membrane proteins by the comparison of amino acids found in membrane proteins (methods, cite). </w:t>
-      </w:r>
-      <w:commentRangeStart w:id="8"/>
-      <w:r>
-        <w:t>[design name] allows for the efficient design of hundreds to thousands of membrane proteins from a large variety of membrane protein geometries.</w:t>
-      </w:r>
-      <w:commentRangeEnd w:id="8"/>
-      <w:r>
-        <w:commentReference w:id="8"/>
-      </w:r>
-    </w:p>
-    <w:p>
-      <w:pPr>
-        <w:jc w:val="both"/>
-      </w:pPr>
-      <w:r>
-        <w:t xml:space="preserve">To design membrane protein dimers using [design name], we extracted the density of membrane protein helices within close contact found within the PDB (Figure 1A). This resulted in three distinct regions of high density: </w:t>
-      </w:r>
-      <w:proofErr w:type="gramStart"/>
-      <w:r>
-        <w:t>left handed</w:t>
-      </w:r>
-      <w:proofErr w:type="gramEnd"/>
-      <w:r>
-        <w:t xml:space="preserve">, right handed, and </w:t>
-      </w:r>
-      <w:proofErr w:type="spellStart"/>
-      <w:r>
-        <w:t>GASright</w:t>
-      </w:r>
-      <w:proofErr w:type="spellEnd"/>
-      <w:r>
-        <w:t>.</w:t>
-      </w:r>
-      <w:commentRangeStart w:id="9"/>
-      <w:r>
-        <w:t xml:space="preserve"> ... </w:t>
-      </w:r>
-      <w:commentRangeEnd w:id="9"/>
-      <w:r>
-        <w:commentReference w:id="9"/>
-      </w:r>
-      <w:r>
-        <w:t xml:space="preserve"> More about the regions (maybe another figure to explain it, </w:t>
-      </w:r>
-      <w:proofErr w:type="gramStart"/>
-      <w:r>
-        <w:t>similar to</w:t>
-      </w:r>
-      <w:proofErr w:type="gramEnd"/>
-      <w:r>
-        <w:t xml:space="preserve"> SMA figure 3 to explain the controls) </w:t>
-      </w:r>
-    </w:p>
-    <w:p>
-      <w:pPr>
-        <w:jc w:val="both"/>
-      </w:pPr>
-    </w:p>
-    <w:p>
-      <w:pPr>
-        <w:jc w:val="both"/>
-      </w:pPr>
-    </w:p>
-    <w:p>
-      <w:r>
-        <w:rPr>
-          <w:noProof/>
-        </w:rPr>
-        <w:drawing>
-          <wp:anchor distT="0" distB="0" distL="114300" distR="114300" simplePos="0" relativeHeight="251658752" behindDoc="1" locked="0" layoutInCell="1" allowOverlap="1" wp14:anchorId="171AFED3" wp14:editId="3F924849">
-            <wp:simplePos x="0" y="0"/>
-            <wp:positionH relativeFrom="column">
-              <wp:posOffset>3337560</wp:posOffset>
-            </wp:positionH>
-            <wp:positionV relativeFrom="paragraph">
-              <wp:posOffset>281940</wp:posOffset>
-            </wp:positionV>
-            <wp:extent cx="2903220" cy="1489710"/>
-            <wp:effectExtent l="0" t="0" r="0" b="0"/>
-            <wp:wrapTight wrapText="bothSides">
-              <wp:wrapPolygon edited="0">
-                <wp:start x="11339" y="0"/>
-                <wp:lineTo x="2835" y="1657"/>
-                <wp:lineTo x="1276" y="2210"/>
-                <wp:lineTo x="992" y="9391"/>
-                <wp:lineTo x="3685" y="13258"/>
-                <wp:lineTo x="1276" y="13535"/>
-                <wp:lineTo x="283" y="14916"/>
-                <wp:lineTo x="425" y="19611"/>
-                <wp:lineTo x="992" y="20716"/>
-                <wp:lineTo x="1984" y="21269"/>
-                <wp:lineTo x="2693" y="21269"/>
-                <wp:lineTo x="17291" y="20716"/>
-                <wp:lineTo x="21402" y="20164"/>
-                <wp:lineTo x="20976" y="1657"/>
-                <wp:lineTo x="19559" y="829"/>
-                <wp:lineTo x="13039" y="0"/>
-                <wp:lineTo x="11339" y="0"/>
-              </wp:wrapPolygon>
-            </wp:wrapTight>
-            <wp:docPr id="2121537708" name="Picture 1" descr="A white square with black lines&#10;&#10;Description automatically generated"/>
-            <wp:cNvGraphicFramePr>
-              <a:graphicFrameLocks xmlns:a="http://schemas.openxmlformats.org/drawingml/2006/main" noChangeAspect="1"/>
-            </wp:cNvGraphicFramePr>
-            <a:graphic xmlns:a="http://schemas.openxmlformats.org/drawingml/2006/main">
-              <a:graphicData uri="http://schemas.openxmlformats.org/drawingml/2006/picture">
-                <pic:pic xmlns:pic="http://schemas.openxmlformats.org/drawingml/2006/picture">
-                  <pic:nvPicPr>
-                    <pic:cNvPr id="2121537708" name="Picture 1" descr="A white square with black lines&#10;&#10;Description automatically generated"/>
-                    <pic:cNvPicPr>
-                      <a:picLocks noChangeAspect="1" noChangeArrowheads="1"/>
-                    </pic:cNvPicPr>
-                  </pic:nvPicPr>
-                  <pic:blipFill>
-                    <a:blip r:embed="rId10" cstate="print">
-                      <a:extLst>
-                        <a:ext uri="{28A0092B-C50C-407E-A947-70E740481C1C}">
-                          <a14:useLocalDpi xmlns:a14="http://schemas.microsoft.com/office/drawing/2010/main" val="0"/>
-                        </a:ext>
-                      </a:extLst>
-                    </a:blip>
                     <a:srcRect/>
                     <a:stretch>
                       <a:fillRect/>
                     </a:stretch>
                   </pic:blipFill>
-                  <pic:spPr bwMode="auto">
+                  <pic:spPr>
                     <a:xfrm>
                       <a:off x="0" y="0"/>
-                      <a:ext cx="2903220" cy="1489710"/>
+                      <a:ext cx="6332220" cy="2069460"/>
                     </a:xfrm>
                     <a:prstGeom prst="rect">
                       <a:avLst/>
@@ -684,72 +420,187 @@
                     <a:noFill/>
                     <a:ln>
                       <a:noFill/>
+                      <a:prstDash/>
                     </a:ln>
                   </pic:spPr>
                 </pic:pic>
               </a:graphicData>
             </a:graphic>
-            <wp14:sizeRelH relativeFrom="margin">
-              <wp14:pctWidth>0</wp14:pctWidth>
-            </wp14:sizeRelH>
-            <wp14:sizeRelV relativeFrom="margin">
-              <wp14:pctHeight>0</wp14:pctHeight>
-            </wp14:sizeRelV>
-          </wp:anchor>
+          </wp:inline>
         </w:drawing>
       </w:r>
-      <w:r>
-        <w:rPr>
+    </w:p>
+    <w:p>
+      <w:pPr>
+        <w:jc w:val="both"/>
+      </w:pPr>
+      <w:r>
+        <w:lastRenderedPageBreak/>
+        <w:t>Figure 1. Membrane protein dimer design. (a) Helices within close contact (define how) were extracted from all membrane protein dimers submitted to the PDB in (date; 2019). Orientations of Proteins in membranes (OPM, cite) was used to only choose the proteins found in membranes. These geometric terms are plotted and overlaid over the density of these in space. (b) Design algorithm…</w:t>
+      </w:r>
+    </w:p>
+    <w:p>
+      <w:pPr>
+        <w:jc w:val="both"/>
+      </w:pPr>
+      <w:r>
+        <w:t xml:space="preserve">[Insert design algorithm name here] designs homodimer membrane protein sequences by using an iteration of fixed backbone design and local backbone optimization. The sequence is initially optimized by </w:t>
+      </w:r>
+      <w:commentRangeStart w:id="5"/>
+      <w:r>
+        <w:t xml:space="preserve">evaluating van der Waals, hydrogen bonding, and an implicit membrane solvation model </w:t>
+      </w:r>
+      <w:commentRangeEnd w:id="5"/>
+      <w:r>
+        <w:commentReference w:id="5"/>
+      </w:r>
+      <w:r>
+        <w:t xml:space="preserve">(cites). Simultaneously, we have developed </w:t>
+      </w:r>
+      <w:proofErr w:type="gramStart"/>
+      <w:r>
+        <w:t>a</w:t>
+      </w:r>
+      <w:proofErr w:type="gramEnd"/>
+      <w:r>
+        <w:t xml:space="preserve"> entropic term that determines the likelihood of a sequence to be found in membrane proteins by the comparison of amino acids found in membrane proteins (methods, cite). </w:t>
+      </w:r>
+      <w:commentRangeStart w:id="6"/>
+      <w:r>
+        <w:t>[design name] allows for the efficient design of hundreds to thousands of membrane proteins from a large variety of membrane protein geometries.</w:t>
+      </w:r>
+      <w:commentRangeEnd w:id="6"/>
+      <w:r>
+        <w:commentReference w:id="6"/>
+      </w:r>
+    </w:p>
+    <w:p>
+      <w:pPr>
+        <w:jc w:val="both"/>
+      </w:pPr>
+      <w:r>
+        <w:t xml:space="preserve">To design membrane protein dimers using [design name], we extracted the density of membrane protein helices within close contact found within the PDB (Figure 1A). This resulted in three distinct regions of high density: </w:t>
+      </w:r>
+      <w:proofErr w:type="gramStart"/>
+      <w:r>
+        <w:t>left handed</w:t>
+      </w:r>
+      <w:proofErr w:type="gramEnd"/>
+      <w:r>
+        <w:t xml:space="preserve">, right handed, and </w:t>
+      </w:r>
+      <w:proofErr w:type="spellStart"/>
+      <w:r>
+        <w:t>GASright</w:t>
+      </w:r>
+      <w:proofErr w:type="spellEnd"/>
+      <w:r>
+        <w:t>.</w:t>
+      </w:r>
+      <w:commentRangeStart w:id="7"/>
+      <w:r>
+        <w:t xml:space="preserve"> ... </w:t>
+      </w:r>
+      <w:commentRangeEnd w:id="7"/>
+      <w:r>
+        <w:commentReference w:id="7"/>
+      </w:r>
+      <w:r>
+        <w:t xml:space="preserve"> More about the regions (maybe another figure to explain it, </w:t>
+      </w:r>
+      <w:proofErr w:type="gramStart"/>
+      <w:r>
+        <w:t>similar to</w:t>
+      </w:r>
+      <w:proofErr w:type="gramEnd"/>
+      <w:r>
+        <w:t xml:space="preserve"> SMA figure 3 to explain the controls) </w:t>
+      </w:r>
+    </w:p>
+    <w:p>
+      <w:pPr>
+        <w:rPr>
+          <w:b/>
+          <w:bCs/>
+        </w:rPr>
+      </w:pPr>
+      <w:r>
+        <w:rPr>
+          <w:b/>
+          <w:bCs/>
+        </w:rPr>
+        <w:t xml:space="preserve">Utilizing </w:t>
+      </w:r>
+      <w:proofErr w:type="spellStart"/>
+      <w:r>
+        <w:rPr>
+          <w:b/>
+          <w:bCs/>
+        </w:rPr>
+        <w:t>polyleu</w:t>
+      </w:r>
+      <w:proofErr w:type="spellEnd"/>
+      <w:r>
+        <w:rPr>
+          <w:b/>
+          <w:bCs/>
+        </w:rPr>
+        <w:t xml:space="preserve"> backbone for design</w:t>
+      </w:r>
+    </w:p>
+    <w:p>
+      <w:pPr>
+        <w:jc w:val="both"/>
+      </w:pPr>
+      <w:r>
+        <w:rPr>
+          <w:b/>
+          <w:bCs/>
           <w:noProof/>
         </w:rPr>
         <w:drawing>
-          <wp:anchor distT="0" distB="0" distL="114300" distR="114300" simplePos="0" relativeHeight="251661824" behindDoc="1" locked="0" layoutInCell="1" allowOverlap="1" wp14:anchorId="40FE3A86" wp14:editId="64A596AD">
+          <wp:anchor distT="0" distB="0" distL="114300" distR="114300" simplePos="0" relativeHeight="251659264" behindDoc="0" locked="0" layoutInCell="1" allowOverlap="1" wp14:anchorId="7E65ECAE" wp14:editId="2735BBDC">
             <wp:simplePos x="0" y="0"/>
             <wp:positionH relativeFrom="column">
-              <wp:posOffset>3375025</wp:posOffset>
+              <wp:posOffset>0</wp:posOffset>
             </wp:positionH>
             <wp:positionV relativeFrom="paragraph">
-              <wp:posOffset>1863090</wp:posOffset>
+              <wp:posOffset>281305</wp:posOffset>
             </wp:positionV>
-            <wp:extent cx="2849880" cy="1678305"/>
-            <wp:effectExtent l="0" t="0" r="0" b="0"/>
+            <wp:extent cx="3610416" cy="3197839"/>
+            <wp:effectExtent l="0" t="0" r="9084" b="2561"/>
             <wp:wrapTight wrapText="bothSides">
               <wp:wrapPolygon edited="0">
                 <wp:start x="0" y="0"/>
-                <wp:lineTo x="0" y="21330"/>
-                <wp:lineTo x="21513" y="21330"/>
-                <wp:lineTo x="21513" y="0"/>
+                <wp:lineTo x="0" y="21493"/>
+                <wp:lineTo x="21429" y="21493"/>
+                <wp:lineTo x="21429" y="0"/>
                 <wp:lineTo x="0" y="0"/>
               </wp:wrapPolygon>
             </wp:wrapTight>
-            <wp:docPr id="1761907406" name="Picture 2" descr="A diagram of a dna sequence&#10;&#10;Description automatically generated"/>
-            <wp:cNvGraphicFramePr>
-              <a:graphicFrameLocks xmlns:a="http://schemas.openxmlformats.org/drawingml/2006/main" noChangeAspect="1"/>
-            </wp:cNvGraphicFramePr>
+            <wp:docPr id="1519718712" name="Picture 721973887" descr="A diagram of a dna sequence&#10;&#10;Description automatically generated"/>
+            <wp:cNvGraphicFramePr/>
             <a:graphic xmlns:a="http://schemas.openxmlformats.org/drawingml/2006/main">
               <a:graphicData uri="http://schemas.openxmlformats.org/drawingml/2006/picture">
                 <pic:pic xmlns:pic="http://schemas.openxmlformats.org/drawingml/2006/picture">
                   <pic:nvPicPr>
-                    <pic:cNvPr id="1761907406" name="Picture 2" descr="A diagram of a dna sequence&#10;&#10;Description automatically generated"/>
-                    <pic:cNvPicPr>
-                      <a:picLocks noChangeAspect="1" noChangeArrowheads="1"/>
-                    </pic:cNvPicPr>
+                    <pic:cNvPr id="0" name=""/>
+                    <pic:cNvPicPr/>
                   </pic:nvPicPr>
-                  <pic:blipFill rotWithShape="1">
-                    <a:blip r:embed="rId11" cstate="print">
-                      <a:extLst>
-                        <a:ext uri="{28A0092B-C50C-407E-A947-70E740481C1C}">
-                          <a14:useLocalDpi xmlns:a14="http://schemas.microsoft.com/office/drawing/2010/main" val="0"/>
-                        </a:ext>
-                      </a:extLst>
+                  <pic:blipFill>
+                    <a:blip r:embed="rId9">
+                      <a:lum/>
+                      <a:alphaModFix/>
                     </a:blip>
-                    <a:srcRect l="8205" t="59675"/>
-                    <a:stretch/>
+                    <a:srcRect l="8212" b="39368"/>
+                    <a:stretch>
+                      <a:fillRect/>
+                    </a:stretch>
                   </pic:blipFill>
-                  <pic:spPr bwMode="auto">
+                  <pic:spPr>
                     <a:xfrm>
                       <a:off x="0" y="0"/>
-                      <a:ext cx="2849880" cy="1678305"/>
+                      <a:ext cx="3610416" cy="3197839"/>
                     </a:xfrm>
                     <a:prstGeom prst="rect">
                       <a:avLst/>
@@ -757,77 +608,74 @@
                     <a:noFill/>
                     <a:ln>
                       <a:noFill/>
+                      <a:prstDash/>
                     </a:ln>
-                    <a:extLst>
-                      <a:ext uri="{53640926-AAD7-44D8-BBD7-CCE9431645EC}">
-                        <a14:shadowObscured xmlns:a14="http://schemas.microsoft.com/office/drawing/2010/main"/>
-                      </a:ext>
-                    </a:extLst>
                   </pic:spPr>
                 </pic:pic>
               </a:graphicData>
             </a:graphic>
-            <wp14:sizeRelH relativeFrom="margin">
-              <wp14:pctWidth>0</wp14:pctWidth>
-            </wp14:sizeRelH>
-            <wp14:sizeRelV relativeFrom="margin">
-              <wp14:pctHeight>0</wp14:pctHeight>
-            </wp14:sizeRelV>
           </wp:anchor>
         </w:drawing>
       </w:r>
-      <w:r>
-        <w:rPr>
+    </w:p>
+    <w:p>
+      <w:pPr>
+        <w:jc w:val="both"/>
+      </w:pPr>
+    </w:p>
+    <w:p>
+      <w:pPr>
+        <w:jc w:val="both"/>
+      </w:pPr>
+      <w:r>
+        <w:rPr>
+          <w:b/>
+          <w:bCs/>
           <w:noProof/>
         </w:rPr>
         <w:drawing>
-          <wp:anchor distT="0" distB="0" distL="114300" distR="114300" simplePos="0" relativeHeight="251660800" behindDoc="1" locked="0" layoutInCell="1" allowOverlap="1" wp14:anchorId="07A5F1B9" wp14:editId="6EAC577F">
+          <wp:anchor distT="0" distB="0" distL="114300" distR="114300" simplePos="0" relativeHeight="251661312" behindDoc="0" locked="0" layoutInCell="1" allowOverlap="1" wp14:anchorId="5374A915" wp14:editId="7A83AF96">
             <wp:simplePos x="0" y="0"/>
-            <wp:positionH relativeFrom="column">
-              <wp:posOffset>-297180</wp:posOffset>
+            <wp:positionH relativeFrom="margin">
+              <wp:posOffset>3833495</wp:posOffset>
             </wp:positionH>
             <wp:positionV relativeFrom="paragraph">
-              <wp:posOffset>320040</wp:posOffset>
+              <wp:posOffset>432435</wp:posOffset>
             </wp:positionV>
-            <wp:extent cx="3610610" cy="3197860"/>
-            <wp:effectExtent l="0" t="0" r="0" b="0"/>
+            <wp:extent cx="2849245" cy="1677670"/>
+            <wp:effectExtent l="0" t="0" r="7773" b="0"/>
             <wp:wrapTight wrapText="bothSides">
               <wp:wrapPolygon edited="0">
                 <wp:start x="0" y="0"/>
-                <wp:lineTo x="0" y="21488"/>
-                <wp:lineTo x="21539" y="21488"/>
-                <wp:lineTo x="21539" y="0"/>
+                <wp:lineTo x="0" y="21338"/>
+                <wp:lineTo x="21518" y="21338"/>
+                <wp:lineTo x="21518" y="0"/>
                 <wp:lineTo x="0" y="0"/>
               </wp:wrapPolygon>
             </wp:wrapTight>
-            <wp:docPr id="721973887" name="Picture 721973887" descr="A diagram of a dna sequence&#10;&#10;Description automatically generated"/>
-            <wp:cNvGraphicFramePr>
-              <a:graphicFrameLocks xmlns:a="http://schemas.openxmlformats.org/drawingml/2006/main" noChangeAspect="1"/>
-            </wp:cNvGraphicFramePr>
+            <wp:docPr id="906287630" name="Picture 2" descr="A diagram of a dna sequence&#10;&#10;Description automatically generated"/>
+            <wp:cNvGraphicFramePr/>
             <a:graphic xmlns:a="http://schemas.openxmlformats.org/drawingml/2006/main">
               <a:graphicData uri="http://schemas.openxmlformats.org/drawingml/2006/picture">
                 <pic:pic xmlns:pic="http://schemas.openxmlformats.org/drawingml/2006/picture">
                   <pic:nvPicPr>
-                    <pic:cNvPr id="1761907406" name="Picture 2" descr="A diagram of a dna sequence&#10;&#10;Description automatically generated"/>
-                    <pic:cNvPicPr>
-                      <a:picLocks noChangeAspect="1" noChangeArrowheads="1"/>
-                    </pic:cNvPicPr>
+                    <pic:cNvPr id="0" name=""/>
+                    <pic:cNvPicPr/>
                   </pic:nvPicPr>
-                  <pic:blipFill rotWithShape="1">
-                    <a:blip r:embed="rId12" cstate="print">
-                      <a:extLst>
-                        <a:ext uri="{28A0092B-C50C-407E-A947-70E740481C1C}">
-                          <a14:useLocalDpi xmlns:a14="http://schemas.microsoft.com/office/drawing/2010/main" val="0"/>
-                        </a:ext>
-                      </a:extLst>
+                  <pic:blipFill>
+                    <a:blip r:embed="rId10">
+                      <a:lum/>
+                      <a:alphaModFix/>
                     </a:blip>
-                    <a:srcRect l="8205" b="39369"/>
-                    <a:stretch/>
+                    <a:srcRect l="8196" t="59676"/>
+                    <a:stretch>
+                      <a:fillRect/>
+                    </a:stretch>
                   </pic:blipFill>
-                  <pic:spPr bwMode="auto">
+                  <pic:spPr>
                     <a:xfrm>
                       <a:off x="0" y="0"/>
-                      <a:ext cx="3610610" cy="3197860"/>
+                      <a:ext cx="2849245" cy="1677670"/>
                     </a:xfrm>
                     <a:prstGeom prst="rect">
                       <a:avLst/>
@@ -835,415 +683,8 @@
                     <a:noFill/>
                     <a:ln>
                       <a:noFill/>
+                      <a:prstDash/>
                     </a:ln>
-                    <a:extLst>
-                      <a:ext uri="{53640926-AAD7-44D8-BBD7-CCE9431645EC}">
-                        <a14:shadowObscured xmlns:a14="http://schemas.microsoft.com/office/drawing/2010/main"/>
-                      </a:ext>
-                    </a:extLst>
-                  </pic:spPr>
-                </pic:pic>
-              </a:graphicData>
-            </a:graphic>
-            <wp14:sizeRelH relativeFrom="margin">
-              <wp14:pctWidth>0</wp14:pctWidth>
-            </wp14:sizeRelH>
-            <wp14:sizeRelV relativeFrom="margin">
-              <wp14:pctHeight>0</wp14:pctHeight>
-            </wp14:sizeRelV>
-          </wp:anchor>
-        </w:drawing>
-      </w:r>
-      <w:r>
-        <w:t xml:space="preserve">Utilizing </w:t>
-      </w:r>
-      <w:proofErr w:type="spellStart"/>
-      <w:r>
-        <w:t>polyleu</w:t>
-      </w:r>
-      <w:proofErr w:type="spellEnd"/>
-      <w:r>
-        <w:t xml:space="preserve"> backbone for design</w:t>
-      </w:r>
-    </w:p>
-    <w:p>
-      <w:pPr>
-        <w:jc w:val="both"/>
-      </w:pPr>
-    </w:p>
-    <w:p>
-      <w:pPr>
-        <w:jc w:val="both"/>
-      </w:pPr>
-    </w:p>
-    <w:p>
-      <w:pPr>
-        <w:jc w:val="both"/>
-      </w:pPr>
-    </w:p>
-    <w:p>
-      <w:pPr>
-        <w:jc w:val="both"/>
-      </w:pPr>
-    </w:p>
-    <w:p>
-      <w:pPr>
-        <w:jc w:val="both"/>
-      </w:pPr>
-    </w:p>
-    <w:p>
-      <w:pPr>
-        <w:jc w:val="both"/>
-      </w:pPr>
-    </w:p>
-    <w:p>
-      <w:pPr>
-        <w:jc w:val="both"/>
-      </w:pPr>
-    </w:p>
-    <w:p>
-      <w:pPr>
-        <w:jc w:val="both"/>
-      </w:pPr>
-    </w:p>
-    <w:p>
-      <w:pPr>
-        <w:jc w:val="both"/>
-      </w:pPr>
-    </w:p>
-    <w:p>
-      <w:pPr>
-        <w:jc w:val="both"/>
-      </w:pPr>
-    </w:p>
-    <w:p>
-      <w:pPr>
-        <w:jc w:val="both"/>
-      </w:pPr>
-    </w:p>
-    <w:p>
-      <w:pPr>
-        <w:jc w:val="both"/>
-      </w:pPr>
-    </w:p>
-    <w:p>
-      <w:pPr>
-        <w:jc w:val="both"/>
-      </w:pPr>
-      <w:r>
-        <w:t xml:space="preserve">Figure 2. </w:t>
-      </w:r>
-      <w:proofErr w:type="gramStart"/>
-      <w:r>
-        <w:t>Controlling for</w:t>
-      </w:r>
-      <w:proofErr w:type="gramEnd"/>
-      <w:r>
-        <w:t xml:space="preserve"> expression and insertion variability. (a) [Design algorithm name] was run on a poly-leucine backbone, allowing for 8 variable amino acid positions. </w:t>
-      </w:r>
-      <w:proofErr w:type="spellStart"/>
-      <w:r>
-        <w:t>GASright</w:t>
-      </w:r>
-      <w:proofErr w:type="spellEnd"/>
-      <w:r>
-        <w:t xml:space="preserve"> and </w:t>
-      </w:r>
-      <w:proofErr w:type="gramStart"/>
-      <w:r>
-        <w:t>right handed</w:t>
-      </w:r>
-      <w:proofErr w:type="gramEnd"/>
-      <w:r>
-        <w:t xml:space="preserve"> positions are identical, while left handed positions are based on knobs into holes packing motifs found within coiled coils. (b) The variable amino acid positions were allowed to alternate between each of these amino acids, with </w:t>
-      </w:r>
-      <w:proofErr w:type="spellStart"/>
-      <w:r>
-        <w:t>GASrights</w:t>
-      </w:r>
-      <w:proofErr w:type="spellEnd"/>
-      <w:r>
-        <w:t xml:space="preserve"> designs being the only ones allowed to have glycine. (c) TOXGREEN fuses the designed protein to maltose binding protein (MBP) in the periplasm and </w:t>
-      </w:r>
-      <w:proofErr w:type="spellStart"/>
-      <w:r>
-        <w:t>ToxR</w:t>
-      </w:r>
-      <w:proofErr w:type="spellEnd"/>
-      <w:r>
-        <w:t xml:space="preserve">, a dimeric transcription factor, in the cytoplasm. Dimerization of designs results in the dimerization of </w:t>
-      </w:r>
-      <w:proofErr w:type="spellStart"/>
-      <w:r>
-        <w:t>ToxR</w:t>
-      </w:r>
-      <w:proofErr w:type="spellEnd"/>
-      <w:r>
-        <w:t xml:space="preserve">, </w:t>
-      </w:r>
-      <w:r>
-        <w:t>and subsequently the transcription and translation of GFP as a readout of association strength.</w:t>
-      </w:r>
-    </w:p>
-    <w:p>
-      <w:pPr>
-        <w:jc w:val="both"/>
-      </w:pPr>
-      <w:r>
-        <w:lastRenderedPageBreak/>
-        <w:t xml:space="preserve">To reduce potential experimental heterogeneity of expression and insertion within the membrane, we chose 8 positions onto a standardized TM helix of 21 </w:t>
-      </w:r>
-      <w:proofErr w:type="spellStart"/>
-      <w:r>
-        <w:t>leucines</w:t>
-      </w:r>
-      <w:proofErr w:type="spellEnd"/>
-      <w:r>
-        <w:t xml:space="preserve">, one of the most prevalent amino acids found in membrane proteins (cite). Poly-leucine has been used in previous studies and shown to have little </w:t>
-      </w:r>
-      <w:proofErr w:type="spellStart"/>
-      <w:r>
-        <w:t>self association</w:t>
-      </w:r>
-      <w:proofErr w:type="spellEnd"/>
-      <w:r>
-        <w:t>, allowing us to posit that the association we see in our experiments is contributed primarily by our designed interface (cite 37, 39, 46, 56 from SMA).</w:t>
-      </w:r>
-      <w:r>
-        <w:t xml:space="preserve"> By using a poly-leucine backbone and the same number of positions for each of our designs, we expect to </w:t>
-      </w:r>
-      <w:proofErr w:type="gramStart"/>
-      <w:r>
-        <w:t>control for</w:t>
-      </w:r>
-      <w:proofErr w:type="gramEnd"/>
-      <w:r>
-        <w:t xml:space="preserve"> expression and insertion variability.</w:t>
-      </w:r>
-    </w:p>
-    <w:p>
-      <w:pPr>
-        <w:jc w:val="both"/>
-      </w:pPr>
-      <w:r>
-        <w:t xml:space="preserve"> Figure 2A shows the chosen positions at the interface for each of the three regions. </w:t>
-      </w:r>
-      <w:proofErr w:type="spellStart"/>
-      <w:r>
-        <w:t>GASright</w:t>
-      </w:r>
-      <w:proofErr w:type="spellEnd"/>
-      <w:r>
-        <w:t xml:space="preserve"> sequences have been shown to be stabilized by a combination of van der Waals packing and interhelical hydrogen bonding (cite SMA). By utilizing the same interface for </w:t>
-      </w:r>
-      <w:proofErr w:type="spellStart"/>
-      <w:r>
-        <w:t>GASright</w:t>
-      </w:r>
-      <w:proofErr w:type="spellEnd"/>
-      <w:r>
-        <w:t xml:space="preserve"> within the </w:t>
-      </w:r>
-      <w:proofErr w:type="gramStart"/>
-      <w:r>
-        <w:t>right handed</w:t>
-      </w:r>
-      <w:proofErr w:type="gramEnd"/>
-      <w:r>
-        <w:t xml:space="preserve"> designs, we expect to be able to compare directly the potential contribution of van der Waals packing within our structures. Additionally, the </w:t>
-      </w:r>
-      <w:proofErr w:type="gramStart"/>
-      <w:r>
-        <w:t>left handed</w:t>
-      </w:r>
-      <w:proofErr w:type="gramEnd"/>
-      <w:r>
-        <w:t xml:space="preserve"> design interface is mirrored (better word) after the left handed coiled coil, which has been shown to allow for tight knobs into holes packing (cite). To specifically design membrane protein sequences, we developed a membrane protein entropic term based on the most prevalent hydrophobic amino acids found within membrane proteins (cite Alessandro paper and that other paper on AA abundance). </w:t>
-      </w:r>
-      <w:proofErr w:type="spellStart"/>
-      <w:r>
-        <w:t>GASrights</w:t>
-      </w:r>
-      <w:proofErr w:type="spellEnd"/>
-      <w:r>
-        <w:t xml:space="preserve"> were allowed to accommodate all of these hydrophobic amino acids including glycine at all positions, whereas </w:t>
-      </w:r>
-      <w:proofErr w:type="gramStart"/>
-      <w:r>
-        <w:t>right and left handed</w:t>
-      </w:r>
-      <w:proofErr w:type="gramEnd"/>
-      <w:r>
-        <w:t xml:space="preserve"> designs were limited to the rest of the hydrophobic amino acids to prevent the potential formation of interhelical hydrogen bonds. </w:t>
-      </w:r>
-      <w:r>
-        <w:t xml:space="preserve">These designed helices were then expressed in plasmids that resulted in a chimeric protein with the dimeric transcription factor </w:t>
-      </w:r>
-      <w:proofErr w:type="spellStart"/>
-      <w:r>
-        <w:t>ToxR</w:t>
-      </w:r>
-      <w:proofErr w:type="spellEnd"/>
-      <w:r>
-        <w:t xml:space="preserve"> in the cytoplasm. As the helices dimerize, </w:t>
-      </w:r>
-      <w:proofErr w:type="spellStart"/>
-      <w:r>
-        <w:t>ToxR</w:t>
-      </w:r>
-      <w:proofErr w:type="spellEnd"/>
-      <w:r>
-        <w:t xml:space="preserve"> allows for the transcription and translation of green fluorescent protein as a reporter of association for our designs (cite TOXGREEN). This method has been further developed by our lab into a high-throughput assay that was utilized for this study.</w:t>
-      </w:r>
-    </w:p>
-    <w:p>
-      <w:pPr>
-        <w:jc w:val="both"/>
-      </w:pPr>
-    </w:p>
-    <w:p>
-      <w:pPr>
-        <w:jc w:val="both"/>
-        <w:rPr>
-          <w:b/>
-          <w:bCs/>
-        </w:rPr>
-      </w:pPr>
-      <w:r>
-        <w:rPr>
-          <w:b/>
-          <w:bCs/>
-        </w:rPr>
-        <w:t>Sort-Seq: Assessing membrane protein association in high-</w:t>
-      </w:r>
-      <w:proofErr w:type="gramStart"/>
-      <w:r>
-        <w:rPr>
-          <w:b/>
-          <w:bCs/>
-        </w:rPr>
-        <w:t>throughput</w:t>
-      </w:r>
-      <w:proofErr w:type="gramEnd"/>
-    </w:p>
-    <w:p>
-      <w:pPr>
-        <w:jc w:val="both"/>
-      </w:pPr>
-      <w:r>
-        <w:t xml:space="preserve">To experimentally assess the dimerization of our 1000 designed proteins and their corresponding mutants, we used sort-seq, a high-throughput method that utilizes TOXGREEN which has been used previously to assess TM homo-oligomerization </w:t>
-      </w:r>
-      <w:r>
-        <w:rPr>
-          <w:i/>
-          <w:iCs/>
-        </w:rPr>
-        <w:t xml:space="preserve">in vivo </w:t>
-      </w:r>
-      <w:r>
-        <w:t xml:space="preserve">(cite TOXCAT and green). This method utilizes the expression of a chimera of the designed proteins fused to the dimeric </w:t>
-      </w:r>
-      <w:proofErr w:type="spellStart"/>
-      <w:r>
-        <w:t>ToxR</w:t>
-      </w:r>
-      <w:proofErr w:type="spellEnd"/>
-      <w:r>
-        <w:t xml:space="preserve"> transcriptional activator. Dimerization of the TM helices results in the dimerization of </w:t>
-      </w:r>
-      <w:proofErr w:type="spellStart"/>
-      <w:r>
-        <w:t>ToxR</w:t>
-      </w:r>
-      <w:proofErr w:type="spellEnd"/>
-      <w:r>
-        <w:t xml:space="preserve">, allowing it to bind to a promoter that activates the expression of the reporter gene green fluorescent protein (GFP). This fluorescence can be used as an output for the association of the designed proteins in a biological membrane. An oligo pool gene library of the designed proteins is cloned into </w:t>
-      </w:r>
-      <w:r>
-        <w:rPr>
-          <w:i/>
-          <w:iCs/>
-        </w:rPr>
-        <w:t xml:space="preserve">Escherichia </w:t>
-      </w:r>
-      <w:proofErr w:type="gramStart"/>
-      <w:r>
-        <w:rPr>
-          <w:i/>
-          <w:iCs/>
-        </w:rPr>
-        <w:t>coli</w:t>
-      </w:r>
-      <w:r>
-        <w:t xml:space="preserve">  bacterial</w:t>
-      </w:r>
-      <w:proofErr w:type="gramEnd"/>
-      <w:r>
-        <w:t xml:space="preserve"> cells that are run (better word) through a fluorescence activated cell sorter (FACs), allowing us to measure the association strength of our designed proteins in high throughput (cite sort-seq/SMA thesis; methods for the code?). </w:t>
-      </w:r>
-    </w:p>
-    <w:p>
-      <w:pPr>
-        <w:jc w:val="both"/>
-        <w:rPr>
-          <w:b/>
-          <w:bCs/>
-        </w:rPr>
-      </w:pPr>
-      <w:r>
-        <w:rPr>
-          <w:b/>
-          <w:bCs/>
-        </w:rPr>
-        <w:t>Fluorescence and association of designed structures and mutants</w:t>
-      </w:r>
-    </w:p>
-    <w:p/>
-    <w:p>
-      <w:r>
-        <w:rPr>
-          <w:noProof/>
-        </w:rPr>
-        <w:drawing>
-          <wp:anchor distT="0" distB="0" distL="0" distR="0" simplePos="0" relativeHeight="251659776" behindDoc="0" locked="0" layoutInCell="0" allowOverlap="1" wp14:anchorId="2F5D5536" wp14:editId="7B49789C">
-            <wp:simplePos x="0" y="0"/>
-            <wp:positionH relativeFrom="column">
-              <wp:posOffset>3753485</wp:posOffset>
-            </wp:positionH>
-            <wp:positionV relativeFrom="paragraph">
-              <wp:posOffset>188595</wp:posOffset>
-            </wp:positionV>
-            <wp:extent cx="2847975" cy="2677160"/>
-            <wp:effectExtent l="0" t="0" r="0" b="0"/>
-            <wp:wrapSquare wrapText="largest"/>
-            <wp:docPr id="4" name="Image6"/>
-            <wp:cNvGraphicFramePr>
-              <a:graphicFrameLocks xmlns:a="http://schemas.openxmlformats.org/drawingml/2006/main" noChangeAspect="1"/>
-            </wp:cNvGraphicFramePr>
-            <a:graphic xmlns:a="http://schemas.openxmlformats.org/drawingml/2006/main">
-              <a:graphicData uri="http://schemas.openxmlformats.org/drawingml/2006/picture">
-                <pic:pic xmlns:pic="http://schemas.openxmlformats.org/drawingml/2006/picture">
-                  <pic:nvPicPr>
-                    <pic:cNvPr id="4" name="Image6"/>
-                    <pic:cNvPicPr>
-                      <a:picLocks noChangeAspect="1" noChangeArrowheads="1"/>
-                    </pic:cNvPicPr>
-                  </pic:nvPicPr>
-                  <pic:blipFill>
-                    <a:blip r:embed="rId13"/>
-                    <a:srcRect r="20214"/>
-                    <a:stretch>
-                      <a:fillRect/>
-                    </a:stretch>
-                  </pic:blipFill>
-                  <pic:spPr bwMode="auto">
-                    <a:xfrm>
-                      <a:off x="0" y="0"/>
-                      <a:ext cx="2847975" cy="2677160"/>
-                    </a:xfrm>
-                    <a:prstGeom prst="rect">
-                      <a:avLst/>
-                    </a:prstGeom>
                   </pic:spPr>
                 </pic:pic>
               </a:graphicData>
@@ -1253,403 +694,323 @@
       </w:r>
     </w:p>
     <w:p>
+      <w:pPr>
+        <w:jc w:val="both"/>
+      </w:pPr>
+    </w:p>
+    <w:p>
+      <w:pPr>
+        <w:jc w:val="both"/>
+      </w:pPr>
+    </w:p>
+    <w:p>
+      <w:pPr>
+        <w:jc w:val="both"/>
+      </w:pPr>
+    </w:p>
+    <w:p>
+      <w:pPr>
+        <w:jc w:val="both"/>
+      </w:pPr>
+      <w:r>
+        <w:t xml:space="preserve">Figure 2. </w:t>
+      </w:r>
+      <w:proofErr w:type="gramStart"/>
+      <w:r>
+        <w:t>Controlling for</w:t>
+      </w:r>
+      <w:proofErr w:type="gramEnd"/>
+      <w:r>
+        <w:t xml:space="preserve"> expression and insertion variability. (a) [Design algorithm name] was run on a poly-leucine backbone, allowing for 8 variable amino acid positions. </w:t>
+      </w:r>
+      <w:proofErr w:type="spellStart"/>
+      <w:r>
+        <w:t>GASright</w:t>
+      </w:r>
+      <w:proofErr w:type="spellEnd"/>
+      <w:r>
+        <w:t xml:space="preserve"> and </w:t>
+      </w:r>
+      <w:proofErr w:type="gramStart"/>
+      <w:r>
+        <w:t>right handed</w:t>
+      </w:r>
+      <w:proofErr w:type="gramEnd"/>
+      <w:r>
+        <w:t xml:space="preserve"> positions are identical, while left handed positions are based on knobs into holes packing motifs found within coiled coils. (b) The variable amino acid positions were allowed to alternate between each of these amino acids, with </w:t>
+      </w:r>
+      <w:proofErr w:type="spellStart"/>
+      <w:r>
+        <w:t>GASrights</w:t>
+      </w:r>
+      <w:proofErr w:type="spellEnd"/>
+      <w:r>
+        <w:t xml:space="preserve"> designs being the only ones allowed to have glycine. (c) TOXGREEN fuses the designed protein to maltose binding protein (MBP) in the periplasm and </w:t>
+      </w:r>
+      <w:proofErr w:type="spellStart"/>
+      <w:r>
+        <w:t>ToxR</w:t>
+      </w:r>
+      <w:proofErr w:type="spellEnd"/>
+      <w:r>
+        <w:t xml:space="preserve">, a dimeric transcription factor, in the cytoplasm. Dimerization of designs results in the dimerization of </w:t>
+      </w:r>
+      <w:proofErr w:type="spellStart"/>
+      <w:r>
+        <w:t>ToxR</w:t>
+      </w:r>
+      <w:proofErr w:type="spellEnd"/>
+      <w:r>
+        <w:t xml:space="preserve">, </w:t>
+      </w:r>
+      <w:r>
+        <w:t>and subsequently the transcription and translation of GFP as a readout of association strength.</w:t>
+      </w:r>
+    </w:p>
+    <w:p>
+      <w:pPr>
+        <w:jc w:val="both"/>
+      </w:pPr>
+      <w:r>
+        <w:t xml:space="preserve">To reduce potential experimental heterogeneity of expression and insertion within the membrane, we chose 8 positions onto a standardized TM helix of 21 </w:t>
+      </w:r>
+      <w:proofErr w:type="spellStart"/>
+      <w:r>
+        <w:t>leucines</w:t>
+      </w:r>
+      <w:proofErr w:type="spellEnd"/>
+      <w:r>
+        <w:t xml:space="preserve">, one of the most prevalent amino acids found in membrane proteins (cite). Poly-leucine has been used in previous studies and shown to have little </w:t>
+      </w:r>
+      <w:r>
+        <w:t>self-association</w:t>
+      </w:r>
+      <w:r>
+        <w:t>, allowing us to posit that the association we see in our experiments is contributed primarily by our designed interface (cite 37, 39, 46, 56 from SMA).</w:t>
+      </w:r>
+      <w:r>
+        <w:t xml:space="preserve"> </w:t>
+      </w:r>
+      <w:r>
+        <w:lastRenderedPageBreak/>
+        <w:t xml:space="preserve">By using a poly-leucine backbone and the same number of positions for each of our designs, we expect to </w:t>
+      </w:r>
+      <w:proofErr w:type="gramStart"/>
+      <w:r>
+        <w:t>control for</w:t>
+      </w:r>
+      <w:proofErr w:type="gramEnd"/>
+      <w:r>
+        <w:t xml:space="preserve"> expression and insertion variability.</w:t>
+      </w:r>
+    </w:p>
+    <w:p>
+      <w:pPr>
+        <w:jc w:val="both"/>
+      </w:pPr>
+      <w:r>
+        <w:t xml:space="preserve"> Figure 2A shows the chosen positions at the interface for each of the three regions. </w:t>
+      </w:r>
+      <w:proofErr w:type="spellStart"/>
+      <w:r>
+        <w:t>GASright</w:t>
+      </w:r>
+      <w:proofErr w:type="spellEnd"/>
+      <w:r>
+        <w:t xml:space="preserve"> sequences have been shown to be stabilized by a combination of van der Waals packing and interhelical hydrogen bonding (cite SMA). By utilizing the same interface for </w:t>
+      </w:r>
+      <w:proofErr w:type="spellStart"/>
+      <w:r>
+        <w:t>GASright</w:t>
+      </w:r>
+      <w:proofErr w:type="spellEnd"/>
+      <w:r>
+        <w:t xml:space="preserve"> within the </w:t>
+      </w:r>
+      <w:proofErr w:type="gramStart"/>
+      <w:r>
+        <w:t>right handed</w:t>
+      </w:r>
+      <w:proofErr w:type="gramEnd"/>
+      <w:r>
+        <w:t xml:space="preserve"> designs, we expect to be able to compare directly the potential contribution of van der Waals packing within our structures. Additionally, the </w:t>
+      </w:r>
+      <w:proofErr w:type="gramStart"/>
+      <w:r>
+        <w:t>left handed</w:t>
+      </w:r>
+      <w:proofErr w:type="gramEnd"/>
+      <w:r>
+        <w:t xml:space="preserve"> design interface is mirrored (better word) after the left handed coiled coil, which has been shown to allow for tight knobs into holes packing (cite). To specifically design membrane protein sequences, we developed a membrane protein entropic term based on the most prevalent hydrophobic amino acids found within membrane proteins (cite Alessandro paper and that other paper on AA abundance). </w:t>
+      </w:r>
+      <w:proofErr w:type="spellStart"/>
+      <w:r>
+        <w:t>GASrights</w:t>
+      </w:r>
+      <w:proofErr w:type="spellEnd"/>
+      <w:r>
+        <w:t xml:space="preserve"> were allowed to accommodate all of these hydrophobic amino acids including glycine at all positions, whereas </w:t>
+      </w:r>
+      <w:proofErr w:type="gramStart"/>
+      <w:r>
+        <w:t>right and left handed</w:t>
+      </w:r>
+      <w:proofErr w:type="gramEnd"/>
+      <w:r>
+        <w:t xml:space="preserve"> designs were limited to the rest of the hydrophobic amino acids to prevent the potential formation of interhelical hydrogen bonds. </w:t>
+      </w:r>
+      <w:r>
+        <w:t xml:space="preserve">These designed helices were then expressed in plasmids that resulted in a chimeric protein with the dimeric transcription factor </w:t>
+      </w:r>
+      <w:proofErr w:type="spellStart"/>
+      <w:r>
+        <w:t>ToxR</w:t>
+      </w:r>
+      <w:proofErr w:type="spellEnd"/>
+      <w:r>
+        <w:t xml:space="preserve"> in the cytoplasm. As the helices dimerize, </w:t>
+      </w:r>
+      <w:proofErr w:type="spellStart"/>
+      <w:r>
+        <w:t>ToxR</w:t>
+      </w:r>
+      <w:proofErr w:type="spellEnd"/>
+      <w:r>
+        <w:t xml:space="preserve"> allows for the transcription and translation of green fluorescent protein as a reporter of association for our designs (cite TOXGREEN). This method has been further developed by our lab into a high-throughput assay that was utilized for this study.</w:t>
+      </w:r>
+    </w:p>
+    <w:p>
+      <w:pPr>
+        <w:jc w:val="both"/>
+      </w:pPr>
+    </w:p>
+    <w:p>
+      <w:pPr>
+        <w:jc w:val="both"/>
+        <w:rPr>
+          <w:b/>
+          <w:bCs/>
+        </w:rPr>
+      </w:pPr>
+      <w:r>
+        <w:rPr>
+          <w:b/>
+          <w:bCs/>
+        </w:rPr>
+        <w:t>Sort-Seq: Assessing membrane protein association in high-</w:t>
+      </w:r>
+      <w:proofErr w:type="gramStart"/>
+      <w:r>
+        <w:rPr>
+          <w:b/>
+          <w:bCs/>
+        </w:rPr>
+        <w:t>throughput</w:t>
+      </w:r>
+      <w:proofErr w:type="gramEnd"/>
+    </w:p>
+    <w:p>
+      <w:pPr>
+        <w:jc w:val="both"/>
+      </w:pPr>
+      <w:r>
+        <w:t xml:space="preserve">To experimentally assess the dimerization of our 1000 designed proteins and their corresponding mutants, we used sort-seq, a high-throughput method that utilizes TOXGREEN which has been used previously to assess TM homo-oligomerization </w:t>
+      </w:r>
+      <w:r>
+        <w:rPr>
+          <w:i/>
+          <w:iCs/>
+        </w:rPr>
+        <w:t xml:space="preserve">in vivo </w:t>
+      </w:r>
+      <w:r>
+        <w:t xml:space="preserve">(cite TOXCAT and green). This method utilizes the expression of a chimera of the designed proteins fused to the dimeric </w:t>
+      </w:r>
+      <w:proofErr w:type="spellStart"/>
+      <w:r>
+        <w:t>ToxR</w:t>
+      </w:r>
+      <w:proofErr w:type="spellEnd"/>
+      <w:r>
+        <w:t xml:space="preserve"> transcriptional activator. Dimerization of the TM helices results in the dimerization of </w:t>
+      </w:r>
+      <w:proofErr w:type="spellStart"/>
+      <w:r>
+        <w:t>ToxR</w:t>
+      </w:r>
+      <w:proofErr w:type="spellEnd"/>
+      <w:r>
+        <w:t xml:space="preserve">, allowing it to bind to a promoter that activates the expression of the reporter gene green fluorescent protein (GFP). This fluorescence can be used as an output for the association of the designed proteins in a biological membrane. An oligo pool gene library of the designed proteins is cloned into </w:t>
+      </w:r>
+      <w:r>
+        <w:rPr>
+          <w:i/>
+          <w:iCs/>
+        </w:rPr>
+        <w:t xml:space="preserve">Escherichia </w:t>
+      </w:r>
+      <w:proofErr w:type="gramStart"/>
+      <w:r>
+        <w:rPr>
+          <w:i/>
+          <w:iCs/>
+        </w:rPr>
+        <w:t>coli</w:t>
+      </w:r>
+      <w:r>
+        <w:t xml:space="preserve">  bacterial</w:t>
+      </w:r>
+      <w:proofErr w:type="gramEnd"/>
+      <w:r>
+        <w:t xml:space="preserve"> cells that are run (better word) through a fluorescence activated cell sorter (FACs), allowing us to measure the association strength of our designed proteins in high throughput (cite sort-seq/SMA thesis; methods for the code?). </w:t>
+      </w:r>
+    </w:p>
+    <w:p>
+      <w:pPr>
+        <w:jc w:val="both"/>
+        <w:rPr>
+          <w:b/>
+          <w:bCs/>
+        </w:rPr>
+      </w:pPr>
+      <w:r>
+        <w:rPr>
+          <w:b/>
+          <w:bCs/>
+        </w:rPr>
+        <w:t>Fluorescence and association of designed structures and mutants</w:t>
+      </w:r>
+    </w:p>
+    <w:p>
       <w:r>
         <w:rPr>
           <w:noProof/>
         </w:rPr>
+        <w:lastRenderedPageBreak/>
         <w:drawing>
-          <wp:anchor distT="0" distB="0" distL="0" distR="0" simplePos="0" relativeHeight="251655680" behindDoc="0" locked="0" layoutInCell="0" allowOverlap="1" wp14:anchorId="4BD9D32F" wp14:editId="25A4B910">
-            <wp:simplePos x="0" y="0"/>
-            <wp:positionH relativeFrom="column">
-              <wp:posOffset>586105</wp:posOffset>
-            </wp:positionH>
-            <wp:positionV relativeFrom="paragraph">
-              <wp:posOffset>-267335</wp:posOffset>
-            </wp:positionV>
-            <wp:extent cx="2101850" cy="1576705"/>
+          <wp:inline distT="0" distB="0" distL="0" distR="0" wp14:anchorId="15684546" wp14:editId="5BC92463">
+            <wp:extent cx="3390900" cy="3863340"/>
             <wp:effectExtent l="0" t="0" r="0" b="0"/>
-            <wp:wrapSquare wrapText="largest"/>
-            <wp:docPr id="3" name="Image3"/>
-            <wp:cNvGraphicFramePr>
-              <a:graphicFrameLocks xmlns:a="http://schemas.openxmlformats.org/drawingml/2006/main" noChangeAspect="1"/>
-            </wp:cNvGraphicFramePr>
+            <wp:docPr id="1650154631" name="Picture 6" descr="A screenshot of a graph&#10;&#10;Description automatically generated"/>
+            <wp:cNvGraphicFramePr/>
             <a:graphic xmlns:a="http://schemas.openxmlformats.org/drawingml/2006/main">
               <a:graphicData uri="http://schemas.openxmlformats.org/drawingml/2006/picture">
                 <pic:pic xmlns:pic="http://schemas.openxmlformats.org/drawingml/2006/picture">
                   <pic:nvPicPr>
-                    <pic:cNvPr id="3" name="Image3"/>
-                    <pic:cNvPicPr>
-                      <a:picLocks noChangeAspect="1" noChangeArrowheads="1"/>
-                    </pic:cNvPicPr>
+                    <pic:cNvPr id="0" name=""/>
+                    <pic:cNvPicPr/>
                   </pic:nvPicPr>
                   <pic:blipFill>
-                    <a:blip r:embed="rId14"/>
+                    <a:blip r:embed="rId11"/>
+                    <a:srcRect b="9109"/>
                     <a:stretch>
                       <a:fillRect/>
                     </a:stretch>
                   </pic:blipFill>
-                  <pic:spPr bwMode="auto">
+                  <pic:spPr>
                     <a:xfrm>
                       <a:off x="0" y="0"/>
-                      <a:ext cx="2101850" cy="1576705"/>
-                    </a:xfrm>
-                    <a:prstGeom prst="rect">
-                      <a:avLst/>
-                    </a:prstGeom>
-                  </pic:spPr>
-                </pic:pic>
-              </a:graphicData>
-            </a:graphic>
-          </wp:anchor>
-        </w:drawing>
-      </w:r>
-    </w:p>
-    <w:p/>
-    <w:p/>
-    <w:p/>
-    <w:p/>
-    <w:p>
-      <w:r>
-        <w:rPr>
-          <w:noProof/>
-        </w:rPr>
-        <w:drawing>
-          <wp:anchor distT="0" distB="0" distL="0" distR="0" simplePos="0" relativeHeight="251656704" behindDoc="0" locked="0" layoutInCell="0" allowOverlap="1" wp14:anchorId="0BFF586D" wp14:editId="5DF00FE8">
-            <wp:simplePos x="0" y="0"/>
-            <wp:positionH relativeFrom="column">
-              <wp:posOffset>-307975</wp:posOffset>
-            </wp:positionH>
-            <wp:positionV relativeFrom="paragraph">
-              <wp:posOffset>-98425</wp:posOffset>
-            </wp:positionV>
-            <wp:extent cx="2098675" cy="1574165"/>
-            <wp:effectExtent l="0" t="0" r="0" b="0"/>
-            <wp:wrapSquare wrapText="largest"/>
-            <wp:docPr id="5" name="Image4"/>
-            <wp:cNvGraphicFramePr>
-              <a:graphicFrameLocks xmlns:a="http://schemas.openxmlformats.org/drawingml/2006/main" noChangeAspect="1"/>
-            </wp:cNvGraphicFramePr>
-            <a:graphic xmlns:a="http://schemas.openxmlformats.org/drawingml/2006/main">
-              <a:graphicData uri="http://schemas.openxmlformats.org/drawingml/2006/picture">
-                <pic:pic xmlns:pic="http://schemas.openxmlformats.org/drawingml/2006/picture">
-                  <pic:nvPicPr>
-                    <pic:cNvPr id="5" name="Image4"/>
-                    <pic:cNvPicPr>
-                      <a:picLocks noChangeAspect="1" noChangeArrowheads="1"/>
-                    </pic:cNvPicPr>
-                  </pic:nvPicPr>
-                  <pic:blipFill>
-                    <a:blip r:embed="rId15"/>
-                    <a:stretch>
-                      <a:fillRect/>
-                    </a:stretch>
-                  </pic:blipFill>
-                  <pic:spPr bwMode="auto">
-                    <a:xfrm>
-                      <a:off x="0" y="0"/>
-                      <a:ext cx="2098675" cy="1574165"/>
-                    </a:xfrm>
-                    <a:prstGeom prst="rect">
-                      <a:avLst/>
-                    </a:prstGeom>
-                  </pic:spPr>
-                </pic:pic>
-              </a:graphicData>
-            </a:graphic>
-          </wp:anchor>
-        </w:drawing>
-      </w:r>
-      <w:r>
-        <w:rPr>
-          <w:noProof/>
-        </w:rPr>
-        <w:drawing>
-          <wp:anchor distT="0" distB="0" distL="0" distR="0" simplePos="0" relativeHeight="251657728" behindDoc="0" locked="0" layoutInCell="0" allowOverlap="1" wp14:anchorId="5D9F2DF7" wp14:editId="3EB35225">
-            <wp:simplePos x="0" y="0"/>
-            <wp:positionH relativeFrom="column">
-              <wp:posOffset>1348740</wp:posOffset>
-            </wp:positionH>
-            <wp:positionV relativeFrom="paragraph">
-              <wp:posOffset>-98425</wp:posOffset>
-            </wp:positionV>
-            <wp:extent cx="2136775" cy="1602740"/>
-            <wp:effectExtent l="0" t="0" r="0" b="0"/>
-            <wp:wrapSquare wrapText="largest"/>
-            <wp:docPr id="6" name="Image5"/>
-            <wp:cNvGraphicFramePr>
-              <a:graphicFrameLocks xmlns:a="http://schemas.openxmlformats.org/drawingml/2006/main" noChangeAspect="1"/>
-            </wp:cNvGraphicFramePr>
-            <a:graphic xmlns:a="http://schemas.openxmlformats.org/drawingml/2006/main">
-              <a:graphicData uri="http://schemas.openxmlformats.org/drawingml/2006/picture">
-                <pic:pic xmlns:pic="http://schemas.openxmlformats.org/drawingml/2006/picture">
-                  <pic:nvPicPr>
-                    <pic:cNvPr id="6" name="Image5"/>
-                    <pic:cNvPicPr>
-                      <a:picLocks noChangeAspect="1" noChangeArrowheads="1"/>
-                    </pic:cNvPicPr>
-                  </pic:nvPicPr>
-                  <pic:blipFill>
-                    <a:blip r:embed="rId16"/>
-                    <a:stretch>
-                      <a:fillRect/>
-                    </a:stretch>
-                  </pic:blipFill>
-                  <pic:spPr bwMode="auto">
-                    <a:xfrm>
-                      <a:off x="0" y="0"/>
-                      <a:ext cx="2136775" cy="1602740"/>
-                    </a:xfrm>
-                    <a:prstGeom prst="rect">
-                      <a:avLst/>
-                    </a:prstGeom>
-                  </pic:spPr>
-                </pic:pic>
-              </a:graphicData>
-            </a:graphic>
-          </wp:anchor>
-        </w:drawing>
-      </w:r>
-    </w:p>
-    <w:p/>
-    <w:p/>
-    <w:p/>
-    <w:p/>
-    <w:p/>
-    <w:p>
-      <w:pPr>
-        <w:jc w:val="both"/>
-      </w:pPr>
-      <w:commentRangeStart w:id="10"/>
-      <w:r>
-        <w:t xml:space="preserve">Figure </w:t>
-      </w:r>
-      <w:r>
-        <w:t>3</w:t>
-      </w:r>
-      <w:r>
-        <w:t xml:space="preserve">. </w:t>
-      </w:r>
-      <w:commentRangeEnd w:id="10"/>
-      <w:r>
-        <w:commentReference w:id="10"/>
-      </w:r>
-      <w:r>
-        <w:t>Association of designs and mutants. Utilizing high-throughput assay sort-seq, the fluorescence corresponding to the association of 3026 sequences was reconstructed. (a) Designed sequences are compared to a monomeric control and split into th</w:t>
-      </w:r>
-      <w:r>
-        <w:t>ose with a fluorescence</w:t>
-      </w:r>
-      <w:r>
-        <w:t xml:space="preserve"> below (red) and above</w:t>
-      </w:r>
-      <w:r>
-        <w:t xml:space="preserve"> </w:t>
-      </w:r>
-      <w:r>
-        <w:t>(green)</w:t>
-      </w:r>
-      <w:r>
-        <w:t xml:space="preserve"> monomer</w:t>
-      </w:r>
-      <w:r>
-        <w:t>. (b) Designs (white) are compared to their corresponding mutants (green) in a boxplot</w:t>
-      </w:r>
-      <w:r>
-        <w:t xml:space="preserve"> that suggests that </w:t>
-      </w:r>
-      <w:proofErr w:type="spellStart"/>
-      <w:r>
-        <w:t>wt</w:t>
-      </w:r>
-      <w:proofErr w:type="spellEnd"/>
-      <w:r>
-        <w:t xml:space="preserve"> designs associate more than their mutants on average</w:t>
-      </w:r>
-      <w:r>
-        <w:t xml:space="preserve">. </w:t>
-      </w:r>
-    </w:p>
-    <w:p>
-      <w:pPr>
-        <w:jc w:val="both"/>
-      </w:pPr>
-    </w:p>
-    <w:p>
-      <w:pPr>
-        <w:jc w:val="both"/>
-      </w:pPr>
-      <w:r>
-        <w:t xml:space="preserve">The fluorescence of designed sequences and mutants corresponds to the association strength as determined by high-throughput sort-seq. </w:t>
-      </w:r>
-      <w:commentRangeStart w:id="11"/>
-      <w:r>
-        <w:t>Sequences designed with a negative crossing angle (</w:t>
-      </w:r>
-      <w:proofErr w:type="gramStart"/>
-      <w:r>
-        <w:t>right handed</w:t>
-      </w:r>
-      <w:proofErr w:type="gramEnd"/>
-      <w:r>
-        <w:t xml:space="preserve">) resulted in a higher percentage of structures that can be considered dimers than those with a positive crossing angle (left handed) (Figure </w:t>
-      </w:r>
-      <w:r>
-        <w:t>3</w:t>
-      </w:r>
-      <w:r>
-        <w:t xml:space="preserve">A). </w:t>
-      </w:r>
-      <w:commentRangeEnd w:id="11"/>
-      <w:r>
-        <w:commentReference w:id="11"/>
-      </w:r>
-      <w:r>
-        <w:t xml:space="preserve">When compared to </w:t>
-      </w:r>
-      <w:proofErr w:type="gramStart"/>
-      <w:r>
-        <w:t>all of</w:t>
-      </w:r>
-      <w:proofErr w:type="gramEnd"/>
-      <w:r>
-        <w:t xml:space="preserve"> their respective mutants, designed sequences generally fluoresce more than mutants (check the p-values to see if significant). </w:t>
-      </w:r>
-      <w:proofErr w:type="gramStart"/>
-      <w:r>
-        <w:t xml:space="preserve">In particular, </w:t>
-      </w:r>
-      <w:proofErr w:type="spellStart"/>
-      <w:r>
-        <w:t>GASright</w:t>
-      </w:r>
-      <w:proofErr w:type="spellEnd"/>
-      <w:proofErr w:type="gramEnd"/>
-      <w:r>
-        <w:t xml:space="preserve"> designs, which were designed with hydrogen bonding, have significantly higher fluorescence than mutants. Both </w:t>
-      </w:r>
-      <w:proofErr w:type="gramStart"/>
-      <w:r>
-        <w:t>left handed</w:t>
-      </w:r>
-      <w:proofErr w:type="gramEnd"/>
-      <w:r>
-        <w:t xml:space="preserve"> and right handed designs are shown to have a higher mean fluorescence than their mutants (Figure </w:t>
-      </w:r>
-      <w:r>
-        <w:t>3</w:t>
-      </w:r>
-      <w:r>
-        <w:t xml:space="preserve">B). </w:t>
-      </w:r>
-    </w:p>
-    <w:p>
-      <w:pPr>
-        <w:jc w:val="both"/>
-        <w:rPr>
-          <w:b/>
-          <w:bCs/>
-        </w:rPr>
-      </w:pPr>
-      <w:r>
-        <w:rPr>
-          <w:b/>
-          <w:bCs/>
-        </w:rPr>
-        <w:t xml:space="preserve">Point mutations to support our designed </w:t>
-      </w:r>
-      <w:proofErr w:type="gramStart"/>
-      <w:r>
-        <w:rPr>
-          <w:b/>
-          <w:bCs/>
-        </w:rPr>
-        <w:t>interfaces</w:t>
-      </w:r>
-      <w:proofErr w:type="gramEnd"/>
-    </w:p>
-    <w:p>
-      <w:pPr>
-        <w:jc w:val="both"/>
-      </w:pPr>
-      <w:r>
-        <w:t>To partially validate the designed structures, we opted to design mutations at interfacial positions with the expectation of decreased association (cite mutagenesis papers, SMA 15, 17, 57-59). Substitution of a small amino acid such as alanine or glycine with a large hydrophobic amino acid, such as isoleucine or phenylalanine, would prevent the helices from coming into close contact</w:t>
-      </w:r>
-      <w:r>
-        <w:t xml:space="preserve"> if our designed interface is correct.</w:t>
-      </w:r>
-      <w:r>
-        <w:t xml:space="preserve"> This should result in a significant decrease in van der Waals packing, supporting our designed structures and giving further insight into the contribution of packing </w:t>
-      </w:r>
-      <w:proofErr w:type="gramStart"/>
-      <w:r>
-        <w:t>on</w:t>
-      </w:r>
-      <w:proofErr w:type="gramEnd"/>
-      <w:r>
-        <w:t xml:space="preserve"> membrane protein association.</w:t>
-      </w:r>
-    </w:p>
-    <w:p>
-      <w:r>
-        <w:t xml:space="preserve">Figure </w:t>
-      </w:r>
-      <w:r>
-        <w:t>4</w:t>
-      </w:r>
-      <w:r>
-        <w:t xml:space="preserve">. </w:t>
-      </w:r>
-      <w:commentRangeStart w:id="12"/>
-      <w:r>
-        <w:t>Fluorescence vs Total Energy</w:t>
-      </w:r>
-      <w:commentRangeEnd w:id="12"/>
-      <w:r>
-        <w:commentReference w:id="12"/>
-      </w:r>
-    </w:p>
-    <w:p>
-      <w:r>
-        <w:t xml:space="preserve"> </w:t>
-      </w:r>
-      <w:r>
-        <w:rPr>
-          <w:noProof/>
-        </w:rPr>
-        <w:drawing>
-          <wp:inline distT="0" distB="0" distL="0" distR="0" wp14:anchorId="21324748" wp14:editId="580CB243">
-            <wp:extent cx="2198914" cy="1649186"/>
-            <wp:effectExtent l="0" t="0" r="0" b="0"/>
-            <wp:docPr id="735646095" name="Picture 5" descr="A graph of a number of dots and numbers&#10;&#10;Description automatically generated with medium confidence"/>
-            <wp:cNvGraphicFramePr>
-              <a:graphicFrameLocks xmlns:a="http://schemas.openxmlformats.org/drawingml/2006/main" noChangeAspect="1"/>
-            </wp:cNvGraphicFramePr>
-            <a:graphic xmlns:a="http://schemas.openxmlformats.org/drawingml/2006/main">
-              <a:graphicData uri="http://schemas.openxmlformats.org/drawingml/2006/picture">
-                <pic:pic xmlns:pic="http://schemas.openxmlformats.org/drawingml/2006/picture">
-                  <pic:nvPicPr>
-                    <pic:cNvPr id="735646095" name="Picture 5" descr="A graph of a number of dots and numbers&#10;&#10;Description automatically generated with medium confidence"/>
-                    <pic:cNvPicPr>
-                      <a:picLocks noChangeAspect="1" noChangeArrowheads="1"/>
-                    </pic:cNvPicPr>
-                  </pic:nvPicPr>
-                  <pic:blipFill>
-                    <a:blip r:embed="rId17" cstate="print">
-                      <a:extLst>
-                        <a:ext uri="{28A0092B-C50C-407E-A947-70E740481C1C}">
-                          <a14:useLocalDpi xmlns:a14="http://schemas.microsoft.com/office/drawing/2010/main" val="0"/>
-                        </a:ext>
-                      </a:extLst>
-                    </a:blip>
-                    <a:srcRect/>
-                    <a:stretch>
-                      <a:fillRect/>
-                    </a:stretch>
-                  </pic:blipFill>
-                  <pic:spPr bwMode="auto">
-                    <a:xfrm>
-                      <a:off x="0" y="0"/>
-                      <a:ext cx="2203360" cy="1652521"/>
+                      <a:ext cx="3391240" cy="3863727"/>
                     </a:xfrm>
                     <a:prstGeom prst="rect">
                       <a:avLst/>
@@ -1657,6 +1018,7 @@
                     <a:noFill/>
                     <a:ln>
                       <a:noFill/>
+                      <a:prstDash/>
                     </a:ln>
                   </pic:spPr>
                 </pic:pic>
@@ -1665,44 +1027,233 @@
           </wp:inline>
         </w:drawing>
       </w:r>
+    </w:p>
+    <w:p>
+      <w:pPr>
+        <w:jc w:val="both"/>
+      </w:pPr>
+      <w:commentRangeStart w:id="8"/>
+      <w:r>
+        <w:t xml:space="preserve">Figure </w:t>
+      </w:r>
+      <w:r>
+        <w:t>3</w:t>
+      </w:r>
+      <w:r>
+        <w:t xml:space="preserve">. </w:t>
+      </w:r>
+      <w:commentRangeEnd w:id="8"/>
+      <w:r>
+        <w:commentReference w:id="8"/>
+      </w:r>
+      <w:r>
+        <w:t>Association of designs and mutants. Utilizing high-throughput assay sort-seq, the fluorescence corresponding to the association of 3026 sequences was reconstructed. (a) Designed sequences are compared to a monomeric control and split into th</w:t>
+      </w:r>
+      <w:r>
+        <w:t>ose with a fluorescence</w:t>
+      </w:r>
+      <w:r>
+        <w:t xml:space="preserve"> below (red) and above</w:t>
+      </w:r>
+      <w:r>
+        <w:t xml:space="preserve"> </w:t>
+      </w:r>
+      <w:r>
+        <w:t>(green)</w:t>
+      </w:r>
+      <w:r>
+        <w:t xml:space="preserve"> monomer</w:t>
+      </w:r>
+      <w:r>
+        <w:t>. (b) Designs (white) are compared to their corresponding mutants (green) in a boxplot</w:t>
+      </w:r>
+      <w:r>
+        <w:t xml:space="preserve"> that suggests that </w:t>
+      </w:r>
+      <w:proofErr w:type="spellStart"/>
+      <w:r>
+        <w:t>wt</w:t>
+      </w:r>
+      <w:proofErr w:type="spellEnd"/>
+      <w:r>
+        <w:t xml:space="preserve"> designs associate more than their mutants on average</w:t>
+      </w:r>
+      <w:r>
+        <w:t xml:space="preserve">. </w:t>
+      </w:r>
+    </w:p>
+    <w:p>
+      <w:pPr>
+        <w:jc w:val="both"/>
+      </w:pPr>
+    </w:p>
+    <w:p>
+      <w:pPr>
+        <w:jc w:val="both"/>
+      </w:pPr>
+      <w:r>
+        <w:t xml:space="preserve">The fluorescence of designed sequences and mutants corresponds to the association strength as determined by high-throughput sort-seq. </w:t>
+      </w:r>
+      <w:commentRangeStart w:id="9"/>
+      <w:r>
+        <w:t>Sequences designed with a negative crossing angle (</w:t>
+      </w:r>
+      <w:proofErr w:type="gramStart"/>
+      <w:r>
+        <w:t>right handed</w:t>
+      </w:r>
+      <w:proofErr w:type="gramEnd"/>
+      <w:r>
+        <w:t xml:space="preserve">) resulted in a higher percentage of structures that can be considered dimers than those with a positive crossing angle (left handed) (Figure </w:t>
+      </w:r>
+      <w:r>
+        <w:t>3</w:t>
+      </w:r>
+      <w:r>
+        <w:t xml:space="preserve">A). </w:t>
+      </w:r>
+      <w:commentRangeEnd w:id="9"/>
+      <w:r>
+        <w:commentReference w:id="9"/>
+      </w:r>
+      <w:r>
+        <w:t xml:space="preserve">When compared to </w:t>
+      </w:r>
+      <w:proofErr w:type="gramStart"/>
+      <w:r>
+        <w:t>all of</w:t>
+      </w:r>
+      <w:proofErr w:type="gramEnd"/>
+      <w:r>
+        <w:t xml:space="preserve"> their respective mutants, designed sequences generally fluoresce more than mutants (check the p-values to see if significant). </w:t>
+      </w:r>
+      <w:proofErr w:type="gramStart"/>
+      <w:r>
+        <w:t xml:space="preserve">In particular, </w:t>
+      </w:r>
+      <w:proofErr w:type="spellStart"/>
+      <w:r>
+        <w:t>GASright</w:t>
+      </w:r>
+      <w:proofErr w:type="spellEnd"/>
+      <w:proofErr w:type="gramEnd"/>
+      <w:r>
+        <w:t xml:space="preserve"> designs, which were designed with hydrogen bonding, have significantly higher fluorescence than mutants. Both </w:t>
+      </w:r>
+      <w:proofErr w:type="gramStart"/>
+      <w:r>
+        <w:t>left handed</w:t>
+      </w:r>
+      <w:proofErr w:type="gramEnd"/>
+      <w:r>
+        <w:t xml:space="preserve"> and right handed designs are shown to have a higher mean fluorescence than their mutants (Figure </w:t>
+      </w:r>
+      <w:r>
+        <w:t>3</w:t>
+      </w:r>
+      <w:r>
+        <w:t xml:space="preserve">B). </w:t>
+      </w:r>
+    </w:p>
+    <w:p>
+      <w:pPr>
+        <w:jc w:val="both"/>
+        <w:rPr>
+          <w:b/>
+          <w:bCs/>
+        </w:rPr>
+      </w:pPr>
+      <w:r>
+        <w:rPr>
+          <w:b/>
+          <w:bCs/>
+        </w:rPr>
+        <w:t xml:space="preserve">Point mutations to support our designed </w:t>
+      </w:r>
+      <w:proofErr w:type="gramStart"/>
+      <w:r>
+        <w:rPr>
+          <w:b/>
+          <w:bCs/>
+        </w:rPr>
+        <w:t>interfaces</w:t>
+      </w:r>
+      <w:proofErr w:type="gramEnd"/>
+    </w:p>
+    <w:p>
+      <w:pPr>
+        <w:jc w:val="both"/>
+      </w:pPr>
+      <w:r>
+        <w:t>To partially validate the designed structures, we opted to design mutations at interfacial positions with the expectation of decreased association (cite mutagenesis papers, SMA 15, 17, 57-59). Substitution of a small amino acid such as alanine or glycine with a large hydrophobic amino acid, such as isoleucine or phenylalanine, would prevent the helices from coming into close contact</w:t>
+      </w:r>
+      <w:r>
+        <w:t xml:space="preserve"> if our designed interface is correct.</w:t>
+      </w:r>
+      <w:r>
+        <w:t xml:space="preserve"> This should result in a significant decrease in van der Waals packing, supporting our designed structures and giving further insight into the contribution of packing </w:t>
+      </w:r>
+      <w:proofErr w:type="gramStart"/>
+      <w:r>
+        <w:t>on</w:t>
+      </w:r>
+      <w:proofErr w:type="gramEnd"/>
+      <w:r>
+        <w:t xml:space="preserve"> membrane protein association.</w:t>
+      </w:r>
+    </w:p>
+    <w:p>
+      <w:r>
+        <w:t xml:space="preserve">Figure </w:t>
+      </w:r>
+      <w:r>
+        <w:t>4</w:t>
+      </w:r>
+      <w:r>
+        <w:t xml:space="preserve">. </w:t>
+      </w:r>
+      <w:commentRangeStart w:id="10"/>
+      <w:r>
+        <w:t>Fluorescence vs Total Energy</w:t>
+      </w:r>
+      <w:commentRangeEnd w:id="10"/>
+      <w:r>
+        <w:commentReference w:id="10"/>
+      </w:r>
+    </w:p>
+    <w:p>
+      <w:r>
+        <w:lastRenderedPageBreak/>
+        <w:t xml:space="preserve"> </w:t>
+      </w:r>
       <w:r>
         <w:rPr>
           <w:noProof/>
         </w:rPr>
         <w:drawing>
-          <wp:inline distT="0" distB="0" distL="0" distR="0" wp14:anchorId="15CDCDAA" wp14:editId="2EAA585D">
-            <wp:extent cx="2188029" cy="1640665"/>
+          <wp:inline distT="0" distB="0" distL="0" distR="0" wp14:anchorId="1483B869" wp14:editId="1C464DFE">
+            <wp:extent cx="6332220" cy="3914775"/>
             <wp:effectExtent l="0" t="0" r="0" b="0"/>
-            <wp:docPr id="907582895" name="Picture 1" descr="A graph of different types of amino acids&#10;&#10;Description automatically generated"/>
-            <wp:cNvGraphicFramePr>
-              <a:graphicFrameLocks xmlns:a="http://schemas.openxmlformats.org/drawingml/2006/main" noChangeAspect="1"/>
-            </wp:cNvGraphicFramePr>
+            <wp:docPr id="1501727354" name="Picture 5" descr="A screenshot of a computer screen&#10;&#10;Description automatically generated"/>
+            <wp:cNvGraphicFramePr/>
             <a:graphic xmlns:a="http://schemas.openxmlformats.org/drawingml/2006/main">
               <a:graphicData uri="http://schemas.openxmlformats.org/drawingml/2006/picture">
                 <pic:pic xmlns:pic="http://schemas.openxmlformats.org/drawingml/2006/picture">
                   <pic:nvPicPr>
-                    <pic:cNvPr id="907582895" name="Picture 1" descr="A graph of different types of amino acids&#10;&#10;Description automatically generated"/>
-                    <pic:cNvPicPr>
-                      <a:picLocks noChangeAspect="1" noChangeArrowheads="1"/>
-                    </pic:cNvPicPr>
+                    <pic:cNvPr id="0" name=""/>
+                    <pic:cNvPicPr/>
                   </pic:nvPicPr>
                   <pic:blipFill>
-                    <a:blip r:embed="rId18" cstate="print">
-                      <a:extLst>
-                        <a:ext uri="{28A0092B-C50C-407E-A947-70E740481C1C}">
-                          <a14:useLocalDpi xmlns:a14="http://schemas.microsoft.com/office/drawing/2010/main" val="0"/>
-                        </a:ext>
-                      </a:extLst>
-                    </a:blip>
+                    <a:blip r:embed="rId12"/>
                     <a:srcRect/>
                     <a:stretch>
                       <a:fillRect/>
                     </a:stretch>
                   </pic:blipFill>
-                  <pic:spPr bwMode="auto">
+                  <pic:spPr>
                     <a:xfrm>
                       <a:off x="0" y="0"/>
-                      <a:ext cx="2207685" cy="1655404"/>
+                      <a:ext cx="6332220" cy="3914775"/>
                     </a:xfrm>
                     <a:prstGeom prst="rect">
                       <a:avLst/>
@@ -1710,6 +1261,7 @@
                     <a:noFill/>
                     <a:ln>
                       <a:noFill/>
+                      <a:prstDash/>
                     </a:ln>
                   </pic:spPr>
                 </pic:pic>
@@ -1718,287 +1270,208 @@
           </wp:inline>
         </w:drawing>
       </w:r>
+    </w:p>
+    <w:p>
+      <w:pPr>
+        <w:jc w:val="both"/>
+      </w:pPr>
+      <w:r>
+        <w:t xml:space="preserve">Figure 4. </w:t>
+      </w:r>
+      <w:r>
+        <w:t>Evaluation of dimerization propensity as a function of van der Waals packing. (a) Graph of energy score vs the dimerization of designed sequences. (b) Boxplots comparing the</w:t>
+      </w:r>
+      <w:r>
+        <w:t xml:space="preserve"> dimerization propensity based on the</w:t>
+      </w:r>
+      <w:r>
+        <w:t xml:space="preserve"> number of potential </w:t>
+      </w:r>
+      <w:proofErr w:type="gramStart"/>
+      <w:r>
+        <w:t>hydrogen</w:t>
+      </w:r>
+      <w:proofErr w:type="gramEnd"/>
+      <w:r>
+        <w:t xml:space="preserve"> bonding amino acids</w:t>
+      </w:r>
+      <w:r>
+        <w:t>. This data s</w:t>
+      </w:r>
+      <w:r>
+        <w:t>uggests that association is not impacted by increasing numbers of</w:t>
+      </w:r>
+      <w:r>
+        <w:t xml:space="preserve"> hydrogen bonding amino acids. (c) Boxplots comparing the dimerization propensity based on the number of ring amino acids. This data shows that sequences with three ring amino acids may have increased association, which could be due to an increase in stability by electrostatics and/or steric bulk.</w:t>
+      </w:r>
+    </w:p>
+    <w:p>
+      <w:pPr>
+        <w:jc w:val="both"/>
+      </w:pPr>
+      <w:r>
+        <w:t xml:space="preserve">To define our subset of structures, we filtered for only sequences where the mutant was monomeric. This resulted in </w:t>
+      </w:r>
+      <w:commentRangeStart w:id="11"/>
+      <w:r>
+        <w:t xml:space="preserve">175 </w:t>
+      </w:r>
+      <w:commentRangeEnd w:id="11"/>
+      <w:r>
+        <w:rPr>
+          <w:rStyle w:val="CommentReference"/>
+        </w:rPr>
+        <w:commentReference w:id="11"/>
+      </w:r>
+      <w:r>
+        <w:t xml:space="preserve"> design sequences, where </w:t>
+      </w:r>
+      <w:proofErr w:type="spellStart"/>
+      <w:r>
+        <w:t>GASrights</w:t>
+      </w:r>
+      <w:proofErr w:type="spellEnd"/>
+      <w:r>
+        <w:t xml:space="preserve"> were increasingly stable following the expectation that we had from our energy score. Although the </w:t>
+      </w:r>
+      <w:proofErr w:type="gramStart"/>
+      <w:r>
+        <w:t>right and left handed</w:t>
+      </w:r>
+      <w:proofErr w:type="gramEnd"/>
+      <w:r>
+        <w:t xml:space="preserve"> designs do not match our design energy score as well as the </w:t>
+      </w:r>
+      <w:proofErr w:type="spellStart"/>
+      <w:r>
+        <w:t>GASrights</w:t>
+      </w:r>
+      <w:proofErr w:type="spellEnd"/>
+      <w:r>
+        <w:t xml:space="preserve">, the overall distribution of our energy scores matches the resulting association: </w:t>
+      </w:r>
+      <w:commentRangeStart w:id="12"/>
+      <w:r>
+        <w:t xml:space="preserve">In terms of both energy score and association, </w:t>
+      </w:r>
+      <w:proofErr w:type="spellStart"/>
+      <w:r>
+        <w:t>GASrights</w:t>
+      </w:r>
+      <w:proofErr w:type="spellEnd"/>
+      <w:r>
+        <w:t xml:space="preserve"> are the strongest, right handed are the weakest, and left handed are in between (Figure 4). </w:t>
+      </w:r>
+      <w:commentRangeEnd w:id="12"/>
+      <w:r>
+        <w:rPr>
+          <w:rStyle w:val="CommentReference"/>
+        </w:rPr>
+        <w:commentReference w:id="12"/>
+      </w:r>
+      <w:r>
+        <w:t xml:space="preserve"> This data suggests that van der Waals packing can facilitate membrane protein association in the absence of hydrogen bonding. </w:t>
+      </w:r>
+    </w:p>
+    <w:p>
+      <w:pPr>
+        <w:jc w:val="both"/>
+      </w:pPr>
+      <w:r>
+        <w:t xml:space="preserve">Although our design energy scores suggest that van der Waals packing is driving membrane protein association, </w:t>
+      </w:r>
+      <w:proofErr w:type="gramStart"/>
+      <w:r>
+        <w:t>all of</w:t>
+      </w:r>
+      <w:proofErr w:type="gramEnd"/>
+      <w:r>
+        <w:t xml:space="preserve"> the sequences found in this final dataset </w:t>
+      </w:r>
+      <w:commentRangeStart w:id="13"/>
+      <w:r>
+        <w:t xml:space="preserve">contain at least 1 amino acid that can result in hydrogen bonding (serine or threonine). </w:t>
+      </w:r>
+      <w:commentRangeEnd w:id="13"/>
+      <w:r>
+        <w:rPr>
+          <w:rStyle w:val="CommentReference"/>
+        </w:rPr>
+        <w:commentReference w:id="13"/>
+      </w:r>
+      <w:r>
+        <w:t>To determine the possibility of hydrogen bonding influencing the overall association strength of these designs, we compared the dimerization propensity between sequences with differing numbers of hydrogen bonding amino acids. Overall, the fluorescence expressed by both mutants and wild type sequences with varying numbers of hydrogen bonds are similar (Fig. 4b). Additionally, when looking at sequences with differing numbers of ring amino acids that could result in stability through electrostatics (cite), the fluorescence is similar between each group except for when there are 3 ring amino acids in a sequence (tryptophan, phenylalanine, or tyrosine) (Fig. 4c). However, there are a low number of sequences in this pool (x) compared to the others (</w:t>
+      </w:r>
+      <w:proofErr w:type="spellStart"/>
+      <w:proofErr w:type="gramStart"/>
+      <w:r>
+        <w:t>y,z</w:t>
+      </w:r>
+      <w:proofErr w:type="spellEnd"/>
+      <w:proofErr w:type="gramEnd"/>
+      <w:r>
+        <w:t xml:space="preserve">), and the median is similar between all three groups. It is possible that some of these structures are undergoing an increase in electrostatic stability, which is not a metric that we used for our design algorithm. However, the increase in number of atoms and steric bulk from these ring amino acids could also be playing a role in stabilizing through increased van der Waals interactions (cite). </w:t>
+      </w:r>
+    </w:p>
+    <w:p>
+      <w:pPr>
+        <w:jc w:val="both"/>
+      </w:pPr>
+      <w:r>
+        <w:t>Discussion</w:t>
+      </w:r>
+    </w:p>
+    <w:p>
+      <w:pPr>
+        <w:jc w:val="both"/>
+      </w:pPr>
+      <w:r>
+        <w:lastRenderedPageBreak/>
+        <w:t xml:space="preserve">Figure 5. Contribution of </w:t>
+      </w:r>
+      <w:r>
+        <w:t xml:space="preserve">van der Waals packing… how can I make these figures a bit </w:t>
+      </w:r>
+      <w:proofErr w:type="gramStart"/>
+      <w:r>
+        <w:t>more easy</w:t>
+      </w:r>
+      <w:proofErr w:type="gramEnd"/>
+      <w:r>
+        <w:t xml:space="preserve"> to understand? Bar graphs of average? It would be nice here if we had some way to say confidently that our </w:t>
+      </w:r>
+      <w:proofErr w:type="spellStart"/>
+      <w:r>
+        <w:t>vdW</w:t>
+      </w:r>
+      <w:proofErr w:type="spellEnd"/>
+      <w:r>
+        <w:t xml:space="preserve"> designs make sense. Could we have a bar graph of average </w:t>
+      </w:r>
+      <w:proofErr w:type="spellStart"/>
+      <w:r>
+        <w:t>deltaG</w:t>
+      </w:r>
+      <w:proofErr w:type="spellEnd"/>
+      <w:r>
+        <w:t xml:space="preserve"> for sequences with no ways to have hydrogen bonding vs not? And then electrostatics as well? How </w:t>
+      </w:r>
+      <w:proofErr w:type="gramStart"/>
+      <w:r>
+        <w:t>many are there</w:t>
+      </w:r>
+      <w:proofErr w:type="gramEnd"/>
+      <w:r>
+        <w:t xml:space="preserve"> of those even?</w:t>
+      </w:r>
+    </w:p>
+    <w:p>
       <w:r>
         <w:rPr>
           <w:noProof/>
         </w:rPr>
         <w:drawing>
-          <wp:inline distT="0" distB="0" distL="0" distR="0" wp14:anchorId="29A4033E" wp14:editId="31FF6AA0">
-            <wp:extent cx="2171700" cy="1628422"/>
-            <wp:effectExtent l="0" t="0" r="0" b="0"/>
-            <wp:docPr id="1305003147" name="Picture 2" descr="A graph of different colored squares&#10;&#10;Description automatically generated"/>
-            <wp:cNvGraphicFramePr>
-              <a:graphicFrameLocks xmlns:a="http://schemas.openxmlformats.org/drawingml/2006/main" noChangeAspect="1"/>
-            </wp:cNvGraphicFramePr>
-            <a:graphic xmlns:a="http://schemas.openxmlformats.org/drawingml/2006/main">
-              <a:graphicData uri="http://schemas.openxmlformats.org/drawingml/2006/picture">
-                <pic:pic xmlns:pic="http://schemas.openxmlformats.org/drawingml/2006/picture">
-                  <pic:nvPicPr>
-                    <pic:cNvPr id="1305003147" name="Picture 2" descr="A graph of different colored squares&#10;&#10;Description automatically generated"/>
-                    <pic:cNvPicPr>
-                      <a:picLocks noChangeAspect="1" noChangeArrowheads="1"/>
-                    </pic:cNvPicPr>
-                  </pic:nvPicPr>
-                  <pic:blipFill>
-                    <a:blip r:embed="rId19" cstate="print">
-                      <a:extLst>
-                        <a:ext uri="{28A0092B-C50C-407E-A947-70E740481C1C}">
-                          <a14:useLocalDpi xmlns:a14="http://schemas.microsoft.com/office/drawing/2010/main" val="0"/>
-                        </a:ext>
-                      </a:extLst>
-                    </a:blip>
-                    <a:srcRect/>
-                    <a:stretch>
-                      <a:fillRect/>
-                    </a:stretch>
-                  </pic:blipFill>
-                  <pic:spPr bwMode="auto">
-                    <a:xfrm>
-                      <a:off x="0" y="0"/>
-                      <a:ext cx="2192864" cy="1644292"/>
-                    </a:xfrm>
-                    <a:prstGeom prst="rect">
-                      <a:avLst/>
-                    </a:prstGeom>
-                    <a:noFill/>
-                    <a:ln>
-                      <a:noFill/>
-                    </a:ln>
-                  </pic:spPr>
-                </pic:pic>
-              </a:graphicData>
-            </a:graphic>
-          </wp:inline>
-        </w:drawing>
-      </w:r>
-    </w:p>
-    <w:p>
-      <w:pPr>
-        <w:jc w:val="both"/>
-      </w:pPr>
-      <w:r>
-        <w:t xml:space="preserve">Figure 4. </w:t>
-      </w:r>
-      <w:r>
-        <w:t>Evaluation of dimerization propensity as a function of van der Waals packing. (a) Graph of energy score vs the dimerization of designed sequences. (b) Boxplots comparing the</w:t>
-      </w:r>
-      <w:r>
-        <w:t xml:space="preserve"> dimerization propensity based on the</w:t>
-      </w:r>
-      <w:r>
-        <w:t xml:space="preserve"> number of potential </w:t>
-      </w:r>
-      <w:proofErr w:type="gramStart"/>
-      <w:r>
-        <w:t>hydrogen</w:t>
-      </w:r>
-      <w:proofErr w:type="gramEnd"/>
-      <w:r>
-        <w:t xml:space="preserve"> bonding amino acids</w:t>
-      </w:r>
-      <w:r>
-        <w:t>. This data s</w:t>
-      </w:r>
-      <w:r>
-        <w:t>uggests that association is not impacted by increasing numbers of</w:t>
-      </w:r>
-      <w:r>
-        <w:t xml:space="preserve"> hydrogen bonding amino acids. (c) Boxplots comparing the dimerization propensity based on the number of ring amino acids. This data shows that sequences with three ring amino acids may have increased association, which could be due to an increase in stability by electrostatics and/or steric bulk.</w:t>
-      </w:r>
-    </w:p>
-    <w:p>
-      <w:pPr>
-        <w:jc w:val="both"/>
-      </w:pPr>
-      <w:r>
-        <w:t xml:space="preserve">To define our subset of structures, we filtered for only sequences where the mutant was monomeric. This resulted in </w:t>
-      </w:r>
-      <w:commentRangeStart w:id="13"/>
-      <w:r>
-        <w:t>1</w:t>
-      </w:r>
-      <w:r>
-        <w:t xml:space="preserve">75 </w:t>
-      </w:r>
-      <w:commentRangeEnd w:id="13"/>
-      <w:r>
-        <w:rPr>
-          <w:rStyle w:val="CommentReference"/>
-        </w:rPr>
-        <w:commentReference w:id="13"/>
-      </w:r>
-      <w:r>
-        <w:t xml:space="preserve"> design sequences, where </w:t>
-      </w:r>
-      <w:proofErr w:type="spellStart"/>
-      <w:r>
-        <w:t>GASrights</w:t>
-      </w:r>
-      <w:proofErr w:type="spellEnd"/>
-      <w:r>
-        <w:t xml:space="preserve"> were increasingly stable following the expectation that we had from our energy score. Although the </w:t>
-      </w:r>
-      <w:proofErr w:type="gramStart"/>
-      <w:r>
-        <w:t>right and left handed</w:t>
-      </w:r>
-      <w:proofErr w:type="gramEnd"/>
-      <w:r>
-        <w:t xml:space="preserve"> designs do not match our design energy score as well as the </w:t>
-      </w:r>
-      <w:proofErr w:type="spellStart"/>
-      <w:r>
-        <w:t>GASrights</w:t>
-      </w:r>
-      <w:proofErr w:type="spellEnd"/>
-      <w:r>
-        <w:t xml:space="preserve">, the overall distribution of our energy scores matches the resulting association: </w:t>
-      </w:r>
-      <w:commentRangeStart w:id="14"/>
-      <w:r>
-        <w:t xml:space="preserve">In terms of both energy score and </w:t>
-      </w:r>
-      <w:r>
-        <w:lastRenderedPageBreak/>
-        <w:t xml:space="preserve">association, </w:t>
-      </w:r>
-      <w:proofErr w:type="spellStart"/>
-      <w:r>
-        <w:t>GASrights</w:t>
-      </w:r>
-      <w:proofErr w:type="spellEnd"/>
-      <w:r>
-        <w:t xml:space="preserve"> are the strongest, right handed are the weakest, and left handed are in between (Figure 4). </w:t>
-      </w:r>
-      <w:commentRangeEnd w:id="14"/>
-      <w:r>
-        <w:rPr>
-          <w:rStyle w:val="CommentReference"/>
-        </w:rPr>
-        <w:commentReference w:id="14"/>
-      </w:r>
-      <w:r>
-        <w:t xml:space="preserve"> This data suggests that van der Waals packing can facilitate membrane protein association in the absence of hydrogen bonding. </w:t>
-      </w:r>
-    </w:p>
-    <w:p>
-      <w:pPr>
-        <w:jc w:val="both"/>
-      </w:pPr>
-      <w:r>
-        <w:t xml:space="preserve">Although our design energy scores suggest that van der Waals packing is driving membrane protein association, </w:t>
-      </w:r>
-      <w:proofErr w:type="gramStart"/>
-      <w:r>
-        <w:t>all of</w:t>
-      </w:r>
-      <w:proofErr w:type="gramEnd"/>
-      <w:r>
-        <w:t xml:space="preserve"> the sequences found in this final dataset </w:t>
-      </w:r>
-      <w:commentRangeStart w:id="15"/>
-      <w:r>
-        <w:t xml:space="preserve">contain at least 1 amino acid that can result in hydrogen bonding (serine or threonine). </w:t>
-      </w:r>
-      <w:commentRangeEnd w:id="15"/>
-      <w:r>
-        <w:rPr>
-          <w:rStyle w:val="CommentReference"/>
-        </w:rPr>
-        <w:commentReference w:id="15"/>
-      </w:r>
-      <w:r>
-        <w:t>To determine the possibility of hydrogen bonding influencing the overall association strength of these designs, we compared the dimerization propensity between sequences with differing numbers of hydrogen bonding amino acids. Overall, the fluorescence expressed by both mutants and wild type sequences with varying numbers of hydrogen bonds are similar</w:t>
-      </w:r>
-      <w:r>
-        <w:t xml:space="preserve"> (Fig. 4b)</w:t>
-      </w:r>
-      <w:r>
-        <w:t xml:space="preserve">. Additionally, when looking at sequences with differing numbers of ring amino acids that could result in stability through electrostatics (cite), the fluorescence is similar between each group except for when </w:t>
-      </w:r>
-      <w:proofErr w:type="gramStart"/>
-      <w:r>
-        <w:t>there</w:t>
-      </w:r>
-      <w:proofErr w:type="gramEnd"/>
-      <w:r>
-        <w:t xml:space="preserve"> are 3 ring amino acids in a sequence (tryptophan, phenylalanine, or tyrosine)</w:t>
-      </w:r>
-      <w:r>
-        <w:t xml:space="preserve"> (Fig. 4c)</w:t>
-      </w:r>
-      <w:r>
-        <w:t>. However, there are a low number of sequences in this pool (x) compared to the others (</w:t>
-      </w:r>
-      <w:proofErr w:type="spellStart"/>
-      <w:proofErr w:type="gramStart"/>
-      <w:r>
-        <w:t>y,z</w:t>
-      </w:r>
-      <w:proofErr w:type="spellEnd"/>
-      <w:proofErr w:type="gramEnd"/>
-      <w:r>
-        <w:t xml:space="preserve">), and the median is similar between all three groups. It is possible that some of these structures are undergoing an increase in electrostatic stability, which is not a metric that we used for our design algorithm. However, the increase in number of atoms and steric bulk from these ring amino acids could also be playing a role in stabilizing through increased van der Waals interactions (cite). </w:t>
-      </w:r>
-    </w:p>
-    <w:p>
-      <w:pPr>
-        <w:jc w:val="both"/>
-      </w:pPr>
-      <w:r>
-        <w:t>Discussion</w:t>
-      </w:r>
-    </w:p>
-    <w:p>
-      <w:pPr>
-        <w:jc w:val="both"/>
-      </w:pPr>
-      <w:r>
-        <w:t xml:space="preserve">Figure 5. Contribution of </w:t>
-      </w:r>
-      <w:r>
-        <w:t xml:space="preserve">van der Waals packing… how can I make these figures a bit </w:t>
-      </w:r>
-      <w:proofErr w:type="gramStart"/>
-      <w:r>
-        <w:t>more easy</w:t>
-      </w:r>
-      <w:proofErr w:type="gramEnd"/>
-      <w:r>
-        <w:t xml:space="preserve"> to understand? Bar graphs of average? It would be nice here if we had some way to say confidently that our </w:t>
-      </w:r>
-      <w:proofErr w:type="spellStart"/>
-      <w:r>
-        <w:t>vdW</w:t>
-      </w:r>
-      <w:proofErr w:type="spellEnd"/>
-      <w:r>
-        <w:t xml:space="preserve"> designs make sense. Could we have a bar graph of average </w:t>
-      </w:r>
-      <w:proofErr w:type="spellStart"/>
-      <w:r>
-        <w:t>deltaG</w:t>
-      </w:r>
-      <w:proofErr w:type="spellEnd"/>
-      <w:r>
-        <w:t xml:space="preserve"> for sequences with no ways to have hydrogen bonding vs not? And then electrostatics as well? How </w:t>
-      </w:r>
-      <w:proofErr w:type="gramStart"/>
-      <w:r>
-        <w:t>many are there</w:t>
-      </w:r>
-      <w:proofErr w:type="gramEnd"/>
-      <w:r>
-        <w:t xml:space="preserve"> of those even?</w:t>
-      </w:r>
-    </w:p>
-    <w:p>
-      <w:r>
-        <w:rPr>
-          <w:noProof/>
-        </w:rPr>
-        <w:drawing>
-          <wp:inline distT="0" distB="0" distL="0" distR="0" wp14:anchorId="4C26AC7F" wp14:editId="26E4C8FD">
+          <wp:inline distT="0" distB="0" distL="0" distR="0" wp14:anchorId="4C26AC7F" wp14:editId="1AC8DEEE">
             <wp:extent cx="2621280" cy="1965960"/>
             <wp:effectExtent l="0" t="0" r="0" b="0"/>
             <wp:docPr id="529409072" name="Picture 7" descr="A graph with colored dots&#10;&#10;Description automatically generated with medium confidence"/>
@@ -2015,7 +1488,7 @@
                     </pic:cNvPicPr>
                   </pic:nvPicPr>
                   <pic:blipFill>
-                    <a:blip r:embed="rId21" cstate="print">
+                    <a:blip r:embed="rId14" cstate="print">
                       <a:extLst>
                         <a:ext uri="{28A0092B-C50C-407E-A947-70E740481C1C}">
                           <a14:useLocalDpi xmlns:a14="http://schemas.microsoft.com/office/drawing/2010/main" val="0"/>
@@ -2051,7 +1524,7 @@
           <w:noProof/>
         </w:rPr>
         <w:drawing>
-          <wp:inline distT="0" distB="0" distL="0" distR="0" wp14:anchorId="04A9082B" wp14:editId="2AE8251E">
+          <wp:inline distT="0" distB="0" distL="0" distR="0" wp14:anchorId="04A9082B" wp14:editId="18AC0858">
             <wp:extent cx="2621280" cy="1965960"/>
             <wp:effectExtent l="0" t="0" r="0" b="0"/>
             <wp:docPr id="884985755" name="Picture 6" descr="A graph of different colored dots&#10;&#10;Description automatically generated"/>
@@ -2068,7 +1541,7 @@
                     </pic:cNvPicPr>
                   </pic:nvPicPr>
                   <pic:blipFill>
-                    <a:blip r:embed="rId22" cstate="print">
+                    <a:blip r:embed="rId15" cstate="print">
                       <a:extLst>
                         <a:ext uri="{28A0092B-C50C-407E-A947-70E740481C1C}">
                           <a14:useLocalDpi xmlns:a14="http://schemas.microsoft.com/office/drawing/2010/main" val="0"/>
@@ -2235,7 +1708,6 @@
         <w:jc w:val="both"/>
       </w:pPr>
       <w:r>
-        <w:lastRenderedPageBreak/>
         <w:t xml:space="preserve">I think I’m going to likely say something about ring stacking and maybe cite some papers on it; unfortunately, I don’t think I have a single sequence with </w:t>
       </w:r>
       <w:proofErr w:type="gramStart"/>
@@ -2444,7 +1916,6 @@
           <w:sz w:val="22"/>
           <w:szCs w:val="22"/>
         </w:rPr>
-        <w:lastRenderedPageBreak/>
         <w:t xml:space="preserve">Sanders, C.R., and Myers, J.K. (2004). Disease-Related </w:t>
       </w:r>
       <w:proofErr w:type="spellStart"/>
@@ -3165,62 +2636,40 @@
       </w:r>
     </w:p>
   </w:comment>
-  <w:comment w:id="5" w:author="Unknown Author" w:date="2023-09-19T15:41:00Z" w:initials="">
+  <w:comment w:id="5" w:author="Unknown Author" w:date="2023-09-19T16:03:00Z" w:initials="">
     <w:p>
       <w:r>
         <w:rPr>
           <w:rFonts w:ascii="Calibri" w:eastAsia="Calibri" w:hAnsi="Calibri"/>
           <w:sz w:val="20"/>
         </w:rPr>
-        <w:t>I think coming up with a figure similar to Figure 3 in Samantha’s paper would help explain the designability of regions</w:t>
+        <w:t>add detail here (DEE, IMM1, SCWRL4, MSL, etc.)?</w:t>
       </w:r>
     </w:p>
   </w:comment>
-  <w:comment w:id="6" w:author="Unknown Author" w:date="2023-09-19T15:44:00Z" w:initials="">
+  <w:comment w:id="6" w:author="Unknown Author" w:date="2023-09-19T15:40:00Z" w:initials="">
     <w:p>
       <w:r>
         <w:rPr>
           <w:rFonts w:ascii="Calibri" w:eastAsia="Calibri" w:hAnsi="Calibri"/>
           <w:sz w:val="20"/>
         </w:rPr>
-        <w:t>could also be good to have distributions in bar graph format for each of my regions here</w:t>
+        <w:t>Can you explain more about why this is important? Emphasize the difficultty of design?</w:t>
       </w:r>
     </w:p>
   </w:comment>
-  <w:comment w:id="7" w:author="Unknown Author" w:date="2023-09-19T16:03:00Z" w:initials="">
+  <w:comment w:id="7" w:author="Unknown Author" w:date="2023-09-19T15:58:00Z" w:initials="">
     <w:p>
       <w:r>
         <w:rPr>
           <w:rFonts w:ascii="Calibri" w:eastAsia="Calibri" w:hAnsi="Calibri"/>
           <w:sz w:val="20"/>
         </w:rPr>
-        <w:t>add detail here (DEE, IMM1, SCWRL4, MSL, etc.)?</w:t>
+        <w:t>How to go from talking about these regions to deciding to design in these?</w:t>
       </w:r>
     </w:p>
   </w:comment>
-  <w:comment w:id="8" w:author="Unknown Author" w:date="2023-09-19T15:40:00Z" w:initials="">
-    <w:p>
-      <w:r>
-        <w:rPr>
-          <w:rFonts w:ascii="Calibri" w:eastAsia="Calibri" w:hAnsi="Calibri"/>
-          <w:sz w:val="20"/>
-        </w:rPr>
-        <w:t>Can you explain more about why this is important? Emphasize the difficultty of design?</w:t>
-      </w:r>
-    </w:p>
-  </w:comment>
-  <w:comment w:id="9" w:author="Unknown Author" w:date="2023-09-19T15:58:00Z" w:initials="">
-    <w:p>
-      <w:r>
-        <w:rPr>
-          <w:rFonts w:ascii="Calibri" w:eastAsia="Calibri" w:hAnsi="Calibri"/>
-          <w:sz w:val="20"/>
-        </w:rPr>
-        <w:t>How to go from talking about these regions to deciding to design in these?</w:t>
-      </w:r>
-    </w:p>
-  </w:comment>
-  <w:comment w:id="10" w:author="Unknown Author" w:date="2023-09-22T13:12:00Z" w:initials="">
+  <w:comment w:id="8" w:author="Unknown Author" w:date="2023-09-22T13:12:00Z" w:initials="">
     <w:p>
       <w:r>
         <w:rPr>
@@ -3231,7 +2680,7 @@
       </w:r>
     </w:p>
   </w:comment>
-  <w:comment w:id="11" w:author="Unknown Author" w:date="2023-09-22T14:41:00Z" w:initials="">
+  <w:comment w:id="9" w:author="Unknown Author" w:date="2023-09-22T14:41:00Z" w:initials="">
     <w:p>
       <w:r>
         <w:rPr>
@@ -3242,7 +2691,7 @@
       </w:r>
     </w:p>
   </w:comment>
-  <w:comment w:id="12" w:author="Unknown Author" w:date="2023-09-22T14:43:00Z" w:initials="">
+  <w:comment w:id="10" w:author="Unknown Author" w:date="2023-09-22T14:43:00Z" w:initials="">
     <w:p>
       <w:r>
         <w:rPr>
@@ -3253,7 +2702,7 @@
       </w:r>
     </w:p>
   </w:comment>
-  <w:comment w:id="13" w:author="GILBERT LOISEAU" w:date="2023-09-25T20:33:00Z" w:initials="GL">
+  <w:comment w:id="11" w:author="GILBERT LOISEAU" w:date="2023-09-25T20:33:00Z" w:initials="GL">
     <w:p>
       <w:pPr>
         <w:pStyle w:val="CommentText"/>
@@ -3269,7 +2718,7 @@
       </w:r>
     </w:p>
   </w:comment>
-  <w:comment w:id="14" w:author="GILBERT LOISEAU" w:date="2023-09-24T14:46:00Z" w:initials="GL">
+  <w:comment w:id="12" w:author="GILBERT LOISEAU" w:date="2023-09-24T14:46:00Z" w:initials="GL">
     <w:p>
       <w:pPr>
         <w:pStyle w:val="CommentText"/>
@@ -3285,7 +2734,7 @@
       </w:r>
     </w:p>
   </w:comment>
-  <w:comment w:id="15" w:author="GILBERT LOISEAU" w:date="2023-09-24T14:46:00Z" w:initials="GL">
+  <w:comment w:id="13" w:author="GILBERT LOISEAU" w:date="2023-09-24T14:46:00Z" w:initials="GL">
     <w:p>
       <w:pPr>
         <w:pStyle w:val="CommentText"/>
@@ -3311,8 +2760,6 @@
   <w15:commentEx w15:paraId="43BCC6E9" w15:done="0"/>
   <w15:commentEx w15:paraId="3C27A05A" w15:done="0"/>
   <w15:commentEx w15:paraId="573F7004" w15:done="0"/>
-  <w15:commentEx w15:paraId="37B922B2" w15:done="0"/>
-  <w15:commentEx w15:paraId="5474C6F4" w15:done="0"/>
   <w15:commentEx w15:paraId="1F0152A3" w15:done="0"/>
   <w15:commentEx w15:paraId="10CC0272" w15:done="0"/>
   <w15:commentEx w15:paraId="7D8690F9" w15:done="0"/>
@@ -3340,8 +2787,6 @@
   <w16cid:commentId w16cid:paraId="43BCC6E9" w16cid:durableId="2F5132F3"/>
   <w16cid:commentId w16cid:paraId="3C27A05A" w16cid:durableId="418AAE4B"/>
   <w16cid:commentId w16cid:paraId="573F7004" w16cid:durableId="048761D7"/>
-  <w16cid:commentId w16cid:paraId="37B922B2" w16cid:durableId="2CED9E10"/>
-  <w16cid:commentId w16cid:paraId="5474C6F4" w16cid:durableId="4A1652CE"/>
   <w16cid:commentId w16cid:paraId="1F0152A3" w16cid:durableId="1BC99581"/>
   <w16cid:commentId w16cid:paraId="10CC0272" w16cid:durableId="31A5C040"/>
   <w16cid:commentId w16cid:paraId="7D8690F9" w16cid:durableId="762F5566"/>

</xml_diff>